<commit_message>
Commit para probar el doc en git
</commit_message>
<xml_diff>
--- a/LLD Digital Team.docx
+++ b/LLD Digital Team.docx
@@ -171,6 +171,7 @@
           <w:rFonts w:ascii="Arial" w:hAnsi="Arial" w:cs="Arial"/>
           <w:sz w:val="24"/>
           <w:szCs w:val="24"/>
+          <w:u w:val="single"/>
         </w:rPr>
       </w:pPr>
       <w:r>
@@ -200,6 +201,26 @@
           <w:szCs w:val="24"/>
         </w:rPr>
         <w:t>0</w:t>
+      </w:r>
+      <w:r>
+        <w:rPr>
+          <w:rFonts w:ascii="Arial" w:hAnsi="Arial" w:cs="Arial"/>
+          <w:b/>
+          <w:bCs/>
+          <w:sz w:val="24"/>
+          <w:szCs w:val="24"/>
+        </w:rPr>
+        <w:t>.1</w:t>
+      </w:r>
+      <w:r>
+        <w:rPr>
+          <w:rFonts w:ascii="Arial" w:hAnsi="Arial" w:cs="Arial"/>
+          <w:b/>
+          <w:bCs/>
+          <w:sz w:val="24"/>
+          <w:szCs w:val="24"/>
+        </w:rPr>
+        <w:t xml:space="preserve"> (prueba git)</w:t>
       </w:r>
     </w:p>
     <w:p>
@@ -294,23 +315,13 @@
           <w:szCs w:val="28"/>
         </w:rPr>
       </w:pPr>
-      <w:proofErr w:type="spellStart"/>
       <w:r>
         <w:rPr>
           <w:rFonts w:ascii="Arial" w:hAnsi="Arial" w:cs="Arial"/>
           <w:sz w:val="28"/>
           <w:szCs w:val="28"/>
         </w:rPr>
-        <w:t>Angel</w:t>
-      </w:r>
-      <w:proofErr w:type="spellEnd"/>
-      <w:r>
-        <w:rPr>
-          <w:rFonts w:ascii="Arial" w:hAnsi="Arial" w:cs="Arial"/>
-          <w:sz w:val="28"/>
-          <w:szCs w:val="28"/>
-        </w:rPr>
-        <w:t xml:space="preserve"> Alejandro Salinas García</w:t>
+        <w:t>Angel Alejandro Salinas García</w:t>
       </w:r>
     </w:p>
     <w:p>
@@ -2180,25 +2191,7 @@
           <w:sz w:val="24"/>
           <w:szCs w:val="24"/>
         </w:rPr>
-        <w:t xml:space="preserve">Dado que este es el primer trabajo que Digital </w:t>
-      </w:r>
-      <w:proofErr w:type="spellStart"/>
-      <w:r>
-        <w:rPr>
-          <w:rFonts w:ascii="Arial" w:hAnsi="Arial" w:cs="Arial"/>
-          <w:sz w:val="24"/>
-          <w:szCs w:val="24"/>
-        </w:rPr>
-        <w:t>Team</w:t>
-      </w:r>
-      <w:proofErr w:type="spellEnd"/>
-      <w:r>
-        <w:rPr>
-          <w:rFonts w:ascii="Arial" w:hAnsi="Arial" w:cs="Arial"/>
-          <w:sz w:val="24"/>
-          <w:szCs w:val="24"/>
-        </w:rPr>
-        <w:t xml:space="preserve"> se está encargando en realizar, no está la posibilidad de compararlo con otros trabajos previos. Sin embargo, realizaremos la investigación necesaria para llevar a cabo estos tipos de páginas web y así poder implementar y desarrollar de una manera correcta.</w:t>
+        <w:t>Dado que este es el primer trabajo que Digital Team se está encargando en realizar, no está la posibilidad de compararlo con otros trabajos previos. Sin embargo, realizaremos la investigación necesaria para llevar a cabo estos tipos de páginas web y así poder implementar y desarrollar de una manera correcta.</w:t>
       </w:r>
     </w:p>
     <w:p>
@@ -2268,18 +2261,8 @@
           <w:sz w:val="24"/>
           <w:szCs w:val="24"/>
         </w:rPr>
-        <w:t xml:space="preserve"> Server 2019 </w:t>
-      </w:r>
-      <w:proofErr w:type="spellStart"/>
-      <w:r>
-        <w:rPr>
-          <w:rFonts w:ascii="Arial" w:hAnsi="Arial" w:cs="Arial"/>
-          <w:sz w:val="24"/>
-          <w:szCs w:val="24"/>
-        </w:rPr>
-        <w:t>Datacenter</w:t>
-      </w:r>
-      <w:proofErr w:type="spellEnd"/>
+        <w:t xml:space="preserve"> Server 2019 Datacenter</w:t>
+      </w:r>
       <w:r>
         <w:rPr>
           <w:rFonts w:ascii="Arial" w:hAnsi="Arial" w:cs="Arial"/>
@@ -2345,25 +2328,7 @@
           <w:sz w:val="24"/>
           <w:szCs w:val="24"/>
         </w:rPr>
-        <w:t xml:space="preserve">Por otra parte, el sistema contará con un </w:t>
-      </w:r>
-      <w:proofErr w:type="spellStart"/>
-      <w:r>
-        <w:rPr>
-          <w:rFonts w:ascii="Arial" w:hAnsi="Arial" w:cs="Arial"/>
-          <w:sz w:val="24"/>
-          <w:szCs w:val="24"/>
-        </w:rPr>
-        <w:t>backend</w:t>
-      </w:r>
-      <w:proofErr w:type="spellEnd"/>
-      <w:r>
-        <w:rPr>
-          <w:rFonts w:ascii="Arial" w:hAnsi="Arial" w:cs="Arial"/>
-          <w:sz w:val="24"/>
-          <w:szCs w:val="24"/>
-        </w:rPr>
-        <w:t xml:space="preserve"> que se encargará de comunicarse con la base de datos y así realizar el intercambio entre la información almacenada. </w:t>
+        <w:t xml:space="preserve">Por otra parte, el sistema contará con un backend que se encargará de comunicarse con la base de datos y así realizar el intercambio entre la información almacenada. </w:t>
       </w:r>
       <w:r>
         <w:rPr>
@@ -2820,23 +2785,13 @@
         </w:rPr>
         <w:t xml:space="preserve">Intel Xeon </w:t>
       </w:r>
-      <w:proofErr w:type="spellStart"/>
-      <w:r>
-        <w:rPr>
-          <w:rFonts w:ascii="Arial" w:hAnsi="Arial" w:cs="Arial"/>
-          <w:sz w:val="24"/>
-          <w:szCs w:val="24"/>
-        </w:rPr>
-        <w:t>Platinum</w:t>
-      </w:r>
-      <w:proofErr w:type="spellEnd"/>
-      <w:r>
-        <w:rPr>
-          <w:rFonts w:ascii="Arial" w:hAnsi="Arial" w:cs="Arial"/>
-          <w:sz w:val="24"/>
-          <w:szCs w:val="24"/>
-        </w:rPr>
-        <w:t xml:space="preserve"> 8272CL</w:t>
+      <w:r>
+        <w:rPr>
+          <w:rFonts w:ascii="Arial" w:hAnsi="Arial" w:cs="Arial"/>
+          <w:sz w:val="24"/>
+          <w:szCs w:val="24"/>
+        </w:rPr>
+        <w:t>Platinum 8272CL</w:t>
       </w:r>
     </w:p>
     <w:p>
@@ -2937,25 +2892,7 @@
           <w:sz w:val="24"/>
           <w:szCs w:val="24"/>
         </w:rPr>
-        <w:t xml:space="preserve">Procesador: Intel Xeon </w:t>
-      </w:r>
-      <w:proofErr w:type="spellStart"/>
-      <w:r>
-        <w:rPr>
-          <w:rFonts w:ascii="Arial" w:hAnsi="Arial" w:cs="Arial"/>
-          <w:sz w:val="24"/>
-          <w:szCs w:val="24"/>
-        </w:rPr>
-        <w:t>Platinum</w:t>
-      </w:r>
-      <w:proofErr w:type="spellEnd"/>
-      <w:r>
-        <w:rPr>
-          <w:rFonts w:ascii="Arial" w:hAnsi="Arial" w:cs="Arial"/>
-          <w:sz w:val="24"/>
-          <w:szCs w:val="24"/>
-        </w:rPr>
-        <w:t xml:space="preserve"> 8272CL</w:t>
+        <w:t>Procesador: Intel Xeon Platinum 8272CL</w:t>
       </w:r>
     </w:p>
     <w:p>
@@ -3211,43 +3148,7 @@
           <w:szCs w:val="24"/>
         </w:rPr>
         <w:tab/>
-        <w:t xml:space="preserve">En caso de que se instalaran cosas como </w:t>
-      </w:r>
-      <w:proofErr w:type="spellStart"/>
-      <w:r>
-        <w:rPr>
-          <w:rFonts w:ascii="Arial" w:hAnsi="Arial" w:cs="Arial"/>
-          <w:sz w:val="24"/>
-          <w:szCs w:val="24"/>
-        </w:rPr>
-        <w:t>Workbench</w:t>
-      </w:r>
-      <w:proofErr w:type="spellEnd"/>
-      <w:r>
-        <w:rPr>
-          <w:rFonts w:ascii="Arial" w:hAnsi="Arial" w:cs="Arial"/>
-          <w:sz w:val="24"/>
-          <w:szCs w:val="24"/>
-        </w:rPr>
-        <w:t xml:space="preserve">, </w:t>
-      </w:r>
-      <w:proofErr w:type="spellStart"/>
-      <w:r>
-        <w:rPr>
-          <w:rFonts w:ascii="Arial" w:hAnsi="Arial" w:cs="Arial"/>
-          <w:sz w:val="24"/>
-          <w:szCs w:val="24"/>
-        </w:rPr>
-        <w:t>tmb</w:t>
-      </w:r>
-      <w:proofErr w:type="spellEnd"/>
-      <w:r>
-        <w:rPr>
-          <w:rFonts w:ascii="Arial" w:hAnsi="Arial" w:cs="Arial"/>
-          <w:sz w:val="24"/>
-          <w:szCs w:val="24"/>
-        </w:rPr>
-        <w:t xml:space="preserve"> poner acá</w:t>
+        <w:t>En caso de que se instalaran cosas como Workbench, tmb poner acá</w:t>
       </w:r>
     </w:p>
     <w:p>
@@ -3372,25 +3273,7 @@
           <w:sz w:val="24"/>
           <w:szCs w:val="24"/>
         </w:rPr>
-        <w:t xml:space="preserve">Al utilizar los servicios que nos ofrece Microsoft Azure, nos ofrece un </w:t>
-      </w:r>
-      <w:proofErr w:type="spellStart"/>
-      <w:r>
-        <w:rPr>
-          <w:rFonts w:ascii="Arial" w:hAnsi="Arial" w:cs="Arial"/>
-          <w:sz w:val="24"/>
-          <w:szCs w:val="24"/>
-        </w:rPr>
-        <w:t>Dashboard</w:t>
-      </w:r>
-      <w:proofErr w:type="spellEnd"/>
-      <w:r>
-        <w:rPr>
-          <w:rFonts w:ascii="Arial" w:hAnsi="Arial" w:cs="Arial"/>
-          <w:sz w:val="24"/>
-          <w:szCs w:val="24"/>
-        </w:rPr>
-        <w:t xml:space="preserve"> donde podemos ver diferentes métricas y estadísticas para llevar a cabo un correcto monitoreo y mantenimiento de las máquinas virtuales.</w:t>
+        <w:t>Al utilizar los servicios que nos ofrece Microsoft Azure, nos ofrece un Dashboard donde podemos ver diferentes métricas y estadísticas para llevar a cabo un correcto monitoreo y mantenimiento de las máquinas virtuales.</w:t>
       </w:r>
     </w:p>
     <w:p>
@@ -3653,25 +3536,7 @@
           <w:sz w:val="24"/>
           <w:szCs w:val="24"/>
         </w:rPr>
-        <w:t xml:space="preserve">Al utilizar Microsoft Azure, ya nos otorga la licencia del sistema operativo que se desea utilizar, en nuestro caso es Windows Server 2019 </w:t>
-      </w:r>
-      <w:proofErr w:type="spellStart"/>
-      <w:r>
-        <w:rPr>
-          <w:rFonts w:ascii="Arial" w:hAnsi="Arial" w:cs="Arial"/>
-          <w:sz w:val="24"/>
-          <w:szCs w:val="24"/>
-        </w:rPr>
-        <w:t>Datacenter</w:t>
-      </w:r>
-      <w:proofErr w:type="spellEnd"/>
-      <w:r>
-        <w:rPr>
-          <w:rFonts w:ascii="Arial" w:hAnsi="Arial" w:cs="Arial"/>
-          <w:sz w:val="24"/>
-          <w:szCs w:val="24"/>
-        </w:rPr>
-        <w:t>.</w:t>
+        <w:t>Al utilizar Microsoft Azure, ya nos otorga la licencia del sistema operativo que se desea utilizar, en nuestro caso es Windows Server 2019 Datacenter.</w:t>
       </w:r>
     </w:p>
     <w:p/>
@@ -4011,43 +3876,7 @@
           <w:sz w:val="24"/>
           <w:szCs w:val="24"/>
         </w:rPr>
-        <w:t xml:space="preserve">El Sistema Operativo que utilizaremos será Windows Server, el cuál es una distribución de Microsoft para el uso de servidores. Utilizaremos la versión Windows Server 2019 </w:t>
-      </w:r>
-      <w:proofErr w:type="spellStart"/>
-      <w:r>
-        <w:rPr>
-          <w:rFonts w:ascii="Arial" w:hAnsi="Arial" w:cs="Arial"/>
-          <w:sz w:val="24"/>
-          <w:szCs w:val="24"/>
-        </w:rPr>
-        <w:t>Datacenter</w:t>
-      </w:r>
-      <w:proofErr w:type="spellEnd"/>
-      <w:r>
-        <w:rPr>
-          <w:rFonts w:ascii="Arial" w:hAnsi="Arial" w:cs="Arial"/>
-          <w:sz w:val="24"/>
-          <w:szCs w:val="24"/>
-        </w:rPr>
-        <w:t xml:space="preserve">. ‎La edición </w:t>
-      </w:r>
-      <w:proofErr w:type="spellStart"/>
-      <w:r>
-        <w:rPr>
-          <w:rFonts w:ascii="Arial" w:hAnsi="Arial" w:cs="Arial"/>
-          <w:sz w:val="24"/>
-          <w:szCs w:val="24"/>
-        </w:rPr>
-        <w:t>Datacenter</w:t>
-      </w:r>
-      <w:proofErr w:type="spellEnd"/>
-      <w:r>
-        <w:rPr>
-          <w:rFonts w:ascii="Arial" w:hAnsi="Arial" w:cs="Arial"/>
-          <w:sz w:val="24"/>
-          <w:szCs w:val="24"/>
-        </w:rPr>
-        <w:t xml:space="preserve"> está optimizada para la virtualización a gran escala; su licencia permite que un servidor ejecute un número ilimitado de instancias de Windows Server.</w:t>
+        <w:t>El Sistema Operativo que utilizaremos será Windows Server, el cuál es una distribución de Microsoft para el uso de servidores. Utilizaremos la versión Windows Server 2019 Datacenter. ‎La edición Datacenter está optimizada para la virtualización a gran escala; su licencia permite que un servidor ejecute un número ilimitado de instancias de Windows Server.</w:t>
       </w:r>
     </w:p>
     <w:p>
@@ -4386,95 +4215,41 @@
           <w:sz w:val="24"/>
           <w:szCs w:val="24"/>
         </w:rPr>
-        <w:t xml:space="preserve">Todas las modificaciones, cambios o mantenimiento que se hicieron durante el desarrollo del trabajo, se realizaron bajo el nombre de Digital </w:t>
-      </w:r>
-      <w:proofErr w:type="spellStart"/>
-      <w:r>
-        <w:rPr>
-          <w:rFonts w:ascii="Arial" w:hAnsi="Arial" w:cs="Arial"/>
-          <w:sz w:val="24"/>
-          <w:szCs w:val="24"/>
-        </w:rPr>
-        <w:t>Team</w:t>
-      </w:r>
-      <w:proofErr w:type="spellEnd"/>
-      <w:r>
-        <w:rPr>
-          <w:rFonts w:ascii="Arial" w:hAnsi="Arial" w:cs="Arial"/>
-          <w:sz w:val="24"/>
-          <w:szCs w:val="24"/>
-        </w:rPr>
-        <w:t>.</w:t>
-      </w:r>
-    </w:p>
-    <w:p>
-      <w:pPr>
-        <w:rPr>
-          <w:rFonts w:ascii="Arial" w:hAnsi="Arial" w:cs="Arial"/>
-          <w:sz w:val="24"/>
-          <w:szCs w:val="24"/>
-        </w:rPr>
-      </w:pPr>
-      <w:r>
-        <w:rPr>
-          <w:rFonts w:ascii="Arial" w:hAnsi="Arial" w:cs="Arial"/>
-          <w:sz w:val="24"/>
-          <w:szCs w:val="24"/>
-        </w:rPr>
-        <w:t xml:space="preserve">La configuración hasta el fin del desarrollo será decidida y ejecutada por Digital </w:t>
-      </w:r>
-      <w:proofErr w:type="spellStart"/>
-      <w:r>
-        <w:rPr>
-          <w:rFonts w:ascii="Arial" w:hAnsi="Arial" w:cs="Arial"/>
-          <w:sz w:val="24"/>
-          <w:szCs w:val="24"/>
-        </w:rPr>
-        <w:t>Team</w:t>
-      </w:r>
-      <w:proofErr w:type="spellEnd"/>
-      <w:r>
-        <w:rPr>
-          <w:rFonts w:ascii="Arial" w:hAnsi="Arial" w:cs="Arial"/>
-          <w:sz w:val="24"/>
-          <w:szCs w:val="24"/>
-        </w:rPr>
-        <w:t>, una vez activada será ejecutada por el cliente, con la posibilidad de comunicarse con nosotros.</w:t>
-      </w:r>
-    </w:p>
-    <w:p>
-      <w:pPr>
-        <w:rPr>
-          <w:rFonts w:ascii="Arial" w:hAnsi="Arial" w:cs="Arial"/>
-          <w:sz w:val="24"/>
-          <w:szCs w:val="24"/>
-        </w:rPr>
-      </w:pPr>
-      <w:r>
-        <w:rPr>
-          <w:rFonts w:ascii="Arial" w:hAnsi="Arial" w:cs="Arial"/>
-          <w:sz w:val="24"/>
-          <w:szCs w:val="24"/>
-        </w:rPr>
-        <w:t xml:space="preserve">Para la configuración y monitoreo se debe ejecutar una sesión para ingresar a la cuenta de Microsoft Azure y visualizar el </w:t>
-      </w:r>
-      <w:proofErr w:type="spellStart"/>
-      <w:r>
-        <w:rPr>
-          <w:rFonts w:ascii="Arial" w:hAnsi="Arial" w:cs="Arial"/>
-          <w:sz w:val="24"/>
-          <w:szCs w:val="24"/>
-        </w:rPr>
-        <w:t>dashboard</w:t>
-      </w:r>
-      <w:proofErr w:type="spellEnd"/>
-      <w:r>
-        <w:rPr>
-          <w:rFonts w:ascii="Arial" w:hAnsi="Arial" w:cs="Arial"/>
-          <w:sz w:val="24"/>
-          <w:szCs w:val="24"/>
-        </w:rPr>
-        <w:t xml:space="preserve"> con los datos a monitorear.</w:t>
+        <w:t>Todas las modificaciones, cambios o mantenimiento que se hicieron durante el desarrollo del trabajo, se realizaron bajo el nombre de Digital Team.</w:t>
+      </w:r>
+    </w:p>
+    <w:p>
+      <w:pPr>
+        <w:rPr>
+          <w:rFonts w:ascii="Arial" w:hAnsi="Arial" w:cs="Arial"/>
+          <w:sz w:val="24"/>
+          <w:szCs w:val="24"/>
+        </w:rPr>
+      </w:pPr>
+      <w:r>
+        <w:rPr>
+          <w:rFonts w:ascii="Arial" w:hAnsi="Arial" w:cs="Arial"/>
+          <w:sz w:val="24"/>
+          <w:szCs w:val="24"/>
+        </w:rPr>
+        <w:t>La configuración hasta el fin del desarrollo será decidida y ejecutada por Digital Team, una vez activada será ejecutada por el cliente, con la posibilidad de comunicarse con nosotros.</w:t>
+      </w:r>
+    </w:p>
+    <w:p>
+      <w:pPr>
+        <w:rPr>
+          <w:rFonts w:ascii="Arial" w:hAnsi="Arial" w:cs="Arial"/>
+          <w:sz w:val="24"/>
+          <w:szCs w:val="24"/>
+        </w:rPr>
+      </w:pPr>
+      <w:r>
+        <w:rPr>
+          <w:rFonts w:ascii="Arial" w:hAnsi="Arial" w:cs="Arial"/>
+          <w:sz w:val="24"/>
+          <w:szCs w:val="24"/>
+        </w:rPr>
+        <w:t>Para la configuración y monitoreo se debe ejecutar una sesión para ingresar a la cuenta de Microsoft Azure y visualizar el dashboard con los datos a monitorear.</w:t>
       </w:r>
     </w:p>
     <w:p>

</xml_diff>

<commit_message>
Diagrama ER y Mapa Central
</commit_message>
<xml_diff>
--- a/LLD Digital Team.docx
+++ b/LLD Digital Team.docx
@@ -307,23 +307,13 @@
           <w:szCs w:val="28"/>
         </w:rPr>
       </w:pPr>
-      <w:proofErr w:type="spellStart"/>
       <w:r>
         <w:rPr>
           <w:rFonts w:ascii="Arial" w:hAnsi="Arial" w:cs="Arial"/>
           <w:sz w:val="28"/>
           <w:szCs w:val="28"/>
         </w:rPr>
-        <w:t>Angel</w:t>
-      </w:r>
-      <w:proofErr w:type="spellEnd"/>
-      <w:r>
-        <w:rPr>
-          <w:rFonts w:ascii="Arial" w:hAnsi="Arial" w:cs="Arial"/>
-          <w:sz w:val="28"/>
-          <w:szCs w:val="28"/>
-        </w:rPr>
-        <w:t xml:space="preserve"> Alejandro Salinas García</w:t>
+        <w:t>Angel Alejandro Salinas García</w:t>
       </w:r>
     </w:p>
     <w:p>
@@ -734,6 +724,107 @@
                 <w:szCs w:val="24"/>
               </w:rPr>
               <w:t>Fernando de Luna Guardiola</w:t>
+            </w:r>
+          </w:p>
+        </w:tc>
+      </w:tr>
+      <w:tr>
+        <w:trPr>
+          <w:cnfStyle w:val="000000100000" w:firstRow="0" w:lastRow="0" w:firstColumn="0" w:lastColumn="0" w:oddVBand="0" w:evenVBand="0" w:oddHBand="1" w:evenHBand="0" w:firstRowFirstColumn="0" w:firstRowLastColumn="0" w:lastRowFirstColumn="0" w:lastRowLastColumn="0"/>
+        </w:trPr>
+        <w:tc>
+          <w:tcPr>
+            <w:cnfStyle w:val="001000000000" w:firstRow="0" w:lastRow="0" w:firstColumn="1" w:lastColumn="0" w:oddVBand="0" w:evenVBand="0" w:oddHBand="0" w:evenHBand="0" w:firstRowFirstColumn="0" w:firstRowLastColumn="0" w:lastRowFirstColumn="0" w:lastRowLastColumn="0"/>
+            <w:tcW w:w="2207" w:type="dxa"/>
+          </w:tcPr>
+          <w:p>
+            <w:pPr>
+              <w:spacing w:line="360" w:lineRule="auto"/>
+              <w:rPr>
+                <w:rFonts w:ascii="Arial" w:hAnsi="Arial" w:cs="Arial"/>
+                <w:sz w:val="24"/>
+                <w:szCs w:val="24"/>
+              </w:rPr>
+            </w:pPr>
+            <w:r>
+              <w:rPr>
+                <w:rFonts w:ascii="Arial" w:hAnsi="Arial" w:cs="Arial"/>
+                <w:sz w:val="24"/>
+                <w:szCs w:val="24"/>
+              </w:rPr>
+              <w:t>21/03/2022</w:t>
+            </w:r>
+          </w:p>
+        </w:tc>
+        <w:tc>
+          <w:tcPr>
+            <w:tcW w:w="1332" w:type="dxa"/>
+          </w:tcPr>
+          <w:p>
+            <w:pPr>
+              <w:spacing w:line="360" w:lineRule="auto"/>
+              <w:cnfStyle w:val="000000100000" w:firstRow="0" w:lastRow="0" w:firstColumn="0" w:lastColumn="0" w:oddVBand="0" w:evenVBand="0" w:oddHBand="1" w:evenHBand="0" w:firstRowFirstColumn="0" w:firstRowLastColumn="0" w:lastRowFirstColumn="0" w:lastRowLastColumn="0"/>
+              <w:rPr>
+                <w:rFonts w:ascii="Arial" w:hAnsi="Arial" w:cs="Arial"/>
+                <w:sz w:val="24"/>
+                <w:szCs w:val="24"/>
+              </w:rPr>
+            </w:pPr>
+            <w:r>
+              <w:rPr>
+                <w:rFonts w:ascii="Arial" w:hAnsi="Arial" w:cs="Arial"/>
+                <w:sz w:val="24"/>
+                <w:szCs w:val="24"/>
+              </w:rPr>
+              <w:t>1.2</w:t>
+            </w:r>
+          </w:p>
+        </w:tc>
+        <w:tc>
+          <w:tcPr>
+            <w:tcW w:w="3082" w:type="dxa"/>
+          </w:tcPr>
+          <w:p>
+            <w:pPr>
+              <w:spacing w:line="360" w:lineRule="auto"/>
+              <w:cnfStyle w:val="000000100000" w:firstRow="0" w:lastRow="0" w:firstColumn="0" w:lastColumn="0" w:oddVBand="0" w:evenVBand="0" w:oddHBand="1" w:evenHBand="0" w:firstRowFirstColumn="0" w:firstRowLastColumn="0" w:lastRowFirstColumn="0" w:lastRowLastColumn="0"/>
+              <w:rPr>
+                <w:rFonts w:ascii="Arial" w:hAnsi="Arial" w:cs="Arial"/>
+                <w:sz w:val="24"/>
+                <w:szCs w:val="24"/>
+              </w:rPr>
+            </w:pPr>
+            <w:r>
+              <w:rPr>
+                <w:rFonts w:ascii="Arial" w:hAnsi="Arial" w:cs="Arial"/>
+                <w:sz w:val="24"/>
+                <w:szCs w:val="24"/>
+              </w:rPr>
+              <w:t>Elaboración de la instalación del software</w:t>
+            </w:r>
+          </w:p>
+        </w:tc>
+        <w:tc>
+          <w:tcPr>
+            <w:tcW w:w="2207" w:type="dxa"/>
+          </w:tcPr>
+          <w:p>
+            <w:pPr>
+              <w:spacing w:line="360" w:lineRule="auto"/>
+              <w:cnfStyle w:val="000000100000" w:firstRow="0" w:lastRow="0" w:firstColumn="0" w:lastColumn="0" w:oddVBand="0" w:evenVBand="0" w:oddHBand="1" w:evenHBand="0" w:firstRowFirstColumn="0" w:firstRowLastColumn="0" w:lastRowFirstColumn="0" w:lastRowLastColumn="0"/>
+              <w:rPr>
+                <w:rFonts w:ascii="Arial" w:hAnsi="Arial" w:cs="Arial"/>
+                <w:sz w:val="24"/>
+                <w:szCs w:val="24"/>
+              </w:rPr>
+            </w:pPr>
+            <w:r>
+              <w:rPr>
+                <w:rFonts w:ascii="Arial" w:hAnsi="Arial" w:cs="Arial"/>
+                <w:sz w:val="24"/>
+                <w:szCs w:val="24"/>
+              </w:rPr>
+              <w:t>Darien Miguel Sánchez Arévalo</w:t>
             </w:r>
           </w:p>
         </w:tc>
@@ -811,7 +902,7 @@
           <w:r>
             <w:fldChar w:fldCharType="separate"/>
           </w:r>
-          <w:hyperlink w:anchor="_Toc98761445" w:history="1">
+          <w:hyperlink w:anchor="_Toc98776473" w:history="1">
             <w:r>
               <w:rPr>
                 <w:rStyle w:val="Hyperlink"/>
@@ -841,7 +932,7 @@
                 <w:noProof/>
                 <w:webHidden/>
               </w:rPr>
-              <w:instrText xml:space="preserve"> PAGEREF _Toc98761445 \h </w:instrText>
+              <w:instrText xml:space="preserve"> PAGEREF _Toc98776473 \h </w:instrText>
             </w:r>
             <w:r>
               <w:rPr>
@@ -884,7 +975,7 @@
               <w:lang w:val="en-US"/>
             </w:rPr>
           </w:pPr>
-          <w:hyperlink w:anchor="_Toc98761446" w:history="1">
+          <w:hyperlink w:anchor="_Toc98776474" w:history="1">
             <w:r>
               <w:rPr>
                 <w:rStyle w:val="Hyperlink"/>
@@ -914,7 +1005,7 @@
                 <w:noProof/>
                 <w:webHidden/>
               </w:rPr>
-              <w:instrText xml:space="preserve"> PAGEREF _Toc98761446 \h </w:instrText>
+              <w:instrText xml:space="preserve"> PAGEREF _Toc98776474 \h </w:instrText>
             </w:r>
             <w:r>
               <w:rPr>
@@ -957,7 +1048,7 @@
               <w:lang w:val="en-US"/>
             </w:rPr>
           </w:pPr>
-          <w:hyperlink w:anchor="_Toc98761447" w:history="1">
+          <w:hyperlink w:anchor="_Toc98776475" w:history="1">
             <w:r>
               <w:rPr>
                 <w:rStyle w:val="Hyperlink"/>
@@ -987,7 +1078,7 @@
                 <w:noProof/>
                 <w:webHidden/>
               </w:rPr>
-              <w:instrText xml:space="preserve"> PAGEREF _Toc98761447 \h </w:instrText>
+              <w:instrText xml:space="preserve"> PAGEREF _Toc98776475 \h </w:instrText>
             </w:r>
             <w:r>
               <w:rPr>
@@ -1030,7 +1121,7 @@
               <w:lang w:val="en-US"/>
             </w:rPr>
           </w:pPr>
-          <w:hyperlink w:anchor="_Toc98761448" w:history="1">
+          <w:hyperlink w:anchor="_Toc98776476" w:history="1">
             <w:r>
               <w:rPr>
                 <w:rStyle w:val="Hyperlink"/>
@@ -1060,7 +1151,7 @@
                 <w:noProof/>
                 <w:webHidden/>
               </w:rPr>
-              <w:instrText xml:space="preserve"> PAGEREF _Toc98761448 \h </w:instrText>
+              <w:instrText xml:space="preserve"> PAGEREF _Toc98776476 \h </w:instrText>
             </w:r>
             <w:r>
               <w:rPr>
@@ -1103,7 +1194,7 @@
               <w:lang w:val="en-US"/>
             </w:rPr>
           </w:pPr>
-          <w:hyperlink w:anchor="_Toc98761449" w:history="1">
+          <w:hyperlink w:anchor="_Toc98776477" w:history="1">
             <w:r>
               <w:rPr>
                 <w:rStyle w:val="Hyperlink"/>
@@ -1111,7 +1202,6 @@
                 <w:b/>
                 <w:bCs/>
                 <w:noProof/>
-                <w:highlight w:val="yellow"/>
               </w:rPr>
               <w:t>Figura 1. Mapa Central</w:t>
             </w:r>
@@ -1134,7 +1224,7 @@
                 <w:noProof/>
                 <w:webHidden/>
               </w:rPr>
-              <w:instrText xml:space="preserve"> PAGEREF _Toc98761449 \h </w:instrText>
+              <w:instrText xml:space="preserve"> PAGEREF _Toc98776477 \h </w:instrText>
             </w:r>
             <w:r>
               <w:rPr>
@@ -1177,7 +1267,7 @@
               <w:lang w:val="en-US"/>
             </w:rPr>
           </w:pPr>
-          <w:hyperlink w:anchor="_Toc98761450" w:history="1">
+          <w:hyperlink w:anchor="_Toc98776478" w:history="1">
             <w:r>
               <w:rPr>
                 <w:rStyle w:val="Hyperlink"/>
@@ -1185,7 +1275,6 @@
                 <w:b/>
                 <w:bCs/>
                 <w:noProof/>
-                <w:highlight w:val="yellow"/>
               </w:rPr>
               <w:t>Figura 2. Mapa E-R</w:t>
             </w:r>
@@ -1208,7 +1297,7 @@
                 <w:noProof/>
                 <w:webHidden/>
               </w:rPr>
-              <w:instrText xml:space="preserve"> PAGEREF _Toc98761450 \h </w:instrText>
+              <w:instrText xml:space="preserve"> PAGEREF _Toc98776478 \h </w:instrText>
             </w:r>
             <w:r>
               <w:rPr>
@@ -1251,7 +1340,7 @@
               <w:lang w:val="en-US"/>
             </w:rPr>
           </w:pPr>
-          <w:hyperlink w:anchor="_Toc98761451" w:history="1">
+          <w:hyperlink w:anchor="_Toc98776479" w:history="1">
             <w:r>
               <w:rPr>
                 <w:rStyle w:val="Hyperlink"/>
@@ -1281,7 +1370,7 @@
                 <w:noProof/>
                 <w:webHidden/>
               </w:rPr>
-              <w:instrText xml:space="preserve"> PAGEREF _Toc98761451 \h </w:instrText>
+              <w:instrText xml:space="preserve"> PAGEREF _Toc98776479 \h </w:instrText>
             </w:r>
             <w:r>
               <w:rPr>
@@ -1324,7 +1413,7 @@
               <w:lang w:val="en-US"/>
             </w:rPr>
           </w:pPr>
-          <w:hyperlink w:anchor="_Toc98761452" w:history="1">
+          <w:hyperlink w:anchor="_Toc98776480" w:history="1">
             <w:r>
               <w:rPr>
                 <w:rStyle w:val="Hyperlink"/>
@@ -1355,7 +1444,7 @@
                 <w:noProof/>
                 <w:webHidden/>
               </w:rPr>
-              <w:instrText xml:space="preserve"> PAGEREF _Toc98761452 \h </w:instrText>
+              <w:instrText xml:space="preserve"> PAGEREF _Toc98776480 \h </w:instrText>
             </w:r>
             <w:r>
               <w:rPr>
@@ -1398,7 +1487,7 @@
               <w:lang w:val="en-US"/>
             </w:rPr>
           </w:pPr>
-          <w:hyperlink w:anchor="_Toc98761453" w:history="1">
+          <w:hyperlink w:anchor="_Toc98776481" w:history="1">
             <w:r>
               <w:rPr>
                 <w:rStyle w:val="Hyperlink"/>
@@ -1428,7 +1517,7 @@
                 <w:noProof/>
                 <w:webHidden/>
               </w:rPr>
-              <w:instrText xml:space="preserve"> PAGEREF _Toc98761453 \h </w:instrText>
+              <w:instrText xml:space="preserve"> PAGEREF _Toc98776481 \h </w:instrText>
             </w:r>
             <w:r>
               <w:rPr>
@@ -1472,7 +1561,7 @@
               <w:lang w:val="en-US"/>
             </w:rPr>
           </w:pPr>
-          <w:hyperlink w:anchor="_Toc98761454" w:history="1">
+          <w:hyperlink w:anchor="_Toc98776482" w:history="1">
             <w:r>
               <w:rPr>
                 <w:rStyle w:val="Hyperlink"/>
@@ -1520,7 +1609,7 @@
                 <w:noProof/>
                 <w:webHidden/>
               </w:rPr>
-              <w:instrText xml:space="preserve"> PAGEREF _Toc98761454 \h </w:instrText>
+              <w:instrText xml:space="preserve"> PAGEREF _Toc98776482 \h </w:instrText>
             </w:r>
             <w:r>
               <w:rPr>
@@ -1564,7 +1653,7 @@
               <w:lang w:val="en-US"/>
             </w:rPr>
           </w:pPr>
-          <w:hyperlink w:anchor="_Toc98761455" w:history="1">
+          <w:hyperlink w:anchor="_Toc98776483" w:history="1">
             <w:r>
               <w:rPr>
                 <w:rStyle w:val="Hyperlink"/>
@@ -1612,7 +1701,7 @@
                 <w:noProof/>
                 <w:webHidden/>
               </w:rPr>
-              <w:instrText xml:space="preserve"> PAGEREF _Toc98761455 \h </w:instrText>
+              <w:instrText xml:space="preserve"> PAGEREF _Toc98776483 \h </w:instrText>
             </w:r>
             <w:r>
               <w:rPr>
@@ -1655,7 +1744,7 @@
               <w:lang w:val="en-US"/>
             </w:rPr>
           </w:pPr>
-          <w:hyperlink w:anchor="_Toc98761456" w:history="1">
+          <w:hyperlink w:anchor="_Toc98776484" w:history="1">
             <w:r>
               <w:rPr>
                 <w:rStyle w:val="Hyperlink"/>
@@ -1685,7 +1774,7 @@
                 <w:noProof/>
                 <w:webHidden/>
               </w:rPr>
-              <w:instrText xml:space="preserve"> PAGEREF _Toc98761456 \h </w:instrText>
+              <w:instrText xml:space="preserve"> PAGEREF _Toc98776484 \h </w:instrText>
             </w:r>
             <w:r>
               <w:rPr>
@@ -1728,7 +1817,7 @@
               <w:lang w:val="en-US"/>
             </w:rPr>
           </w:pPr>
-          <w:hyperlink w:anchor="_Toc98761457" w:history="1">
+          <w:hyperlink w:anchor="_Toc98776485" w:history="1">
             <w:r>
               <w:rPr>
                 <w:rStyle w:val="Hyperlink"/>
@@ -1758,7 +1847,7 @@
                 <w:noProof/>
                 <w:webHidden/>
               </w:rPr>
-              <w:instrText xml:space="preserve"> PAGEREF _Toc98761457 \h </w:instrText>
+              <w:instrText xml:space="preserve"> PAGEREF _Toc98776485 \h </w:instrText>
             </w:r>
             <w:r>
               <w:rPr>
@@ -1801,7 +1890,7 @@
               <w:lang w:val="en-US"/>
             </w:rPr>
           </w:pPr>
-          <w:hyperlink w:anchor="_Toc98761458" w:history="1">
+          <w:hyperlink w:anchor="_Toc98776486" w:history="1">
             <w:r>
               <w:rPr>
                 <w:rStyle w:val="Hyperlink"/>
@@ -1831,7 +1920,7 @@
                 <w:noProof/>
                 <w:webHidden/>
               </w:rPr>
-              <w:instrText xml:space="preserve"> PAGEREF _Toc98761458 \h </w:instrText>
+              <w:instrText xml:space="preserve"> PAGEREF _Toc98776486 \h </w:instrText>
             </w:r>
             <w:r>
               <w:rPr>
@@ -1874,7 +1963,7 @@
               <w:lang w:val="en-US"/>
             </w:rPr>
           </w:pPr>
-          <w:hyperlink w:anchor="_Toc98761459" w:history="1">
+          <w:hyperlink w:anchor="_Toc98776487" w:history="1">
             <w:r>
               <w:rPr>
                 <w:rStyle w:val="Hyperlink"/>
@@ -1905,7 +1994,7 @@
                 <w:noProof/>
                 <w:webHidden/>
               </w:rPr>
-              <w:instrText xml:space="preserve"> PAGEREF _Toc98761459 \h </w:instrText>
+              <w:instrText xml:space="preserve"> PAGEREF _Toc98776487 \h </w:instrText>
             </w:r>
             <w:r>
               <w:rPr>
@@ -1948,7 +2037,7 @@
               <w:lang w:val="en-US"/>
             </w:rPr>
           </w:pPr>
-          <w:hyperlink w:anchor="_Toc98761460" w:history="1">
+          <w:hyperlink w:anchor="_Toc98776488" w:history="1">
             <w:r>
               <w:rPr>
                 <w:rStyle w:val="Hyperlink"/>
@@ -1978,7 +2067,7 @@
                 <w:noProof/>
                 <w:webHidden/>
               </w:rPr>
-              <w:instrText xml:space="preserve"> PAGEREF _Toc98761460 \h </w:instrText>
+              <w:instrText xml:space="preserve"> PAGEREF _Toc98776488 \h </w:instrText>
             </w:r>
             <w:r>
               <w:rPr>
@@ -2037,7 +2126,7 @@
           <w:szCs w:val="40"/>
         </w:rPr>
       </w:pPr>
-      <w:bookmarkStart w:id="1" w:name="_Toc98761445"/>
+      <w:bookmarkStart w:id="1" w:name="_Toc98776473"/>
       <w:r>
         <w:rPr>
           <w:rFonts w:ascii="Arial" w:hAnsi="Arial" w:cs="Arial"/>
@@ -2160,7 +2249,7 @@
           <w:szCs w:val="40"/>
         </w:rPr>
       </w:pPr>
-      <w:bookmarkStart w:id="2" w:name="_Toc98761446"/>
+      <w:bookmarkStart w:id="2" w:name="_Toc98776474"/>
       <w:r>
         <w:rPr>
           <w:rFonts w:ascii="Arial" w:hAnsi="Arial" w:cs="Arial"/>
@@ -2272,7 +2361,7 @@
       <w:r>
         <w:br w:type="page"/>
       </w:r>
-      <w:bookmarkStart w:id="3" w:name="_Toc98761447"/>
+      <w:bookmarkStart w:id="3" w:name="_Toc98776475"/>
       <w:r>
         <w:rPr>
           <w:rFonts w:ascii="Arial" w:hAnsi="Arial" w:cs="Arial"/>
@@ -2311,25 +2400,7 @@
           <w:sz w:val="24"/>
           <w:szCs w:val="24"/>
         </w:rPr>
-        <w:t xml:space="preserve">Dado que este es el primer trabajo que Digital </w:t>
-      </w:r>
-      <w:proofErr w:type="spellStart"/>
-      <w:r>
-        <w:rPr>
-          <w:rFonts w:ascii="Arial" w:hAnsi="Arial" w:cs="Arial"/>
-          <w:sz w:val="24"/>
-          <w:szCs w:val="24"/>
-        </w:rPr>
-        <w:t>Team</w:t>
-      </w:r>
-      <w:proofErr w:type="spellEnd"/>
-      <w:r>
-        <w:rPr>
-          <w:rFonts w:ascii="Arial" w:hAnsi="Arial" w:cs="Arial"/>
-          <w:sz w:val="24"/>
-          <w:szCs w:val="24"/>
-        </w:rPr>
-        <w:t xml:space="preserve"> se está encargando en realizar, no está la posibilidad de compararlo con otros trabajos previos. Sin embargo, realizaremos la investigación necesaria para llevar a cabo estos tipos de páginas web y así poder implementar y desarrollar de una manera correcta.</w:t>
+        <w:t>Dado que este es el primer trabajo que Digital Team se está encargando en realizar, no está la posibilidad de compararlo con otros trabajos previos. Sin embargo, realizaremos la investigación necesaria para llevar a cabo estos tipos de páginas web y así poder implementar y desarrollar de una manera correcta.</w:t>
       </w:r>
     </w:p>
     <w:p>
@@ -2353,7 +2424,7 @@
           <w:szCs w:val="40"/>
         </w:rPr>
       </w:pPr>
-      <w:bookmarkStart w:id="4" w:name="_Toc98761448"/>
+      <w:bookmarkStart w:id="4" w:name="_Toc98776476"/>
       <w:r>
         <w:rPr>
           <w:rFonts w:ascii="Arial" w:hAnsi="Arial" w:cs="Arial"/>
@@ -2399,18 +2470,8 @@
           <w:sz w:val="24"/>
           <w:szCs w:val="24"/>
         </w:rPr>
-        <w:t xml:space="preserve"> Server 2019 </w:t>
-      </w:r>
-      <w:proofErr w:type="spellStart"/>
-      <w:r>
-        <w:rPr>
-          <w:rFonts w:ascii="Arial" w:hAnsi="Arial" w:cs="Arial"/>
-          <w:sz w:val="24"/>
-          <w:szCs w:val="24"/>
-        </w:rPr>
-        <w:t>Datacenter</w:t>
-      </w:r>
-      <w:proofErr w:type="spellEnd"/>
+        <w:t xml:space="preserve"> Server 2019 Datacenter</w:t>
+      </w:r>
       <w:r>
         <w:rPr>
           <w:rFonts w:ascii="Arial" w:hAnsi="Arial" w:cs="Arial"/>
@@ -2467,25 +2528,7 @@
           <w:sz w:val="24"/>
           <w:szCs w:val="24"/>
         </w:rPr>
-        <w:t xml:space="preserve">Por otra parte, el sistema contará con un </w:t>
-      </w:r>
-      <w:proofErr w:type="spellStart"/>
-      <w:r>
-        <w:rPr>
-          <w:rFonts w:ascii="Arial" w:hAnsi="Arial" w:cs="Arial"/>
-          <w:sz w:val="24"/>
-          <w:szCs w:val="24"/>
-        </w:rPr>
-        <w:t>backend</w:t>
-      </w:r>
-      <w:proofErr w:type="spellEnd"/>
-      <w:r>
-        <w:rPr>
-          <w:rFonts w:ascii="Arial" w:hAnsi="Arial" w:cs="Arial"/>
-          <w:sz w:val="24"/>
-          <w:szCs w:val="24"/>
-        </w:rPr>
-        <w:t xml:space="preserve"> que se encargará de comunicarse con la base de datos y así realizar el intercambio entre la información almacenada. </w:t>
+        <w:t xml:space="preserve">Por otra parte, el sistema contará con un backend que se encargará de comunicarse con la base de datos y así realizar el intercambio entre la información almacenada. </w:t>
       </w:r>
       <w:r>
         <w:rPr>
@@ -2556,30 +2599,51 @@
           <w:bCs/>
         </w:rPr>
       </w:pPr>
-      <w:bookmarkStart w:id="5" w:name="_Toc98761449"/>
+      <w:bookmarkStart w:id="5" w:name="_Toc98776477"/>
       <w:r>
         <w:rPr>
           <w:rFonts w:ascii="Arial" w:hAnsi="Arial" w:cs="Arial"/>
           <w:b/>
           <w:bCs/>
-          <w:noProof/>
           <w:color w:val="auto"/>
           <w:sz w:val="28"/>
           <w:szCs w:val="28"/>
         </w:rPr>
         <w:lastRenderedPageBreak/>
+        <w:t>Figura 1. Mapa Central</w:t>
+      </w:r>
+      <w:bookmarkEnd w:id="5"/>
+      <w:r>
+        <w:rPr>
+          <w:rFonts w:ascii="Arial" w:hAnsi="Arial" w:cs="Arial"/>
+          <w:b/>
+          <w:bCs/>
+        </w:rPr>
+        <w:t xml:space="preserve"> </w:t>
+      </w:r>
+    </w:p>
+    <w:p>
+      <w:pPr>
+        <w:rPr>
+          <w:rFonts w:ascii="Arial" w:hAnsi="Arial" w:cs="Arial"/>
+          <w:b/>
+          <w:bCs/>
+          <w:sz w:val="24"/>
+          <w:szCs w:val="24"/>
+        </w:rPr>
+      </w:pPr>
+      <w:r>
+        <w:rPr>
+          <w:rFonts w:ascii="Arial" w:hAnsi="Arial" w:cs="Arial"/>
+          <w:b/>
+          <w:bCs/>
+          <w:sz w:val="24"/>
+          <w:szCs w:val="24"/>
+        </w:rPr>
         <w:drawing>
-          <wp:anchor distT="0" distB="0" distL="114300" distR="114300" simplePos="0" relativeHeight="251659264" behindDoc="1" locked="0" layoutInCell="1" allowOverlap="1" wp14:anchorId="6D3F613E" wp14:editId="4B53CF60">
-            <wp:simplePos x="0" y="0"/>
-            <wp:positionH relativeFrom="margin">
-              <wp:posOffset>605155</wp:posOffset>
-            </wp:positionH>
-            <wp:positionV relativeFrom="paragraph">
-              <wp:posOffset>197485</wp:posOffset>
-            </wp:positionV>
-            <wp:extent cx="4401820" cy="3162300"/>
-            <wp:effectExtent l="0" t="0" r="0" b="0"/>
-            <wp:wrapNone/>
+          <wp:inline distT="0" distB="0" distL="0" distR="0" wp14:anchorId="62D9A1CA" wp14:editId="03C13A1E">
+            <wp:extent cx="5612130" cy="4274820"/>
+            <wp:effectExtent l="0" t="0" r="7620" b="0"/>
             <wp:docPr id="1" name="Picture 1" descr="Diagram&#10;&#10;Description automatically generated"/>
             <wp:cNvGraphicFramePr>
               <a:graphicFrameLocks xmlns:a="http://schemas.openxmlformats.org/drawingml/2006/main" noChangeAspect="1"/>
@@ -2591,242 +2655,8 @@
                     <pic:cNvPr id="1" name="Picture 1" descr="Diagram&#10;&#10;Description automatically generated"/>
                     <pic:cNvPicPr/>
                   </pic:nvPicPr>
-                  <pic:blipFill rotWithShape="1">
-                    <a:blip r:embed="rId9">
-                      <a:extLst>
-                        <a:ext uri="{28A0092B-C50C-407E-A947-70E740481C1C}">
-                          <a14:useLocalDpi xmlns:a14="http://schemas.microsoft.com/office/drawing/2010/main" val="0"/>
-                        </a:ext>
-                      </a:extLst>
-                    </a:blip>
-                    <a:srcRect t="7593" r="2244"/>
-                    <a:stretch/>
-                  </pic:blipFill>
-                  <pic:spPr bwMode="auto">
-                    <a:xfrm>
-                      <a:off x="0" y="0"/>
-                      <a:ext cx="4401820" cy="3162300"/>
-                    </a:xfrm>
-                    <a:prstGeom prst="rect">
-                      <a:avLst/>
-                    </a:prstGeom>
-                    <a:ln>
-                      <a:noFill/>
-                    </a:ln>
-                    <a:extLst>
-                      <a:ext uri="{53640926-AAD7-44D8-BBD7-CCE9431645EC}">
-                        <a14:shadowObscured xmlns:a14="http://schemas.microsoft.com/office/drawing/2010/main"/>
-                      </a:ext>
-                    </a:extLst>
-                  </pic:spPr>
-                </pic:pic>
-              </a:graphicData>
-            </a:graphic>
-            <wp14:sizeRelH relativeFrom="margin">
-              <wp14:pctWidth>0</wp14:pctWidth>
-            </wp14:sizeRelH>
-            <wp14:sizeRelV relativeFrom="margin">
-              <wp14:pctHeight>0</wp14:pctHeight>
-            </wp14:sizeRelV>
-          </wp:anchor>
-        </w:drawing>
-      </w:r>
-      <w:r>
-        <w:rPr>
-          <w:rFonts w:ascii="Arial" w:hAnsi="Arial" w:cs="Arial"/>
-          <w:b/>
-          <w:bCs/>
-          <w:color w:val="auto"/>
-          <w:sz w:val="28"/>
-          <w:szCs w:val="28"/>
-          <w:highlight w:val="yellow"/>
-        </w:rPr>
-        <w:t>Figura 1. Mapa Central</w:t>
-      </w:r>
-      <w:bookmarkEnd w:id="5"/>
-      <w:r>
-        <w:rPr>
-          <w:rFonts w:ascii="Arial" w:hAnsi="Arial" w:cs="Arial"/>
-          <w:b/>
-          <w:bCs/>
-        </w:rPr>
-        <w:t xml:space="preserve"> </w:t>
-      </w:r>
-    </w:p>
-    <w:p>
-      <w:pPr>
-        <w:rPr>
-          <w:rFonts w:ascii="Arial" w:hAnsi="Arial" w:cs="Arial"/>
-          <w:b/>
-          <w:bCs/>
-          <w:sz w:val="24"/>
-          <w:szCs w:val="24"/>
-        </w:rPr>
-      </w:pPr>
-    </w:p>
-    <w:p>
-      <w:pPr>
-        <w:rPr>
-          <w:rFonts w:ascii="Arial" w:hAnsi="Arial" w:cs="Arial"/>
-          <w:b/>
-          <w:bCs/>
-          <w:sz w:val="24"/>
-          <w:szCs w:val="24"/>
-        </w:rPr>
-      </w:pPr>
-    </w:p>
-    <w:p/>
-    <w:p/>
-    <w:p/>
-    <w:p/>
-    <w:p/>
-    <w:p/>
-    <w:p/>
-    <w:p/>
-    <w:p/>
-    <w:p>
-      <w:pPr>
-        <w:rPr>
-          <w:rFonts w:ascii="Arial" w:hAnsi="Arial" w:cs="Arial"/>
-          <w:sz w:val="24"/>
-          <w:szCs w:val="24"/>
-        </w:rPr>
-      </w:pPr>
-      <w:r>
-        <w:rPr>
-          <w:rFonts w:ascii="Arial" w:hAnsi="Arial" w:cs="Arial"/>
-          <w:sz w:val="24"/>
-          <w:szCs w:val="24"/>
-        </w:rPr>
-        <w:t>Dentro de la arquitectura, debe planearse un modelo lógico que permita ingresar y almacenar los datos que se manejarán en nuestra página y que se estarán mostrando al cliente.</w:t>
-      </w:r>
-    </w:p>
-    <w:p>
-      <w:pPr>
-        <w:rPr>
-          <w:rFonts w:ascii="Arial" w:hAnsi="Arial" w:cs="Arial"/>
-          <w:sz w:val="24"/>
-          <w:szCs w:val="24"/>
-        </w:rPr>
-      </w:pPr>
-    </w:p>
-    <w:p>
-      <w:pPr>
-        <w:rPr>
-          <w:rFonts w:ascii="Arial" w:hAnsi="Arial" w:cs="Arial"/>
-          <w:sz w:val="24"/>
-          <w:szCs w:val="24"/>
-        </w:rPr>
-      </w:pPr>
-    </w:p>
-    <w:p>
-      <w:pPr>
-        <w:rPr>
-          <w:rFonts w:ascii="Arial" w:hAnsi="Arial" w:cs="Arial"/>
-          <w:sz w:val="24"/>
-          <w:szCs w:val="24"/>
-        </w:rPr>
-      </w:pPr>
-      <w:r>
-        <w:rPr>
-          <w:rFonts w:ascii="Arial" w:hAnsi="Arial" w:cs="Arial"/>
-          <w:sz w:val="24"/>
-          <w:szCs w:val="24"/>
-        </w:rPr>
-        <w:br w:type="page"/>
-      </w:r>
-    </w:p>
-    <w:p>
-      <w:pPr>
-        <w:rPr>
-          <w:rFonts w:ascii="Arial" w:hAnsi="Arial" w:cs="Arial"/>
-          <w:sz w:val="24"/>
-          <w:szCs w:val="24"/>
-        </w:rPr>
-      </w:pPr>
-      <w:bookmarkStart w:id="6" w:name="_Hlk98526977"/>
-      <w:r>
-        <w:rPr>
-          <w:rFonts w:ascii="Arial" w:hAnsi="Arial" w:cs="Arial"/>
-          <w:sz w:val="24"/>
-          <w:szCs w:val="24"/>
-        </w:rPr>
-        <w:lastRenderedPageBreak/>
-        <w:t>Una idea de este modelo se plantea en el siguiente diagrama E-R.</w:t>
-      </w:r>
-      <w:bookmarkEnd w:id="6"/>
-      <w:r>
-        <w:rPr>
-          <w:rFonts w:ascii="Arial" w:hAnsi="Arial" w:cs="Arial"/>
-          <w:sz w:val="24"/>
-          <w:szCs w:val="24"/>
-        </w:rPr>
-        <w:br/>
-      </w:r>
-    </w:p>
-    <w:p>
-      <w:pPr>
-        <w:pStyle w:val="Heading2"/>
-        <w:rPr>
-          <w:rFonts w:ascii="Arial" w:hAnsi="Arial" w:cs="Arial"/>
-          <w:b/>
-          <w:bCs/>
-        </w:rPr>
-      </w:pPr>
-      <w:bookmarkStart w:id="7" w:name="_Toc98761450"/>
-      <w:r>
-        <w:rPr>
-          <w:rFonts w:ascii="Arial" w:hAnsi="Arial" w:cs="Arial"/>
-          <w:b/>
-          <w:bCs/>
-          <w:color w:val="auto"/>
-          <w:sz w:val="28"/>
-          <w:szCs w:val="28"/>
-          <w:highlight w:val="yellow"/>
-        </w:rPr>
-        <w:t>Figura 2. Mapa E-R</w:t>
-      </w:r>
-      <w:bookmarkEnd w:id="7"/>
-      <w:r>
-        <w:rPr>
-          <w:rFonts w:ascii="Arial" w:hAnsi="Arial" w:cs="Arial"/>
-          <w:b/>
-          <w:bCs/>
-        </w:rPr>
-        <w:br/>
-      </w:r>
-    </w:p>
-    <w:p>
-      <w:pPr>
-        <w:rPr>
-          <w:rFonts w:ascii="Arial" w:hAnsi="Arial" w:cs="Arial"/>
-          <w:b/>
-          <w:bCs/>
-          <w:sz w:val="24"/>
-          <w:szCs w:val="24"/>
-        </w:rPr>
-      </w:pPr>
-      <w:r>
-        <w:rPr>
-          <w:noProof/>
-        </w:rPr>
-        <w:drawing>
-          <wp:inline distT="0" distB="0" distL="0" distR="0" wp14:anchorId="6219058D" wp14:editId="240A86E3">
-            <wp:extent cx="5897880" cy="3368040"/>
-            <wp:effectExtent l="0" t="0" r="7620" b="3810"/>
-            <wp:docPr id="4" name="Imagen 4" descr="Diagrama, Esquemático&#10;&#10;Descripción generada automáticamente"/>
-            <wp:cNvGraphicFramePr>
-              <a:graphicFrameLocks xmlns:a="http://schemas.openxmlformats.org/drawingml/2006/main" noChangeAspect="1"/>
-            </wp:cNvGraphicFramePr>
-            <a:graphic xmlns:a="http://schemas.openxmlformats.org/drawingml/2006/main">
-              <a:graphicData uri="http://schemas.openxmlformats.org/drawingml/2006/picture">
-                <pic:pic xmlns:pic="http://schemas.openxmlformats.org/drawingml/2006/picture">
-                  <pic:nvPicPr>
-                    <pic:cNvPr id="3" name="Imagen 3" descr="Diagrama, Esquemático&#10;&#10;Descripción generada automáticamente"/>
-                    <pic:cNvPicPr/>
-                  </pic:nvPicPr>
                   <pic:blipFill>
-                    <a:blip r:embed="rId10"/>
+                    <a:blip r:embed="rId9"/>
                     <a:stretch>
                       <a:fillRect/>
                     </a:stretch>
@@ -2834,7 +2664,7 @@
                   <pic:spPr>
                     <a:xfrm>
                       <a:off x="0" y="0"/>
-                      <a:ext cx="5897880" cy="3368040"/>
+                      <a:ext cx="5612130" cy="4274820"/>
                     </a:xfrm>
                     <a:prstGeom prst="rect">
                       <a:avLst/>
@@ -2855,6 +2685,189 @@
           <w:szCs w:val="24"/>
         </w:rPr>
       </w:pPr>
+      <w:r>
+        <w:rPr>
+          <w:rFonts w:ascii="Arial" w:hAnsi="Arial" w:cs="Arial"/>
+          <w:sz w:val="24"/>
+          <w:szCs w:val="24"/>
+        </w:rPr>
+        <w:t>Dentro de la arquitectura, debe planearse un modelo lógico que permita ingresar y almacenar los datos que se manejarán en nuestra página y que se estarán mostrando al cliente.</w:t>
+      </w:r>
+    </w:p>
+    <w:p>
+      <w:pPr>
+        <w:rPr>
+          <w:rFonts w:ascii="Arial" w:hAnsi="Arial" w:cs="Arial"/>
+          <w:sz w:val="24"/>
+          <w:szCs w:val="24"/>
+        </w:rPr>
+      </w:pPr>
+    </w:p>
+    <w:p>
+      <w:pPr>
+        <w:rPr>
+          <w:rFonts w:ascii="Arial" w:hAnsi="Arial" w:cs="Arial"/>
+          <w:sz w:val="24"/>
+          <w:szCs w:val="24"/>
+        </w:rPr>
+      </w:pPr>
+    </w:p>
+    <w:p>
+      <w:pPr>
+        <w:rPr>
+          <w:rFonts w:ascii="Arial" w:hAnsi="Arial" w:cs="Arial"/>
+          <w:sz w:val="24"/>
+          <w:szCs w:val="24"/>
+        </w:rPr>
+      </w:pPr>
+      <w:r>
+        <w:rPr>
+          <w:rFonts w:ascii="Arial" w:hAnsi="Arial" w:cs="Arial"/>
+          <w:sz w:val="24"/>
+          <w:szCs w:val="24"/>
+        </w:rPr>
+        <w:br w:type="page"/>
+      </w:r>
+    </w:p>
+    <w:p>
+      <w:pPr>
+        <w:rPr>
+          <w:rFonts w:ascii="Arial" w:hAnsi="Arial" w:cs="Arial"/>
+          <w:sz w:val="24"/>
+          <w:szCs w:val="24"/>
+        </w:rPr>
+      </w:pPr>
+      <w:bookmarkStart w:id="6" w:name="_Hlk98526977"/>
+      <w:r>
+        <w:rPr>
+          <w:rFonts w:ascii="Arial" w:hAnsi="Arial" w:cs="Arial"/>
+          <w:sz w:val="24"/>
+          <w:szCs w:val="24"/>
+        </w:rPr>
+        <w:lastRenderedPageBreak/>
+        <w:t>Una idea de este modelo se plantea en el siguiente diagrama E-R.</w:t>
+      </w:r>
+      <w:bookmarkEnd w:id="6"/>
+      <w:r>
+        <w:rPr>
+          <w:rFonts w:ascii="Arial" w:hAnsi="Arial" w:cs="Arial"/>
+          <w:sz w:val="24"/>
+          <w:szCs w:val="24"/>
+        </w:rPr>
+        <w:br/>
+      </w:r>
+    </w:p>
+    <w:p>
+      <w:pPr>
+        <w:pStyle w:val="Heading2"/>
+        <w:rPr>
+          <w:rFonts w:ascii="Arial" w:hAnsi="Arial" w:cs="Arial"/>
+          <w:b/>
+          <w:bCs/>
+        </w:rPr>
+      </w:pPr>
+      <w:bookmarkStart w:id="7" w:name="_Toc98776478"/>
+      <w:r>
+        <w:rPr>
+          <w:rFonts w:ascii="Arial" w:hAnsi="Arial" w:cs="Arial"/>
+          <w:b/>
+          <w:bCs/>
+          <w:color w:val="auto"/>
+          <w:sz w:val="28"/>
+          <w:szCs w:val="28"/>
+        </w:rPr>
+        <w:t>Figura 2. Mapa E-R</w:t>
+      </w:r>
+      <w:bookmarkEnd w:id="7"/>
+      <w:r>
+        <w:rPr>
+          <w:rFonts w:ascii="Arial" w:hAnsi="Arial" w:cs="Arial"/>
+          <w:b/>
+          <w:bCs/>
+        </w:rPr>
+        <w:br/>
+      </w:r>
+    </w:p>
+    <w:p>
+      <w:pPr>
+        <w:rPr>
+          <w:rFonts w:ascii="Arial" w:hAnsi="Arial" w:cs="Arial"/>
+          <w:b/>
+          <w:bCs/>
+          <w:sz w:val="24"/>
+          <w:szCs w:val="24"/>
+        </w:rPr>
+      </w:pPr>
+      <w:r>
+        <w:rPr>
+          <w:noProof/>
+        </w:rPr>
+        <w:drawing>
+          <wp:inline distT="0" distB="0" distL="0" distR="0" wp14:anchorId="62B84453" wp14:editId="2E2B6751">
+            <wp:extent cx="4436745" cy="2592070"/>
+            <wp:effectExtent l="0" t="0" r="1905" b="0"/>
+            <wp:docPr id="18" name="Picture 18"/>
+            <wp:cNvGraphicFramePr>
+              <a:graphicFrameLocks xmlns:a="http://schemas.openxmlformats.org/drawingml/2006/main" noChangeAspect="1"/>
+            </wp:cNvGraphicFramePr>
+            <a:graphic xmlns:a="http://schemas.openxmlformats.org/drawingml/2006/main">
+              <a:graphicData uri="http://schemas.openxmlformats.org/drawingml/2006/picture">
+                <pic:pic xmlns:pic="http://schemas.openxmlformats.org/drawingml/2006/picture">
+                  <pic:nvPicPr>
+                    <pic:cNvPr id="0" name="Picture 6"/>
+                    <pic:cNvPicPr>
+                      <a:picLocks noChangeAspect="1" noChangeArrowheads="1"/>
+                    </pic:cNvPicPr>
+                  </pic:nvPicPr>
+                  <pic:blipFill>
+                    <a:blip r:embed="rId10">
+                      <a:extLst>
+                        <a:ext uri="{28A0092B-C50C-407E-A947-70E740481C1C}">
+                          <a14:useLocalDpi xmlns:a14="http://schemas.microsoft.com/office/drawing/2010/main" val="0"/>
+                        </a:ext>
+                      </a:extLst>
+                    </a:blip>
+                    <a:srcRect/>
+                    <a:stretch>
+                      <a:fillRect/>
+                    </a:stretch>
+                  </pic:blipFill>
+                  <pic:spPr bwMode="auto">
+                    <a:xfrm>
+                      <a:off x="0" y="0"/>
+                      <a:ext cx="4436745" cy="2592070"/>
+                    </a:xfrm>
+                    <a:prstGeom prst="rect">
+                      <a:avLst/>
+                    </a:prstGeom>
+                    <a:noFill/>
+                    <a:ln>
+                      <a:noFill/>
+                    </a:ln>
+                  </pic:spPr>
+                </pic:pic>
+              </a:graphicData>
+            </a:graphic>
+          </wp:inline>
+        </w:drawing>
+      </w:r>
+    </w:p>
+    <w:p>
+      <w:pPr>
+        <w:rPr>
+          <w:rFonts w:ascii="Arial" w:hAnsi="Arial" w:cs="Arial"/>
+          <w:sz w:val="24"/>
+          <w:szCs w:val="24"/>
+        </w:rPr>
+      </w:pPr>
+      <w:r>
+        <w:rPr>
+          <w:rFonts w:ascii="Arial" w:hAnsi="Arial" w:cs="Arial"/>
+          <w:sz w:val="24"/>
+          <w:szCs w:val="24"/>
+        </w:rPr>
+        <w:t>Dado que la página es únicamente para jugar, simplificamos la base de datos donde solo hay dos tablas: usuarios y puntuaciones.</w:t>
+      </w:r>
     </w:p>
     <w:p/>
     <w:p>
@@ -2873,7 +2886,7 @@
           <w:szCs w:val="40"/>
         </w:rPr>
       </w:pPr>
-      <w:bookmarkStart w:id="8" w:name="_Toc98761451"/>
+      <w:bookmarkStart w:id="8" w:name="_Toc98776479"/>
       <w:r>
         <w:rPr>
           <w:rFonts w:ascii="Arial" w:hAnsi="Arial" w:cs="Arial"/>
@@ -3006,18 +3019,8 @@
                 <w:sz w:val="24"/>
                 <w:szCs w:val="24"/>
               </w:rPr>
-              <w:t xml:space="preserve">Intel Xeon </w:t>
-            </w:r>
-            <w:proofErr w:type="spellStart"/>
-            <w:r>
-              <w:rPr>
-                <w:rFonts w:ascii="Arial" w:hAnsi="Arial" w:cs="Arial"/>
-                <w:sz w:val="24"/>
-                <w:szCs w:val="24"/>
-              </w:rPr>
-              <w:t>Platinum</w:t>
-            </w:r>
-            <w:proofErr w:type="spellEnd"/>
+              <w:t>Intel Xeon Platinum</w:t>
+            </w:r>
           </w:p>
         </w:tc>
       </w:tr>
@@ -3129,7 +3132,6 @@
                 <w:szCs w:val="24"/>
               </w:rPr>
             </w:pPr>
-            <w:proofErr w:type="spellStart"/>
             <w:r>
               <w:rPr>
                 <w:rFonts w:ascii="Arial" w:hAnsi="Arial" w:cs="Arial"/>
@@ -3138,7 +3140,6 @@
               </w:rPr>
               <w:t>vCPU</w:t>
             </w:r>
-            <w:proofErr w:type="spellEnd"/>
           </w:p>
         </w:tc>
         <w:tc>
@@ -3233,7 +3234,7 @@
           <w:szCs w:val="40"/>
         </w:rPr>
       </w:pPr>
-      <w:bookmarkStart w:id="9" w:name="_Toc98761452"/>
+      <w:bookmarkStart w:id="9" w:name="_Toc98776480"/>
       <w:r>
         <w:rPr>
           <w:rFonts w:ascii="Arial" w:hAnsi="Arial" w:cs="Arial"/>
@@ -3309,23 +3310,13 @@
                 <w:szCs w:val="24"/>
               </w:rPr>
             </w:pPr>
-            <w:proofErr w:type="spellStart"/>
-            <w:r>
-              <w:rPr>
-                <w:rFonts w:ascii="Arial" w:hAnsi="Arial" w:cs="Arial"/>
-                <w:sz w:val="24"/>
-                <w:szCs w:val="24"/>
-              </w:rPr>
-              <w:t>Versión</w:t>
-            </w:r>
-            <w:proofErr w:type="spellEnd"/>
-            <w:r>
-              <w:rPr>
-                <w:rFonts w:ascii="Arial" w:hAnsi="Arial" w:cs="Arial"/>
-                <w:sz w:val="24"/>
-                <w:szCs w:val="24"/>
-              </w:rPr>
-              <w:t xml:space="preserve"> PHP</w:t>
+            <w:r>
+              <w:rPr>
+                <w:rFonts w:ascii="Arial" w:hAnsi="Arial" w:cs="Arial"/>
+                <w:sz w:val="24"/>
+                <w:szCs w:val="24"/>
+              </w:rPr>
+              <w:t>Versión PHP</w:t>
             </w:r>
           </w:p>
         </w:tc>
@@ -3373,23 +3364,13 @@
                 <w:szCs w:val="24"/>
               </w:rPr>
             </w:pPr>
-            <w:proofErr w:type="spellStart"/>
-            <w:r>
-              <w:rPr>
-                <w:rFonts w:ascii="Arial" w:hAnsi="Arial" w:cs="Arial"/>
-                <w:sz w:val="24"/>
-                <w:szCs w:val="24"/>
-              </w:rPr>
-              <w:t>Versión</w:t>
-            </w:r>
-            <w:proofErr w:type="spellEnd"/>
-            <w:r>
-              <w:rPr>
-                <w:rFonts w:ascii="Arial" w:hAnsi="Arial" w:cs="Arial"/>
-                <w:sz w:val="24"/>
-                <w:szCs w:val="24"/>
-              </w:rPr>
-              <w:t xml:space="preserve"> IIS</w:t>
+            <w:r>
+              <w:rPr>
+                <w:rFonts w:ascii="Arial" w:hAnsi="Arial" w:cs="Arial"/>
+                <w:sz w:val="24"/>
+                <w:szCs w:val="24"/>
+              </w:rPr>
+              <w:t>Versión IIS</w:t>
             </w:r>
           </w:p>
         </w:tc>
@@ -3414,42 +3395,8 @@
                 <w:highlight w:val="yellow"/>
                 <w:lang w:val="es-MX"/>
               </w:rPr>
-              <w:t xml:space="preserve">Ve si en la VM se puede ver la versión </w:t>
-            </w:r>
-            <w:proofErr w:type="spellStart"/>
-            <w:r>
-              <w:rPr>
-                <w:rFonts w:ascii="Arial" w:hAnsi="Arial" w:cs="Arial"/>
-                <w:sz w:val="24"/>
-                <w:szCs w:val="24"/>
-                <w:highlight w:val="yellow"/>
-                <w:lang w:val="es-MX"/>
-              </w:rPr>
-              <w:t>fer</w:t>
-            </w:r>
-            <w:proofErr w:type="spellEnd"/>
-            <w:r>
-              <w:rPr>
-                <w:rFonts w:ascii="Arial" w:hAnsi="Arial" w:cs="Arial"/>
-                <w:sz w:val="24"/>
-                <w:szCs w:val="24"/>
-                <w:highlight w:val="yellow"/>
-                <w:lang w:val="es-MX"/>
-              </w:rPr>
-              <w:t xml:space="preserve"> </w:t>
-            </w:r>
-            <w:proofErr w:type="spellStart"/>
-            <w:r>
-              <w:rPr>
-                <w:rFonts w:ascii="Arial" w:hAnsi="Arial" w:cs="Arial"/>
-                <w:sz w:val="24"/>
-                <w:szCs w:val="24"/>
-                <w:highlight w:val="yellow"/>
-                <w:lang w:val="es-MX"/>
-              </w:rPr>
-              <w:t>xd</w:t>
-            </w:r>
-            <w:proofErr w:type="spellEnd"/>
+              <w:t>Ve si en la VM se puede ver la versión fer xd</w:t>
+            </w:r>
           </w:p>
         </w:tc>
       </w:tr>
@@ -3512,29 +3459,7 @@
             <w:sz w:val="24"/>
             <w:szCs w:val="24"/>
           </w:rPr>
-          <w:t>págin</w:t>
-        </w:r>
-        <w:r>
-          <w:rPr>
-            <w:rStyle w:val="Hyperlink"/>
-            <w:rFonts w:ascii="Arial" w:hAnsi="Arial" w:cs="Arial"/>
-            <w:i/>
-            <w:iCs/>
-            <w:sz w:val="24"/>
-            <w:szCs w:val="24"/>
-          </w:rPr>
-          <w:t>a</w:t>
-        </w:r>
-        <w:r>
-          <w:rPr>
-            <w:rStyle w:val="Hyperlink"/>
-            <w:rFonts w:ascii="Arial" w:hAnsi="Arial" w:cs="Arial"/>
-            <w:i/>
-            <w:iCs/>
-            <w:sz w:val="24"/>
-            <w:szCs w:val="24"/>
-          </w:rPr>
-          <w:t xml:space="preserve"> oficial</w:t>
+          <w:t>página oficial</w:t>
         </w:r>
       </w:hyperlink>
       <w:r>
@@ -3607,6 +3532,7 @@
       <w:r>
         <w:rPr>
           <w:rFonts w:ascii="Arial" w:hAnsi="Arial" w:cs="Arial"/>
+          <w:noProof/>
           <w:sz w:val="24"/>
           <w:szCs w:val="24"/>
         </w:rPr>
@@ -3685,62 +3611,16 @@
           <w:sz w:val="24"/>
           <w:szCs w:val="24"/>
         </w:rPr>
-        <w:t xml:space="preserve">Si está utilizando PHP como </w:t>
-      </w:r>
-      <w:proofErr w:type="spellStart"/>
-      <w:r>
-        <w:rPr>
-          <w:rFonts w:ascii="Arial" w:hAnsi="Arial" w:cs="Arial"/>
-          <w:sz w:val="24"/>
-          <w:szCs w:val="24"/>
-        </w:rPr>
-        <w:t>FastCGI</w:t>
-      </w:r>
-      <w:proofErr w:type="spellEnd"/>
-      <w:r>
-        <w:rPr>
-          <w:rFonts w:ascii="Arial" w:hAnsi="Arial" w:cs="Arial"/>
-          <w:sz w:val="24"/>
-          <w:szCs w:val="24"/>
-        </w:rPr>
-        <w:t xml:space="preserve"> con IIS, debe usar las versiones de PHP </w:t>
-      </w:r>
-      <w:r>
-        <w:rPr>
-          <w:rFonts w:ascii="Arial" w:hAnsi="Arial" w:cs="Arial"/>
-          <w:sz w:val="24"/>
-          <w:szCs w:val="24"/>
-        </w:rPr>
-        <w:t xml:space="preserve">Non </w:t>
-      </w:r>
-      <w:proofErr w:type="spellStart"/>
-      <w:r>
-        <w:rPr>
-          <w:rFonts w:ascii="Arial" w:hAnsi="Arial" w:cs="Arial"/>
-          <w:sz w:val="24"/>
-          <w:szCs w:val="24"/>
-        </w:rPr>
-        <w:t>Thread</w:t>
-      </w:r>
-      <w:proofErr w:type="spellEnd"/>
-      <w:r>
-        <w:rPr>
-          <w:rFonts w:ascii="Arial" w:hAnsi="Arial" w:cs="Arial"/>
-          <w:sz w:val="24"/>
-          <w:szCs w:val="24"/>
-        </w:rPr>
-        <w:t xml:space="preserve"> </w:t>
-      </w:r>
-      <w:proofErr w:type="spellStart"/>
-      <w:r>
-        <w:rPr>
-          <w:rFonts w:ascii="Arial" w:hAnsi="Arial" w:cs="Arial"/>
-          <w:sz w:val="24"/>
-          <w:szCs w:val="24"/>
-        </w:rPr>
-        <w:t>Safe</w:t>
-      </w:r>
-      <w:proofErr w:type="spellEnd"/>
+        <w:t xml:space="preserve">Si está utilizando PHP como FastCGI con IIS, debe usar las versiones de PHP </w:t>
+      </w:r>
+      <w:r>
+        <w:rPr>
+          <w:rFonts w:ascii="Arial" w:hAnsi="Arial" w:cs="Arial"/>
+          <w:sz w:val="24"/>
+          <w:szCs w:val="24"/>
+        </w:rPr>
+        <w:t>Non Thread Safe</w:t>
+      </w:r>
       <w:r>
         <w:rPr>
           <w:rFonts w:ascii="Arial" w:hAnsi="Arial" w:cs="Arial"/>
@@ -4007,7 +3887,6 @@
         </w:rPr>
         <w:t>Ahora debemos crear la variable de entorno para manejar PHP. Abrimos la barra de búsqueda de Windows y escribimos “Variables” y seleccionamos la opción “</w:t>
       </w:r>
-      <w:proofErr w:type="spellStart"/>
       <w:r>
         <w:rPr>
           <w:rFonts w:ascii="Arial" w:hAnsi="Arial" w:cs="Arial"/>
@@ -4016,9 +3895,16 @@
           <w:sz w:val="24"/>
           <w:szCs w:val="24"/>
         </w:rPr>
-        <w:t>Edit</w:t>
-      </w:r>
-      <w:proofErr w:type="spellEnd"/>
+        <w:t>Edit the system environment variables”</w:t>
+      </w:r>
+      <w:r>
+        <w:rPr>
+          <w:rFonts w:ascii="Arial" w:hAnsi="Arial" w:cs="Arial"/>
+          <w:sz w:val="24"/>
+          <w:szCs w:val="24"/>
+        </w:rPr>
+        <w:t>. Se nos abrirá una ventana de “</w:t>
+      </w:r>
       <w:r>
         <w:rPr>
           <w:rFonts w:ascii="Arial" w:hAnsi="Arial" w:cs="Arial"/>
@@ -4027,9 +3913,32 @@
           <w:sz w:val="24"/>
           <w:szCs w:val="24"/>
         </w:rPr>
-        <w:t xml:space="preserve"> </w:t>
-      </w:r>
-      <w:proofErr w:type="spellStart"/>
+        <w:t>System Properties</w:t>
+      </w:r>
+      <w:r>
+        <w:rPr>
+          <w:rFonts w:ascii="Arial" w:hAnsi="Arial" w:cs="Arial"/>
+          <w:sz w:val="24"/>
+          <w:szCs w:val="24"/>
+        </w:rPr>
+        <w:t xml:space="preserve">” y </w:t>
+      </w:r>
+      <w:r>
+        <w:rPr>
+          <w:rFonts w:ascii="Arial" w:hAnsi="Arial" w:cs="Arial"/>
+          <w:sz w:val="24"/>
+          <w:szCs w:val="24"/>
+        </w:rPr>
+        <w:t>clickeamos</w:t>
+      </w:r>
+      <w:r>
+        <w:rPr>
+          <w:rFonts w:ascii="Arial" w:hAnsi="Arial" w:cs="Arial"/>
+          <w:sz w:val="24"/>
+          <w:szCs w:val="24"/>
+        </w:rPr>
+        <w:t xml:space="preserve"> “</w:t>
+      </w:r>
       <w:r>
         <w:rPr>
           <w:rFonts w:ascii="Arial" w:hAnsi="Arial" w:cs="Arial"/>
@@ -4038,9 +3947,16 @@
           <w:sz w:val="24"/>
           <w:szCs w:val="24"/>
         </w:rPr>
-        <w:t>the</w:t>
-      </w:r>
-      <w:proofErr w:type="spellEnd"/>
+        <w:t>Environment Variables…</w:t>
+      </w:r>
+      <w:r>
+        <w:rPr>
+          <w:rFonts w:ascii="Arial" w:hAnsi="Arial" w:cs="Arial"/>
+          <w:sz w:val="24"/>
+          <w:szCs w:val="24"/>
+        </w:rPr>
+        <w:t>”, a continuación seleccionamos “</w:t>
+      </w:r>
       <w:r>
         <w:rPr>
           <w:rFonts w:ascii="Arial" w:hAnsi="Arial" w:cs="Arial"/>
@@ -4049,9 +3965,16 @@
           <w:sz w:val="24"/>
           <w:szCs w:val="24"/>
         </w:rPr>
-        <w:t xml:space="preserve"> </w:t>
-      </w:r>
-      <w:proofErr w:type="spellStart"/>
+        <w:t>Path</w:t>
+      </w:r>
+      <w:r>
+        <w:rPr>
+          <w:rFonts w:ascii="Arial" w:hAnsi="Arial" w:cs="Arial"/>
+          <w:sz w:val="24"/>
+          <w:szCs w:val="24"/>
+        </w:rPr>
+        <w:t>” y le damos al botón de “</w:t>
+      </w:r>
       <w:r>
         <w:rPr>
           <w:rFonts w:ascii="Arial" w:hAnsi="Arial" w:cs="Arial"/>
@@ -4060,209 +3983,8 @@
           <w:sz w:val="24"/>
           <w:szCs w:val="24"/>
         </w:rPr>
-        <w:t>system</w:t>
-      </w:r>
-      <w:proofErr w:type="spellEnd"/>
-      <w:r>
-        <w:rPr>
-          <w:rFonts w:ascii="Arial" w:hAnsi="Arial" w:cs="Arial"/>
-          <w:i/>
-          <w:iCs/>
-          <w:sz w:val="24"/>
-          <w:szCs w:val="24"/>
-        </w:rPr>
-        <w:t xml:space="preserve"> </w:t>
-      </w:r>
-      <w:proofErr w:type="spellStart"/>
-      <w:r>
-        <w:rPr>
-          <w:rFonts w:ascii="Arial" w:hAnsi="Arial" w:cs="Arial"/>
-          <w:i/>
-          <w:iCs/>
-          <w:sz w:val="24"/>
-          <w:szCs w:val="24"/>
-        </w:rPr>
-        <w:t>environment</w:t>
-      </w:r>
-      <w:proofErr w:type="spellEnd"/>
-      <w:r>
-        <w:rPr>
-          <w:rFonts w:ascii="Arial" w:hAnsi="Arial" w:cs="Arial"/>
-          <w:i/>
-          <w:iCs/>
-          <w:sz w:val="24"/>
-          <w:szCs w:val="24"/>
-        </w:rPr>
-        <w:t xml:space="preserve"> v</w:t>
-      </w:r>
-      <w:r>
-        <w:rPr>
-          <w:rFonts w:ascii="Arial" w:hAnsi="Arial" w:cs="Arial"/>
-          <w:i/>
-          <w:iCs/>
-          <w:sz w:val="24"/>
-          <w:szCs w:val="24"/>
-        </w:rPr>
-        <w:t>ariable</w:t>
-      </w:r>
-      <w:r>
-        <w:rPr>
-          <w:rFonts w:ascii="Arial" w:hAnsi="Arial" w:cs="Arial"/>
-          <w:i/>
-          <w:iCs/>
-          <w:sz w:val="24"/>
-          <w:szCs w:val="24"/>
-        </w:rPr>
-        <w:t>s”</w:t>
-      </w:r>
-      <w:r>
-        <w:rPr>
-          <w:rFonts w:ascii="Arial" w:hAnsi="Arial" w:cs="Arial"/>
-          <w:sz w:val="24"/>
-          <w:szCs w:val="24"/>
-        </w:rPr>
-        <w:t>. Se nos abrirá una ventana de “</w:t>
-      </w:r>
-      <w:proofErr w:type="spellStart"/>
-      <w:r>
-        <w:rPr>
-          <w:rFonts w:ascii="Arial" w:hAnsi="Arial" w:cs="Arial"/>
-          <w:i/>
-          <w:iCs/>
-          <w:sz w:val="24"/>
-          <w:szCs w:val="24"/>
-        </w:rPr>
-        <w:t>System</w:t>
-      </w:r>
-      <w:proofErr w:type="spellEnd"/>
-      <w:r>
-        <w:rPr>
-          <w:rFonts w:ascii="Arial" w:hAnsi="Arial" w:cs="Arial"/>
-          <w:i/>
-          <w:iCs/>
-          <w:sz w:val="24"/>
-          <w:szCs w:val="24"/>
-        </w:rPr>
-        <w:t xml:space="preserve"> </w:t>
-      </w:r>
-      <w:proofErr w:type="spellStart"/>
-      <w:r>
-        <w:rPr>
-          <w:rFonts w:ascii="Arial" w:hAnsi="Arial" w:cs="Arial"/>
-          <w:i/>
-          <w:iCs/>
-          <w:sz w:val="24"/>
-          <w:szCs w:val="24"/>
-        </w:rPr>
-        <w:t>Properties</w:t>
-      </w:r>
-      <w:proofErr w:type="spellEnd"/>
-      <w:r>
-        <w:rPr>
-          <w:rFonts w:ascii="Arial" w:hAnsi="Arial" w:cs="Arial"/>
-          <w:sz w:val="24"/>
-          <w:szCs w:val="24"/>
-        </w:rPr>
-        <w:t xml:space="preserve">” y </w:t>
-      </w:r>
-      <w:proofErr w:type="spellStart"/>
-      <w:r>
-        <w:rPr>
-          <w:rFonts w:ascii="Arial" w:hAnsi="Arial" w:cs="Arial"/>
-          <w:sz w:val="24"/>
-          <w:szCs w:val="24"/>
-        </w:rPr>
-        <w:t>clickeamos</w:t>
-      </w:r>
-      <w:proofErr w:type="spellEnd"/>
-      <w:r>
-        <w:rPr>
-          <w:rFonts w:ascii="Arial" w:hAnsi="Arial" w:cs="Arial"/>
-          <w:sz w:val="24"/>
-          <w:szCs w:val="24"/>
-        </w:rPr>
-        <w:t xml:space="preserve"> “</w:t>
-      </w:r>
-      <w:proofErr w:type="spellStart"/>
-      <w:r>
-        <w:rPr>
-          <w:rFonts w:ascii="Arial" w:hAnsi="Arial" w:cs="Arial"/>
-          <w:i/>
-          <w:iCs/>
-          <w:sz w:val="24"/>
-          <w:szCs w:val="24"/>
-        </w:rPr>
-        <w:t>Environment</w:t>
-      </w:r>
-      <w:proofErr w:type="spellEnd"/>
-      <w:r>
-        <w:rPr>
-          <w:rFonts w:ascii="Arial" w:hAnsi="Arial" w:cs="Arial"/>
-          <w:i/>
-          <w:iCs/>
-          <w:sz w:val="24"/>
-          <w:szCs w:val="24"/>
-        </w:rPr>
-        <w:t xml:space="preserve"> Variables…</w:t>
-      </w:r>
-      <w:r>
-        <w:rPr>
-          <w:rFonts w:ascii="Arial" w:hAnsi="Arial" w:cs="Arial"/>
-          <w:sz w:val="24"/>
-          <w:szCs w:val="24"/>
-        </w:rPr>
-        <w:t xml:space="preserve">”, a </w:t>
-      </w:r>
-      <w:proofErr w:type="gramStart"/>
-      <w:r>
-        <w:rPr>
-          <w:rFonts w:ascii="Arial" w:hAnsi="Arial" w:cs="Arial"/>
-          <w:sz w:val="24"/>
-          <w:szCs w:val="24"/>
-        </w:rPr>
-        <w:t>continuación</w:t>
-      </w:r>
-      <w:proofErr w:type="gramEnd"/>
-      <w:r>
-        <w:rPr>
-          <w:rFonts w:ascii="Arial" w:hAnsi="Arial" w:cs="Arial"/>
-          <w:sz w:val="24"/>
-          <w:szCs w:val="24"/>
-        </w:rPr>
-        <w:t xml:space="preserve"> seleccionamos “</w:t>
-      </w:r>
-      <w:proofErr w:type="spellStart"/>
-      <w:r>
-        <w:rPr>
-          <w:rFonts w:ascii="Arial" w:hAnsi="Arial" w:cs="Arial"/>
-          <w:i/>
-          <w:iCs/>
-          <w:sz w:val="24"/>
-          <w:szCs w:val="24"/>
-        </w:rPr>
-        <w:t>Path</w:t>
-      </w:r>
-      <w:proofErr w:type="spellEnd"/>
-      <w:r>
-        <w:rPr>
-          <w:rFonts w:ascii="Arial" w:hAnsi="Arial" w:cs="Arial"/>
-          <w:sz w:val="24"/>
-          <w:szCs w:val="24"/>
-        </w:rPr>
-        <w:t>” y le damos al botón de “</w:t>
-      </w:r>
-      <w:proofErr w:type="spellStart"/>
-      <w:r>
-        <w:rPr>
-          <w:rFonts w:ascii="Arial" w:hAnsi="Arial" w:cs="Arial"/>
-          <w:i/>
-          <w:iCs/>
-          <w:sz w:val="24"/>
-          <w:szCs w:val="24"/>
-        </w:rPr>
         <w:t>Edit</w:t>
       </w:r>
-      <w:proofErr w:type="spellEnd"/>
       <w:r>
         <w:rPr>
           <w:rFonts w:ascii="Arial" w:hAnsi="Arial" w:cs="Arial"/>
@@ -4610,25 +4332,7 @@
           <w:sz w:val="24"/>
           <w:szCs w:val="24"/>
         </w:rPr>
-        <w:t>PHP y buscamos el archivo llamado “php.ini-</w:t>
-      </w:r>
-      <w:proofErr w:type="spellStart"/>
-      <w:r>
-        <w:rPr>
-          <w:rFonts w:ascii="Arial" w:hAnsi="Arial" w:cs="Arial"/>
-          <w:sz w:val="24"/>
-          <w:szCs w:val="24"/>
-        </w:rPr>
-        <w:t>production</w:t>
-      </w:r>
-      <w:proofErr w:type="spellEnd"/>
-      <w:r>
-        <w:rPr>
-          <w:rFonts w:ascii="Arial" w:hAnsi="Arial" w:cs="Arial"/>
-          <w:sz w:val="24"/>
-          <w:szCs w:val="24"/>
-        </w:rPr>
-        <w:t xml:space="preserve">” y lo renombramos como “php.ini”. Abrimos el archivo y cambiamos </w:t>
+        <w:t xml:space="preserve">PHP y buscamos el archivo llamado “php.ini-production” y lo renombramos como “php.ini”. Abrimos el archivo y cambiamos </w:t>
       </w:r>
       <w:r>
         <w:rPr>
@@ -4651,6 +4355,7 @@
       <w:r>
         <w:rPr>
           <w:rFonts w:ascii="Arial" w:hAnsi="Arial" w:cs="Arial"/>
+          <w:noProof/>
           <w:sz w:val="24"/>
           <w:szCs w:val="24"/>
         </w:rPr>
@@ -4745,9 +4450,8 @@
           <w:sz w:val="32"/>
           <w:szCs w:val="32"/>
         </w:rPr>
-        <w:t xml:space="preserve">Internet </w:t>
-      </w:r>
-      <w:proofErr w:type="spellStart"/>
+        <w:t>Internet Information Services</w:t>
+      </w:r>
       <w:r>
         <w:rPr>
           <w:rFonts w:ascii="Arial" w:hAnsi="Arial" w:cs="Arial"/>
@@ -4756,39 +4460,6 @@
           <w:sz w:val="32"/>
           <w:szCs w:val="32"/>
         </w:rPr>
-        <w:t>Information</w:t>
-      </w:r>
-      <w:proofErr w:type="spellEnd"/>
-      <w:r>
-        <w:rPr>
-          <w:rFonts w:ascii="Arial" w:hAnsi="Arial" w:cs="Arial"/>
-          <w:b/>
-          <w:bCs/>
-          <w:sz w:val="32"/>
-          <w:szCs w:val="32"/>
-        </w:rPr>
-        <w:t xml:space="preserve"> </w:t>
-      </w:r>
-      <w:proofErr w:type="spellStart"/>
-      <w:r>
-        <w:rPr>
-          <w:rFonts w:ascii="Arial" w:hAnsi="Arial" w:cs="Arial"/>
-          <w:b/>
-          <w:bCs/>
-          <w:sz w:val="32"/>
-          <w:szCs w:val="32"/>
-        </w:rPr>
-        <w:t>Services</w:t>
-      </w:r>
-      <w:proofErr w:type="spellEnd"/>
-      <w:r>
-        <w:rPr>
-          <w:rFonts w:ascii="Arial" w:hAnsi="Arial" w:cs="Arial"/>
-          <w:b/>
-          <w:bCs/>
-          <w:sz w:val="32"/>
-          <w:szCs w:val="32"/>
-        </w:rPr>
         <w:t>).</w:t>
       </w:r>
     </w:p>
@@ -4806,43 +4477,7 @@
           <w:sz w:val="24"/>
           <w:szCs w:val="24"/>
         </w:rPr>
-        <w:t>Abrimos la aplicación “Server Manager” y seleccionamos “</w:t>
-      </w:r>
-      <w:proofErr w:type="spellStart"/>
-      <w:r>
-        <w:rPr>
-          <w:rFonts w:ascii="Arial" w:hAnsi="Arial" w:cs="Arial"/>
-          <w:sz w:val="24"/>
-          <w:szCs w:val="24"/>
-        </w:rPr>
-        <w:t>Add</w:t>
-      </w:r>
-      <w:proofErr w:type="spellEnd"/>
-      <w:r>
-        <w:rPr>
-          <w:rFonts w:ascii="Arial" w:hAnsi="Arial" w:cs="Arial"/>
-          <w:sz w:val="24"/>
-          <w:szCs w:val="24"/>
-        </w:rPr>
-        <w:t xml:space="preserve"> roles and </w:t>
-      </w:r>
-      <w:proofErr w:type="spellStart"/>
-      <w:r>
-        <w:rPr>
-          <w:rFonts w:ascii="Arial" w:hAnsi="Arial" w:cs="Arial"/>
-          <w:sz w:val="24"/>
-          <w:szCs w:val="24"/>
-        </w:rPr>
-        <w:t>features</w:t>
-      </w:r>
-      <w:proofErr w:type="spellEnd"/>
-      <w:r>
-        <w:rPr>
-          <w:rFonts w:ascii="Arial" w:hAnsi="Arial" w:cs="Arial"/>
-          <w:sz w:val="24"/>
-          <w:szCs w:val="24"/>
-        </w:rPr>
-        <w:t>”</w:t>
+        <w:t>Abrimos la aplicación “Server Manager” y seleccionamos “Add roles and features”</w:t>
       </w:r>
       <w:r>
         <w:rPr>
@@ -4898,25 +4533,7 @@
           <w:sz w:val="24"/>
           <w:szCs w:val="24"/>
         </w:rPr>
-        <w:t xml:space="preserve">. En “Role </w:t>
-      </w:r>
-      <w:proofErr w:type="spellStart"/>
-      <w:r>
-        <w:rPr>
-          <w:rFonts w:ascii="Arial" w:hAnsi="Arial" w:cs="Arial"/>
-          <w:sz w:val="24"/>
-          <w:szCs w:val="24"/>
-        </w:rPr>
-        <w:t>Services</w:t>
-      </w:r>
-      <w:proofErr w:type="spellEnd"/>
-      <w:r>
-        <w:rPr>
-          <w:rFonts w:ascii="Arial" w:hAnsi="Arial" w:cs="Arial"/>
-          <w:sz w:val="24"/>
-          <w:szCs w:val="24"/>
-        </w:rPr>
-        <w:t>” de “Web Server Role (IIS)”</w:t>
+        <w:t>. En “Role Services” de “Web Server Role (IIS)”</w:t>
       </w:r>
       <w:r>
         <w:rPr>
@@ -5172,17 +4789,7 @@
           <w:szCs w:val="32"/>
         </w:rPr>
         <w:lastRenderedPageBreak/>
-        <w:t>Configuración de IIS</w:t>
-      </w:r>
-      <w:r>
-        <w:rPr>
-          <w:rFonts w:ascii="Arial" w:hAnsi="Arial" w:cs="Arial"/>
-          <w:b/>
-          <w:bCs/>
-          <w:sz w:val="32"/>
-          <w:szCs w:val="32"/>
-        </w:rPr>
-        <w:t>.</w:t>
+        <w:t>Configuración de IIS.</w:t>
       </w:r>
     </w:p>
     <w:p>
@@ -5217,105 +4824,15 @@
           <w:sz w:val="24"/>
           <w:szCs w:val="24"/>
         </w:rPr>
-        <w:t>Abrimos la aplicación de IIS y seleccionamos el servidor, en nuestro caso es “</w:t>
-      </w:r>
-      <w:proofErr w:type="spellStart"/>
-      <w:r>
-        <w:rPr>
-          <w:rFonts w:ascii="Arial" w:hAnsi="Arial" w:cs="Arial"/>
-          <w:sz w:val="24"/>
-          <w:szCs w:val="24"/>
-        </w:rPr>
-        <w:t>lmadev</w:t>
-      </w:r>
-      <w:proofErr w:type="spellEnd"/>
-      <w:r>
-        <w:rPr>
-          <w:rFonts w:ascii="Arial" w:hAnsi="Arial" w:cs="Arial"/>
-          <w:sz w:val="24"/>
-          <w:szCs w:val="24"/>
-        </w:rPr>
-        <w:t>”</w:t>
-      </w:r>
-      <w:r>
-        <w:rPr>
-          <w:rFonts w:ascii="Arial" w:hAnsi="Arial" w:cs="Arial"/>
-          <w:sz w:val="24"/>
-          <w:szCs w:val="24"/>
-        </w:rPr>
-        <w:t xml:space="preserve"> y seleccionamos “</w:t>
-      </w:r>
-      <w:proofErr w:type="spellStart"/>
-      <w:r>
-        <w:rPr>
-          <w:rFonts w:ascii="Arial" w:hAnsi="Arial" w:cs="Arial"/>
-          <w:sz w:val="24"/>
-          <w:szCs w:val="24"/>
-        </w:rPr>
-        <w:t>Handler</w:t>
-      </w:r>
-      <w:proofErr w:type="spellEnd"/>
-      <w:r>
-        <w:rPr>
-          <w:rFonts w:ascii="Arial" w:hAnsi="Arial" w:cs="Arial"/>
-          <w:sz w:val="24"/>
-          <w:szCs w:val="24"/>
-        </w:rPr>
-        <w:t xml:space="preserve"> </w:t>
-      </w:r>
-      <w:proofErr w:type="spellStart"/>
-      <w:r>
-        <w:rPr>
-          <w:rFonts w:ascii="Arial" w:hAnsi="Arial" w:cs="Arial"/>
-          <w:sz w:val="24"/>
-          <w:szCs w:val="24"/>
-        </w:rPr>
-        <w:t>Mappings</w:t>
-      </w:r>
-      <w:proofErr w:type="spellEnd"/>
-      <w:r>
-        <w:rPr>
-          <w:rFonts w:ascii="Arial" w:hAnsi="Arial" w:cs="Arial"/>
-          <w:sz w:val="24"/>
-          <w:szCs w:val="24"/>
-        </w:rPr>
-        <w:t>” y entonces “</w:t>
-      </w:r>
-      <w:proofErr w:type="spellStart"/>
-      <w:r>
-        <w:rPr>
-          <w:rFonts w:ascii="Arial" w:hAnsi="Arial" w:cs="Arial"/>
-          <w:sz w:val="24"/>
-          <w:szCs w:val="24"/>
-        </w:rPr>
-        <w:t>Add</w:t>
-      </w:r>
-      <w:proofErr w:type="spellEnd"/>
-      <w:r>
-        <w:rPr>
-          <w:rFonts w:ascii="Arial" w:hAnsi="Arial" w:cs="Arial"/>
-          <w:sz w:val="24"/>
-          <w:szCs w:val="24"/>
-        </w:rPr>
-        <w:t xml:space="preserve"> Module </w:t>
-      </w:r>
-      <w:proofErr w:type="spellStart"/>
-      <w:r>
-        <w:rPr>
-          <w:rFonts w:ascii="Arial" w:hAnsi="Arial" w:cs="Arial"/>
-          <w:sz w:val="24"/>
-          <w:szCs w:val="24"/>
-        </w:rPr>
-        <w:t>Mapping</w:t>
-      </w:r>
-      <w:proofErr w:type="spellEnd"/>
-      <w:r>
-        <w:rPr>
-          <w:rFonts w:ascii="Arial" w:hAnsi="Arial" w:cs="Arial"/>
-          <w:sz w:val="24"/>
-          <w:szCs w:val="24"/>
-        </w:rPr>
-        <w:t>” y lo llenamos con la siguiente información:</w:t>
+        <w:t>Abrimos la aplicación de IIS y seleccionamos el servidor, en nuestro caso es “lmadev”</w:t>
+      </w:r>
+      <w:r>
+        <w:rPr>
+          <w:rFonts w:ascii="Arial" w:hAnsi="Arial" w:cs="Arial"/>
+          <w:sz w:val="24"/>
+          <w:szCs w:val="24"/>
+        </w:rPr>
+        <w:t xml:space="preserve"> y seleccionamos “Handler Mappings” y entonces “Add Module Mapping” y lo llenamos con la siguiente información:</w:t>
       </w:r>
     </w:p>
     <w:p>
@@ -5651,25 +5168,7 @@
           <w:sz w:val="24"/>
           <w:szCs w:val="24"/>
         </w:rPr>
-        <w:t xml:space="preserve"> (Aparece una vez instalado IIS). Eliminamos los archivos predeterminados dentro de la carpeta </w:t>
-      </w:r>
-      <w:proofErr w:type="spellStart"/>
-      <w:r>
-        <w:rPr>
-          <w:rFonts w:ascii="Arial" w:hAnsi="Arial" w:cs="Arial"/>
-          <w:sz w:val="24"/>
-          <w:szCs w:val="24"/>
-        </w:rPr>
-        <w:t>wwwroot</w:t>
-      </w:r>
-      <w:proofErr w:type="spellEnd"/>
-      <w:r>
-        <w:rPr>
-          <w:rFonts w:ascii="Arial" w:hAnsi="Arial" w:cs="Arial"/>
-          <w:sz w:val="24"/>
-          <w:szCs w:val="24"/>
-        </w:rPr>
-        <w:t xml:space="preserve"> y movemos los archivos de nuestra página web ahí mismo.</w:t>
+        <w:t xml:space="preserve"> (Aparece una vez instalado IIS). Eliminamos los archivos predeterminados dentro de la carpeta wwwroot y movemos los archivos de nuestra página web ahí mismo.</w:t>
       </w:r>
     </w:p>
     <w:p>
@@ -5800,15 +5299,7 @@
                 <w:sz w:val="24"/>
                 <w:szCs w:val="24"/>
               </w:rPr>
-              <w:t xml:space="preserve">MySQL </w:t>
-            </w:r>
-            <w:r>
-              <w:rPr>
-                <w:rFonts w:ascii="Arial" w:hAnsi="Arial" w:cs="Arial"/>
-                <w:sz w:val="24"/>
-                <w:szCs w:val="24"/>
-              </w:rPr>
-              <w:t>Workbench</w:t>
+              <w:t>MySQL Workbench</w:t>
             </w:r>
           </w:p>
         </w:tc>
@@ -5854,15 +5345,7 @@
                 <w:sz w:val="24"/>
                 <w:szCs w:val="24"/>
               </w:rPr>
-              <w:t xml:space="preserve">MySQL </w:t>
-            </w:r>
-            <w:r>
-              <w:rPr>
-                <w:rFonts w:ascii="Arial" w:hAnsi="Arial" w:cs="Arial"/>
-                <w:sz w:val="24"/>
-                <w:szCs w:val="24"/>
-              </w:rPr>
-              <w:t>Shell</w:t>
+              <w:t>MySQL Shell</w:t>
             </w:r>
           </w:p>
         </w:tc>
@@ -5908,15 +5391,7 @@
                 <w:sz w:val="24"/>
                 <w:szCs w:val="24"/>
               </w:rPr>
-              <w:t xml:space="preserve">MySQL </w:t>
-            </w:r>
-            <w:r>
-              <w:rPr>
-                <w:rFonts w:ascii="Arial" w:hAnsi="Arial" w:cs="Arial"/>
-                <w:sz w:val="24"/>
-                <w:szCs w:val="24"/>
-              </w:rPr>
-              <w:t>Router</w:t>
+              <w:t>MySQL Router</w:t>
             </w:r>
           </w:p>
         </w:tc>
@@ -6017,23 +5492,13 @@
           <w:szCs w:val="24"/>
         </w:rPr>
       </w:pPr>
-      <w:proofErr w:type="gramStart"/>
-      <w:r>
-        <w:rPr>
-          <w:rFonts w:ascii="Arial" w:hAnsi="Arial" w:cs="Arial"/>
-          <w:sz w:val="24"/>
-          <w:szCs w:val="24"/>
-        </w:rPr>
-        <w:t>Primeramente</w:t>
-      </w:r>
-      <w:proofErr w:type="gramEnd"/>
-      <w:r>
-        <w:rPr>
-          <w:rFonts w:ascii="Arial" w:hAnsi="Arial" w:cs="Arial"/>
-          <w:sz w:val="24"/>
-          <w:szCs w:val="24"/>
-        </w:rPr>
-        <w:t xml:space="preserve"> debemos descargar el instalador de MySQL para Windows, lo podemos </w:t>
+      <w:r>
+        <w:rPr>
+          <w:rFonts w:ascii="Arial" w:hAnsi="Arial" w:cs="Arial"/>
+          <w:sz w:val="24"/>
+          <w:szCs w:val="24"/>
+        </w:rPr>
+        <w:t xml:space="preserve">Primeramente debemos descargar el instalador de MySQL para Windows, lo podemos </w:t>
       </w:r>
       <w:hyperlink r:id="rId27" w:history="1">
         <w:r>
@@ -6069,25 +5534,7 @@
           <w:sz w:val="24"/>
           <w:szCs w:val="24"/>
         </w:rPr>
-        <w:t>Una vez abierto el instalador nos mostrará qué tipo de instalación queremos, en nuestro caso elegimos la opción “</w:t>
-      </w:r>
-      <w:proofErr w:type="spellStart"/>
-      <w:r>
-        <w:rPr>
-          <w:rFonts w:ascii="Arial" w:hAnsi="Arial" w:cs="Arial"/>
-          <w:sz w:val="24"/>
-          <w:szCs w:val="24"/>
-        </w:rPr>
-        <w:t>Custom</w:t>
-      </w:r>
-      <w:proofErr w:type="spellEnd"/>
-      <w:r>
-        <w:rPr>
-          <w:rFonts w:ascii="Arial" w:hAnsi="Arial" w:cs="Arial"/>
-          <w:sz w:val="24"/>
-          <w:szCs w:val="24"/>
-        </w:rPr>
-        <w:t>” para hacer una instalación personalizada y elegir las herramientas que necesitamos.</w:t>
+        <w:t>Una vez abierto el instalador nos mostrará qué tipo de instalación queremos, en nuestro caso elegimos la opción “Custom” para hacer una instalación personalizada y elegir las herramientas que necesitamos.</w:t>
       </w:r>
       <w:r>
         <w:rPr>
@@ -6271,25 +5718,7 @@
           <w:sz w:val="24"/>
           <w:szCs w:val="24"/>
         </w:rPr>
-        <w:t xml:space="preserve">es el programa donde habilita todas las funciones de la base de datos y hacer posible la creación de tablas, </w:t>
-      </w:r>
-      <w:proofErr w:type="spellStart"/>
-      <w:r>
-        <w:rPr>
-          <w:rFonts w:ascii="Arial" w:hAnsi="Arial" w:cs="Arial"/>
-          <w:sz w:val="24"/>
-          <w:szCs w:val="24"/>
-        </w:rPr>
-        <w:t>querys</w:t>
-      </w:r>
-      <w:proofErr w:type="spellEnd"/>
-      <w:r>
-        <w:rPr>
-          <w:rFonts w:ascii="Arial" w:hAnsi="Arial" w:cs="Arial"/>
-          <w:sz w:val="24"/>
-          <w:szCs w:val="24"/>
-        </w:rPr>
-        <w:t>, entre otras cosas.</w:t>
+        <w:t>es el programa donde habilita todas las funciones de la base de datos y hacer posible la creación de tablas, querys, entre otras cosas.</w:t>
       </w:r>
     </w:p>
     <w:p>
@@ -6308,9 +5737,33 @@
           <w:sz w:val="24"/>
           <w:szCs w:val="24"/>
         </w:rPr>
-        <w:t xml:space="preserve">MySQL </w:t>
-      </w:r>
-      <w:proofErr w:type="spellStart"/>
+        <w:t>MySQL Workbench</w:t>
+      </w:r>
+      <w:r>
+        <w:rPr>
+          <w:rFonts w:ascii="Arial" w:hAnsi="Arial" w:cs="Arial"/>
+          <w:sz w:val="24"/>
+          <w:szCs w:val="24"/>
+        </w:rPr>
+        <w:t xml:space="preserve"> </w:t>
+      </w:r>
+      <w:r>
+        <w:rPr>
+          <w:rFonts w:ascii="Arial" w:hAnsi="Arial" w:cs="Arial"/>
+          <w:sz w:val="24"/>
+          <w:szCs w:val="24"/>
+        </w:rPr>
+        <w:t>es una herramienta de diseño de bases de datos visuales que integra el desarrollo, la administración, el diseño, la creación y el mantenimiento de bases de datos SQL en un único entorno de desarrollo integrado para el sistema de bases de datos MySQL</w:t>
+      </w:r>
+    </w:p>
+    <w:p>
+      <w:pPr>
+        <w:rPr>
+          <w:rFonts w:ascii="Arial" w:hAnsi="Arial" w:cs="Arial"/>
+          <w:sz w:val="24"/>
+          <w:szCs w:val="24"/>
+        </w:rPr>
+      </w:pPr>
       <w:r>
         <w:rPr>
           <w:rFonts w:ascii="Arial" w:hAnsi="Arial" w:cs="Arial"/>
@@ -6319,24 +5772,15 @@
           <w:sz w:val="24"/>
           <w:szCs w:val="24"/>
         </w:rPr>
-        <w:t>Workbench</w:t>
-      </w:r>
-      <w:proofErr w:type="spellEnd"/>
-      <w:r>
-        <w:rPr>
-          <w:rFonts w:ascii="Arial" w:hAnsi="Arial" w:cs="Arial"/>
-          <w:sz w:val="24"/>
-          <w:szCs w:val="24"/>
-        </w:rPr>
-        <w:t xml:space="preserve"> </w:t>
-      </w:r>
-      <w:r>
-        <w:rPr>
-          <w:rFonts w:ascii="Arial" w:hAnsi="Arial" w:cs="Arial"/>
-          <w:sz w:val="24"/>
-          <w:szCs w:val="24"/>
-        </w:rPr>
-        <w:t>es una herramienta de diseño de bases de datos visuales que integra el desarrollo, la administración, el diseño, la creación y el mantenimiento de bases de datos SQL en un único entorno de desarrollo integrado para el sistema de bases de datos MySQL</w:t>
+        <w:t xml:space="preserve">MySQL Shell </w:t>
+      </w:r>
+      <w:r>
+        <w:rPr>
+          <w:rFonts w:ascii="Arial" w:hAnsi="Arial" w:cs="Arial"/>
+          <w:sz w:val="24"/>
+          <w:szCs w:val="24"/>
+        </w:rPr>
+        <w:t>es ‎‎un cliente avanzado y editor de código para MySQL. Proporciona capacidades de scripting para JavaScript y Python e incluye API para trabajar con MySQL</w:t>
       </w:r>
     </w:p>
     <w:p>
@@ -6355,98 +5799,15 @@
           <w:sz w:val="24"/>
           <w:szCs w:val="24"/>
         </w:rPr>
-        <w:t xml:space="preserve">MySQL Shell </w:t>
-      </w:r>
-      <w:r>
-        <w:rPr>
-          <w:rFonts w:ascii="Arial" w:hAnsi="Arial" w:cs="Arial"/>
-          <w:sz w:val="24"/>
-          <w:szCs w:val="24"/>
-        </w:rPr>
-        <w:t>es ‎‎un cliente avanzado y editor de código para MySQL</w:t>
-      </w:r>
-      <w:r>
-        <w:rPr>
-          <w:rFonts w:ascii="Arial" w:hAnsi="Arial" w:cs="Arial"/>
-          <w:sz w:val="24"/>
-          <w:szCs w:val="24"/>
-        </w:rPr>
-        <w:t>. P</w:t>
-      </w:r>
-      <w:r>
-        <w:rPr>
-          <w:rFonts w:ascii="Arial" w:hAnsi="Arial" w:cs="Arial"/>
-          <w:sz w:val="24"/>
-          <w:szCs w:val="24"/>
-        </w:rPr>
-        <w:t>roporciona capacidades de scripting para JavaScript y Python e incluye API para trabajar con MySQL</w:t>
-      </w:r>
-    </w:p>
-    <w:p>
-      <w:pPr>
-        <w:rPr>
-          <w:rFonts w:ascii="Arial" w:hAnsi="Arial" w:cs="Arial"/>
-          <w:sz w:val="24"/>
-          <w:szCs w:val="24"/>
-        </w:rPr>
-      </w:pPr>
-      <w:r>
-        <w:rPr>
-          <w:rFonts w:ascii="Arial" w:hAnsi="Arial" w:cs="Arial"/>
-          <w:b/>
-          <w:bCs/>
-          <w:sz w:val="24"/>
-          <w:szCs w:val="24"/>
-        </w:rPr>
-        <w:t xml:space="preserve">MySQL </w:t>
-      </w:r>
-      <w:proofErr w:type="spellStart"/>
-      <w:r>
-        <w:rPr>
-          <w:rFonts w:ascii="Arial" w:hAnsi="Arial" w:cs="Arial"/>
-          <w:b/>
-          <w:bCs/>
-          <w:sz w:val="24"/>
-          <w:szCs w:val="24"/>
-        </w:rPr>
-        <w:t>Router</w:t>
-      </w:r>
-      <w:proofErr w:type="spellEnd"/>
-      <w:r>
-        <w:rPr>
-          <w:rFonts w:ascii="Arial" w:hAnsi="Arial" w:cs="Arial"/>
-          <w:b/>
-          <w:bCs/>
-          <w:sz w:val="24"/>
-          <w:szCs w:val="24"/>
-        </w:rPr>
-        <w:t xml:space="preserve"> </w:t>
-      </w:r>
-      <w:r>
-        <w:rPr>
-          <w:rFonts w:ascii="Arial" w:hAnsi="Arial" w:cs="Arial"/>
-          <w:sz w:val="24"/>
-          <w:szCs w:val="24"/>
-        </w:rPr>
-        <w:t xml:space="preserve">es ‎‎un middleware ligero que proporciona enrutamiento transparente entre su aplicación y cualquier servidor MySQL </w:t>
-      </w:r>
-      <w:proofErr w:type="spellStart"/>
-      <w:r>
-        <w:rPr>
-          <w:rFonts w:ascii="Arial" w:hAnsi="Arial" w:cs="Arial"/>
-          <w:sz w:val="24"/>
-          <w:szCs w:val="24"/>
-        </w:rPr>
-        <w:t>backend</w:t>
-      </w:r>
-      <w:proofErr w:type="spellEnd"/>
-      <w:r>
-        <w:rPr>
-          <w:rFonts w:ascii="Arial" w:hAnsi="Arial" w:cs="Arial"/>
-          <w:sz w:val="24"/>
-          <w:szCs w:val="24"/>
-        </w:rPr>
-        <w:t>‎‎.</w:t>
+        <w:t xml:space="preserve">MySQL Router </w:t>
+      </w:r>
+      <w:r>
+        <w:rPr>
+          <w:rFonts w:ascii="Arial" w:hAnsi="Arial" w:cs="Arial"/>
+          <w:sz w:val="24"/>
+          <w:szCs w:val="24"/>
+        </w:rPr>
+        <w:t>es ‎‎un middleware ligero que proporciona enrutamiento transparente entre su aplicación y cualquier servidor MySQL backend‎‎.</w:t>
       </w:r>
     </w:p>
     <w:p>
@@ -6534,43 +5895,7 @@
           <w:sz w:val="24"/>
           <w:szCs w:val="24"/>
         </w:rPr>
-        <w:t>En “</w:t>
-      </w:r>
-      <w:proofErr w:type="spellStart"/>
-      <w:r>
-        <w:rPr>
-          <w:rFonts w:ascii="Arial" w:hAnsi="Arial" w:cs="Arial"/>
-          <w:sz w:val="24"/>
-          <w:szCs w:val="24"/>
-        </w:rPr>
-        <w:t>Type</w:t>
-      </w:r>
-      <w:proofErr w:type="spellEnd"/>
-      <w:r>
-        <w:rPr>
-          <w:rFonts w:ascii="Arial" w:hAnsi="Arial" w:cs="Arial"/>
-          <w:sz w:val="24"/>
-          <w:szCs w:val="24"/>
-        </w:rPr>
-        <w:t xml:space="preserve"> and </w:t>
-      </w:r>
-      <w:proofErr w:type="spellStart"/>
-      <w:r>
-        <w:rPr>
-          <w:rFonts w:ascii="Arial" w:hAnsi="Arial" w:cs="Arial"/>
-          <w:sz w:val="24"/>
-          <w:szCs w:val="24"/>
-        </w:rPr>
-        <w:t>Networking</w:t>
-      </w:r>
-      <w:proofErr w:type="spellEnd"/>
-      <w:r>
-        <w:rPr>
-          <w:rFonts w:ascii="Arial" w:hAnsi="Arial" w:cs="Arial"/>
-          <w:sz w:val="24"/>
-          <w:szCs w:val="24"/>
-        </w:rPr>
-        <w:t>” debemos elegir ciertas con</w:t>
+        <w:t>En “Type and Networking” debemos elegir ciertas con</w:t>
       </w:r>
       <w:r>
         <w:rPr>
@@ -6586,43 +5911,7 @@
           <w:sz w:val="24"/>
           <w:szCs w:val="24"/>
         </w:rPr>
-        <w:t>, en nuestro caso elegimos “</w:t>
-      </w:r>
-      <w:proofErr w:type="spellStart"/>
-      <w:r>
-        <w:rPr>
-          <w:rFonts w:ascii="Arial" w:hAnsi="Arial" w:cs="Arial"/>
-          <w:sz w:val="24"/>
-          <w:szCs w:val="24"/>
-        </w:rPr>
-        <w:t>Dedicated</w:t>
-      </w:r>
-      <w:proofErr w:type="spellEnd"/>
-      <w:r>
-        <w:rPr>
-          <w:rFonts w:ascii="Arial" w:hAnsi="Arial" w:cs="Arial"/>
-          <w:sz w:val="24"/>
-          <w:szCs w:val="24"/>
-        </w:rPr>
-        <w:t xml:space="preserve"> </w:t>
-      </w:r>
-      <w:proofErr w:type="spellStart"/>
-      <w:r>
-        <w:rPr>
-          <w:rFonts w:ascii="Arial" w:hAnsi="Arial" w:cs="Arial"/>
-          <w:sz w:val="24"/>
-          <w:szCs w:val="24"/>
-        </w:rPr>
-        <w:t>Computer</w:t>
-      </w:r>
-      <w:proofErr w:type="spellEnd"/>
-      <w:r>
-        <w:rPr>
-          <w:rFonts w:ascii="Arial" w:hAnsi="Arial" w:cs="Arial"/>
-          <w:sz w:val="24"/>
-          <w:szCs w:val="24"/>
-        </w:rPr>
-        <w:t xml:space="preserve">” para que todos los recursos se operen en la base de datos, hay otras opciones por si hay aplicaciones </w:t>
+        <w:t xml:space="preserve">, en nuestro caso elegimos “Dedicated Computer” para que todos los recursos se operen en la base de datos, hay otras opciones por si hay aplicaciones </w:t>
       </w:r>
       <w:r>
         <w:rPr>
@@ -6730,25 +6019,7 @@
           <w:sz w:val="24"/>
           <w:szCs w:val="24"/>
         </w:rPr>
-        <w:t>Elegimos la contraseña con la que nos conectaremos con la cuenta principal (</w:t>
-      </w:r>
-      <w:proofErr w:type="spellStart"/>
-      <w:r>
-        <w:rPr>
-          <w:rFonts w:ascii="Arial" w:hAnsi="Arial" w:cs="Arial"/>
-          <w:sz w:val="24"/>
-          <w:szCs w:val="24"/>
-        </w:rPr>
-        <w:t>root</w:t>
-      </w:r>
-      <w:proofErr w:type="spellEnd"/>
-      <w:r>
-        <w:rPr>
-          <w:rFonts w:ascii="Arial" w:hAnsi="Arial" w:cs="Arial"/>
-          <w:sz w:val="24"/>
-          <w:szCs w:val="24"/>
-        </w:rPr>
-        <w:t>), determinamos como queremos que se llame el servicio de Windows de MySQL (MySQL 8018)</w:t>
+        <w:t>Elegimos la contraseña con la que nos conectaremos con la cuenta principal (root), determinamos como queremos que se llame el servicio de Windows de MySQL (MySQL 8018)</w:t>
       </w:r>
       <w:r>
         <w:rPr>
@@ -6965,25 +6236,7 @@
           <w:sz w:val="24"/>
           <w:szCs w:val="24"/>
         </w:rPr>
-        <w:t xml:space="preserve"> necesitamos abrir el puerto 3306 en la máquina virtual, en nuestro caso utilizamos Azure, así que en el </w:t>
-      </w:r>
-      <w:proofErr w:type="spellStart"/>
-      <w:r>
-        <w:rPr>
-          <w:rFonts w:ascii="Arial" w:hAnsi="Arial" w:cs="Arial"/>
-          <w:sz w:val="24"/>
-          <w:szCs w:val="24"/>
-        </w:rPr>
-        <w:t>Dashboard</w:t>
-      </w:r>
-      <w:proofErr w:type="spellEnd"/>
-      <w:r>
-        <w:rPr>
-          <w:rFonts w:ascii="Arial" w:hAnsi="Arial" w:cs="Arial"/>
-          <w:sz w:val="24"/>
-          <w:szCs w:val="24"/>
-        </w:rPr>
-        <w:t xml:space="preserve"> nos vamos a “Redes” y “Agregar regla de puerto de entrada”</w:t>
+        <w:t xml:space="preserve"> necesitamos abrir el puerto 3306 en la máquina virtual, en nuestro caso utilizamos Azure, así que en el Dashboard nos vamos a “Redes” y “Agregar regla de puerto de entrada”</w:t>
       </w:r>
       <w:r>
         <w:rPr>
@@ -7005,6 +6258,7 @@
       <w:r>
         <w:rPr>
           <w:rFonts w:ascii="Arial" w:hAnsi="Arial" w:cs="Arial"/>
+          <w:noProof/>
           <w:sz w:val="24"/>
           <w:szCs w:val="24"/>
         </w:rPr>
@@ -7057,6 +6311,7 @@
       <w:r>
         <w:rPr>
           <w:rFonts w:ascii="Arial" w:hAnsi="Arial" w:cs="Arial"/>
+          <w:noProof/>
           <w:sz w:val="24"/>
           <w:szCs w:val="24"/>
         </w:rPr>
@@ -7146,7 +6401,7 @@
           <w:szCs w:val="40"/>
         </w:rPr>
       </w:pPr>
-      <w:bookmarkStart w:id="10" w:name="_Toc98761453"/>
+      <w:bookmarkStart w:id="10" w:name="_Toc98776481"/>
       <w:r>
         <w:rPr>
           <w:rFonts w:ascii="Arial" w:hAnsi="Arial" w:cs="Arial"/>
@@ -7173,7 +6428,7 @@
           <w:szCs w:val="28"/>
         </w:rPr>
       </w:pPr>
-      <w:bookmarkStart w:id="11" w:name="_Toc98761454"/>
+      <w:bookmarkStart w:id="11" w:name="_Toc98776482"/>
       <w:r>
         <w:rPr>
           <w:rFonts w:ascii="Arial" w:hAnsi="Arial" w:cs="Arial"/>
@@ -7214,25 +6469,7 @@
           <w:sz w:val="24"/>
           <w:szCs w:val="24"/>
         </w:rPr>
-        <w:t xml:space="preserve">Al utilizar los servicios que nos ofrece Microsoft Azure, nos ofrece un </w:t>
-      </w:r>
-      <w:proofErr w:type="spellStart"/>
-      <w:r>
-        <w:rPr>
-          <w:rFonts w:ascii="Arial" w:hAnsi="Arial" w:cs="Arial"/>
-          <w:sz w:val="24"/>
-          <w:szCs w:val="24"/>
-        </w:rPr>
-        <w:t>Dashboard</w:t>
-      </w:r>
-      <w:proofErr w:type="spellEnd"/>
-      <w:r>
-        <w:rPr>
-          <w:rFonts w:ascii="Arial" w:hAnsi="Arial" w:cs="Arial"/>
-          <w:sz w:val="24"/>
-          <w:szCs w:val="24"/>
-        </w:rPr>
-        <w:t xml:space="preserve"> donde podemos ver diferentes métricas y estadísticas para llevar a cabo un correcto monitoreo y mantenimiento de las máquinas virtuales.</w:t>
+        <w:t>Al utilizar los servicios que nos ofrece Microsoft Azure, nos ofrece un Dashboard donde podemos ver diferentes métricas y estadísticas para llevar a cabo un correcto monitoreo y mantenimiento de las máquinas virtuales.</w:t>
       </w:r>
     </w:p>
     <w:p>
@@ -7256,7 +6493,7 @@
           <w:szCs w:val="28"/>
         </w:rPr>
       </w:pPr>
-      <w:bookmarkStart w:id="12" w:name="_Toc98761455"/>
+      <w:bookmarkStart w:id="12" w:name="_Toc98776483"/>
       <w:r>
         <w:rPr>
           <w:rFonts w:ascii="Arial" w:hAnsi="Arial" w:cs="Arial"/>
@@ -7467,7 +6704,7 @@
           <w:szCs w:val="40"/>
         </w:rPr>
       </w:pPr>
-      <w:bookmarkStart w:id="13" w:name="_Toc98761456"/>
+      <w:bookmarkStart w:id="13" w:name="_Toc98776484"/>
       <w:r>
         <w:rPr>
           <w:rFonts w:ascii="Arial" w:hAnsi="Arial" w:cs="Arial"/>
@@ -7495,25 +6732,7 @@
           <w:sz w:val="24"/>
           <w:szCs w:val="24"/>
         </w:rPr>
-        <w:t xml:space="preserve">Al utilizar Microsoft Azure, ya nos otorga la licencia del sistema operativo que se desea utilizar, en nuestro caso es Windows Server 2019 </w:t>
-      </w:r>
-      <w:proofErr w:type="spellStart"/>
-      <w:r>
-        <w:rPr>
-          <w:rFonts w:ascii="Arial" w:hAnsi="Arial" w:cs="Arial"/>
-          <w:sz w:val="24"/>
-          <w:szCs w:val="24"/>
-        </w:rPr>
-        <w:t>Datacenter</w:t>
-      </w:r>
-      <w:proofErr w:type="spellEnd"/>
-      <w:r>
-        <w:rPr>
-          <w:rFonts w:ascii="Arial" w:hAnsi="Arial" w:cs="Arial"/>
-          <w:sz w:val="24"/>
-          <w:szCs w:val="24"/>
-        </w:rPr>
-        <w:t>.</w:t>
+        <w:t>Al utilizar Microsoft Azure, ya nos otorga la licencia del sistema operativo que se desea utilizar, en nuestro caso es Windows Server 2019 Datacenter.</w:t>
       </w:r>
     </w:p>
     <w:p/>
@@ -7534,7 +6753,7 @@
           <w:szCs w:val="40"/>
         </w:rPr>
       </w:pPr>
-      <w:bookmarkStart w:id="14" w:name="_Toc98761457"/>
+      <w:bookmarkStart w:id="14" w:name="_Toc98776485"/>
       <w:r>
         <w:rPr>
           <w:rFonts w:ascii="Arial" w:hAnsi="Arial" w:cs="Arial"/>
@@ -7814,23 +7033,13 @@
                 <w:szCs w:val="24"/>
               </w:rPr>
             </w:pPr>
-            <w:proofErr w:type="spellStart"/>
-            <w:r>
-              <w:rPr>
-                <w:rFonts w:ascii="Arial" w:hAnsi="Arial" w:cs="Arial"/>
-                <w:sz w:val="24"/>
-                <w:szCs w:val="24"/>
-              </w:rPr>
-              <w:t>lmadev_group-vnet</w:t>
-            </w:r>
-            <w:proofErr w:type="spellEnd"/>
-            <w:r>
-              <w:rPr>
-                <w:rFonts w:ascii="Arial" w:hAnsi="Arial" w:cs="Arial"/>
-                <w:sz w:val="24"/>
-                <w:szCs w:val="24"/>
-              </w:rPr>
-              <w:t>/default</w:t>
+            <w:r>
+              <w:rPr>
+                <w:rFonts w:ascii="Arial" w:hAnsi="Arial" w:cs="Arial"/>
+                <w:sz w:val="24"/>
+                <w:szCs w:val="24"/>
+              </w:rPr>
+              <w:t>lmadev_group-vnet/default</w:t>
             </w:r>
           </w:p>
         </w:tc>
@@ -8464,7 +7673,6 @@
                 <w:lang w:val="en-US"/>
               </w:rPr>
             </w:pPr>
-            <w:proofErr w:type="spellStart"/>
             <w:r>
               <w:rPr>
                 <w:rFonts w:ascii="Arial" w:hAnsi="Arial" w:cs="Arial"/>
@@ -8472,17 +7680,7 @@
                 <w:szCs w:val="24"/>
                 <w:lang w:val="en-US"/>
               </w:rPr>
-              <w:t>mediacourse-db_group-vnet</w:t>
-            </w:r>
-            <w:proofErr w:type="spellEnd"/>
-            <w:r>
-              <w:rPr>
-                <w:rFonts w:ascii="Arial" w:hAnsi="Arial" w:cs="Arial"/>
-                <w:sz w:val="24"/>
-                <w:szCs w:val="24"/>
-                <w:lang w:val="en-US"/>
-              </w:rPr>
-              <w:t>/default</w:t>
+              <w:t>mediacourse-db_group-vnet/default</w:t>
             </w:r>
           </w:p>
         </w:tc>
@@ -8960,7 +8158,7 @@
           <w:szCs w:val="40"/>
         </w:rPr>
       </w:pPr>
-      <w:bookmarkStart w:id="15" w:name="_Toc98761458"/>
+      <w:bookmarkStart w:id="15" w:name="_Toc98776486"/>
       <w:r>
         <w:rPr>
           <w:rFonts w:ascii="Arial" w:hAnsi="Arial" w:cs="Arial"/>
@@ -8999,43 +8197,7 @@
           <w:sz w:val="24"/>
           <w:szCs w:val="24"/>
         </w:rPr>
-        <w:t xml:space="preserve">El Sistema Operativo que utilizaremos será Windows Server, el cuál es una distribución de Microsoft para el uso de servidores. Utilizaremos la versión Windows Server 2019 </w:t>
-      </w:r>
-      <w:proofErr w:type="spellStart"/>
-      <w:r>
-        <w:rPr>
-          <w:rFonts w:ascii="Arial" w:hAnsi="Arial" w:cs="Arial"/>
-          <w:sz w:val="24"/>
-          <w:szCs w:val="24"/>
-        </w:rPr>
-        <w:t>Datacenter</w:t>
-      </w:r>
-      <w:proofErr w:type="spellEnd"/>
-      <w:r>
-        <w:rPr>
-          <w:rFonts w:ascii="Arial" w:hAnsi="Arial" w:cs="Arial"/>
-          <w:sz w:val="24"/>
-          <w:szCs w:val="24"/>
-        </w:rPr>
-        <w:t xml:space="preserve">. ‎La edición </w:t>
-      </w:r>
-      <w:proofErr w:type="spellStart"/>
-      <w:r>
-        <w:rPr>
-          <w:rFonts w:ascii="Arial" w:hAnsi="Arial" w:cs="Arial"/>
-          <w:sz w:val="24"/>
-          <w:szCs w:val="24"/>
-        </w:rPr>
-        <w:t>Datacenter</w:t>
-      </w:r>
-      <w:proofErr w:type="spellEnd"/>
-      <w:r>
-        <w:rPr>
-          <w:rFonts w:ascii="Arial" w:hAnsi="Arial" w:cs="Arial"/>
-          <w:sz w:val="24"/>
-          <w:szCs w:val="24"/>
-        </w:rPr>
-        <w:t xml:space="preserve"> está optimizada para la virtualización a gran escala; su licencia permite que un servidor ejecute un número ilimitado de instancias de Windows Server.</w:t>
+        <w:t>El Sistema Operativo que utilizaremos será Windows Server, el cuál es una distribución de Microsoft para el uso de servidores. Utilizaremos la versión Windows Server 2019 Datacenter. ‎La edición Datacenter está optimizada para la virtualización a gran escala; su licencia permite que un servidor ejecute un número ilimitado de instancias de Windows Server.</w:t>
       </w:r>
     </w:p>
     <w:p>
@@ -9067,7 +8229,7 @@
           <w:szCs w:val="40"/>
         </w:rPr>
       </w:pPr>
-      <w:bookmarkStart w:id="16" w:name="_Toc98761459"/>
+      <w:bookmarkStart w:id="16" w:name="_Toc98776487"/>
       <w:r>
         <w:rPr>
           <w:rFonts w:ascii="Arial" w:hAnsi="Arial" w:cs="Arial"/>
@@ -9329,7 +8491,7 @@
           <w:szCs w:val="40"/>
         </w:rPr>
       </w:pPr>
-      <w:bookmarkStart w:id="17" w:name="_Toc98761460"/>
+      <w:bookmarkStart w:id="17" w:name="_Toc98776488"/>
       <w:r>
         <w:rPr>
           <w:rFonts w:ascii="Arial" w:hAnsi="Arial" w:cs="Arial"/>
@@ -9368,95 +8530,41 @@
           <w:sz w:val="24"/>
           <w:szCs w:val="24"/>
         </w:rPr>
-        <w:t xml:space="preserve">Todas las modificaciones, cambios o mantenimiento que se hicieron durante el desarrollo del trabajo, se realizaron bajo el nombre de Digital </w:t>
-      </w:r>
-      <w:proofErr w:type="spellStart"/>
-      <w:r>
-        <w:rPr>
-          <w:rFonts w:ascii="Arial" w:hAnsi="Arial" w:cs="Arial"/>
-          <w:sz w:val="24"/>
-          <w:szCs w:val="24"/>
-        </w:rPr>
-        <w:t>Team</w:t>
-      </w:r>
-      <w:proofErr w:type="spellEnd"/>
-      <w:r>
-        <w:rPr>
-          <w:rFonts w:ascii="Arial" w:hAnsi="Arial" w:cs="Arial"/>
-          <w:sz w:val="24"/>
-          <w:szCs w:val="24"/>
-        </w:rPr>
-        <w:t>.</w:t>
-      </w:r>
-    </w:p>
-    <w:p>
-      <w:pPr>
-        <w:rPr>
-          <w:rFonts w:ascii="Arial" w:hAnsi="Arial" w:cs="Arial"/>
-          <w:sz w:val="24"/>
-          <w:szCs w:val="24"/>
-        </w:rPr>
-      </w:pPr>
-      <w:r>
-        <w:rPr>
-          <w:rFonts w:ascii="Arial" w:hAnsi="Arial" w:cs="Arial"/>
-          <w:sz w:val="24"/>
-          <w:szCs w:val="24"/>
-        </w:rPr>
-        <w:t xml:space="preserve">La configuración hasta el fin del desarrollo será decidida y ejecutada por Digital </w:t>
-      </w:r>
-      <w:proofErr w:type="spellStart"/>
-      <w:r>
-        <w:rPr>
-          <w:rFonts w:ascii="Arial" w:hAnsi="Arial" w:cs="Arial"/>
-          <w:sz w:val="24"/>
-          <w:szCs w:val="24"/>
-        </w:rPr>
-        <w:t>Team</w:t>
-      </w:r>
-      <w:proofErr w:type="spellEnd"/>
-      <w:r>
-        <w:rPr>
-          <w:rFonts w:ascii="Arial" w:hAnsi="Arial" w:cs="Arial"/>
-          <w:sz w:val="24"/>
-          <w:szCs w:val="24"/>
-        </w:rPr>
-        <w:t>, una vez activada será ejecutada por el cliente, con la posibilidad de comunicarse con nosotros.</w:t>
-      </w:r>
-    </w:p>
-    <w:p>
-      <w:pPr>
-        <w:rPr>
-          <w:rFonts w:ascii="Arial" w:hAnsi="Arial" w:cs="Arial"/>
-          <w:sz w:val="24"/>
-          <w:szCs w:val="24"/>
-        </w:rPr>
-      </w:pPr>
-      <w:r>
-        <w:rPr>
-          <w:rFonts w:ascii="Arial" w:hAnsi="Arial" w:cs="Arial"/>
-          <w:sz w:val="24"/>
-          <w:szCs w:val="24"/>
-        </w:rPr>
-        <w:t xml:space="preserve">Para la configuración y monitoreo se debe ejecutar una sesión para ingresar a la cuenta de Microsoft Azure y visualizar el </w:t>
-      </w:r>
-      <w:proofErr w:type="spellStart"/>
-      <w:r>
-        <w:rPr>
-          <w:rFonts w:ascii="Arial" w:hAnsi="Arial" w:cs="Arial"/>
-          <w:sz w:val="24"/>
-          <w:szCs w:val="24"/>
-        </w:rPr>
-        <w:t>dashboard</w:t>
-      </w:r>
-      <w:proofErr w:type="spellEnd"/>
-      <w:r>
-        <w:rPr>
-          <w:rFonts w:ascii="Arial" w:hAnsi="Arial" w:cs="Arial"/>
-          <w:sz w:val="24"/>
-          <w:szCs w:val="24"/>
-        </w:rPr>
-        <w:t xml:space="preserve"> con los datos a monitorear.</w:t>
+        <w:t>Todas las modificaciones, cambios o mantenimiento que se hicieron durante el desarrollo del trabajo, se realizaron bajo el nombre de Digital Team.</w:t>
+      </w:r>
+    </w:p>
+    <w:p>
+      <w:pPr>
+        <w:rPr>
+          <w:rFonts w:ascii="Arial" w:hAnsi="Arial" w:cs="Arial"/>
+          <w:sz w:val="24"/>
+          <w:szCs w:val="24"/>
+        </w:rPr>
+      </w:pPr>
+      <w:r>
+        <w:rPr>
+          <w:rFonts w:ascii="Arial" w:hAnsi="Arial" w:cs="Arial"/>
+          <w:sz w:val="24"/>
+          <w:szCs w:val="24"/>
+        </w:rPr>
+        <w:t>La configuración hasta el fin del desarrollo será decidida y ejecutada por Digital Team, una vez activada será ejecutada por el cliente, con la posibilidad de comunicarse con nosotros.</w:t>
+      </w:r>
+    </w:p>
+    <w:p>
+      <w:pPr>
+        <w:rPr>
+          <w:rFonts w:ascii="Arial" w:hAnsi="Arial" w:cs="Arial"/>
+          <w:sz w:val="24"/>
+          <w:szCs w:val="24"/>
+        </w:rPr>
+      </w:pPr>
+      <w:r>
+        <w:rPr>
+          <w:rFonts w:ascii="Arial" w:hAnsi="Arial" w:cs="Arial"/>
+          <w:sz w:val="24"/>
+          <w:szCs w:val="24"/>
+        </w:rPr>
+        <w:t>Para la configuración y monitoreo se debe ejecutar una sesión para ingresar a la cuenta de Microsoft Azure y visualizar el dashboard con los datos a monitorear.</w:t>
       </w:r>
     </w:p>
     <w:p>

</xml_diff>

<commit_message>
Se agrega la sección 11.- Niveles del servicio
</commit_message>
<xml_diff>
--- a/LLD Digital Team.docx
+++ b/LLD Digital Team.docx
@@ -79,7 +79,7 @@
     <w:p/>
     <w:p>
       <w:pPr>
-        <w:pStyle w:val="Title"/>
+        <w:pStyle w:val="Ttulo"/>
         <w:rPr>
           <w:rFonts w:ascii="Arial" w:hAnsi="Arial" w:cs="Arial"/>
           <w:b/>
@@ -289,31 +289,51 @@
           <w:szCs w:val="28"/>
         </w:rPr>
       </w:pPr>
+      <w:proofErr w:type="spellStart"/>
       <w:r>
         <w:rPr>
           <w:rFonts w:ascii="Arial" w:hAnsi="Arial" w:cs="Arial"/>
           <w:sz w:val="28"/>
           <w:szCs w:val="28"/>
         </w:rPr>
-        <w:t xml:space="preserve">Darien Miguel Sánchez Arévalo </w:t>
-      </w:r>
-    </w:p>
-    <w:p>
-      <w:pPr>
-        <w:spacing w:line="360" w:lineRule="auto"/>
+        <w:t>Darien</w:t>
+      </w:r>
+      <w:proofErr w:type="spellEnd"/>
+      <w:r>
         <w:rPr>
           <w:rFonts w:ascii="Arial" w:hAnsi="Arial" w:cs="Arial"/>
           <w:sz w:val="28"/>
           <w:szCs w:val="28"/>
         </w:rPr>
-      </w:pPr>
-      <w:r>
+        <w:t xml:space="preserve"> Miguel Sánchez Arévalo </w:t>
+      </w:r>
+    </w:p>
+    <w:p>
+      <w:pPr>
+        <w:spacing w:line="360" w:lineRule="auto"/>
         <w:rPr>
           <w:rFonts w:ascii="Arial" w:hAnsi="Arial" w:cs="Arial"/>
           <w:sz w:val="28"/>
           <w:szCs w:val="28"/>
         </w:rPr>
-        <w:t>Angel Alejandro Salinas García</w:t>
+      </w:pPr>
+      <w:proofErr w:type="spellStart"/>
+      <w:r>
+        <w:rPr>
+          <w:rFonts w:ascii="Arial" w:hAnsi="Arial" w:cs="Arial"/>
+          <w:sz w:val="28"/>
+          <w:szCs w:val="28"/>
+        </w:rPr>
+        <w:t>Angel</w:t>
+      </w:r>
+      <w:proofErr w:type="spellEnd"/>
+      <w:r>
+        <w:rPr>
+          <w:rFonts w:ascii="Arial" w:hAnsi="Arial" w:cs="Arial"/>
+          <w:sz w:val="28"/>
+          <w:szCs w:val="28"/>
+        </w:rPr>
+        <w:t xml:space="preserve"> Alejandro Salinas García</w:t>
       </w:r>
     </w:p>
     <w:p>
@@ -346,7 +366,7 @@
     </w:p>
     <w:tbl>
       <w:tblPr>
-        <w:tblStyle w:val="GridTable4-Accent5"/>
+        <w:tblStyle w:val="Tablaconcuadrcula4-nfasis5"/>
         <w:tblW w:w="0" w:type="auto"/>
         <w:tblLook w:val="04A0" w:firstRow="1" w:lastRow="0" w:firstColumn="1" w:lastColumn="0" w:noHBand="0" w:noVBand="1"/>
       </w:tblPr>
@@ -587,13 +607,23 @@
                 <w:szCs w:val="24"/>
               </w:rPr>
             </w:pPr>
-            <w:r>
-              <w:rPr>
-                <w:rFonts w:ascii="Arial" w:hAnsi="Arial" w:cs="Arial"/>
-                <w:sz w:val="24"/>
-                <w:szCs w:val="24"/>
-              </w:rPr>
-              <w:t>Darien Miguel Sánchez Arévalo</w:t>
+            <w:proofErr w:type="spellStart"/>
+            <w:r>
+              <w:rPr>
+                <w:rFonts w:ascii="Arial" w:hAnsi="Arial" w:cs="Arial"/>
+                <w:sz w:val="24"/>
+                <w:szCs w:val="24"/>
+              </w:rPr>
+              <w:t>Darien</w:t>
+            </w:r>
+            <w:proofErr w:type="spellEnd"/>
+            <w:r>
+              <w:rPr>
+                <w:rFonts w:ascii="Arial" w:hAnsi="Arial" w:cs="Arial"/>
+                <w:sz w:val="24"/>
+                <w:szCs w:val="24"/>
+              </w:rPr>
+              <w:t xml:space="preserve"> Miguel Sánchez Arévalo</w:t>
             </w:r>
           </w:p>
         </w:tc>
@@ -818,13 +848,23 @@
                 <w:szCs w:val="24"/>
               </w:rPr>
             </w:pPr>
-            <w:r>
-              <w:rPr>
-                <w:rFonts w:ascii="Arial" w:hAnsi="Arial" w:cs="Arial"/>
-                <w:sz w:val="24"/>
-                <w:szCs w:val="24"/>
-              </w:rPr>
-              <w:t>Darien Miguel Sánchez Arévalo</w:t>
+            <w:proofErr w:type="spellStart"/>
+            <w:r>
+              <w:rPr>
+                <w:rFonts w:ascii="Arial" w:hAnsi="Arial" w:cs="Arial"/>
+                <w:sz w:val="24"/>
+                <w:szCs w:val="24"/>
+              </w:rPr>
+              <w:t>Darien</w:t>
+            </w:r>
+            <w:proofErr w:type="spellEnd"/>
+            <w:r>
+              <w:rPr>
+                <w:rFonts w:ascii="Arial" w:hAnsi="Arial" w:cs="Arial"/>
+                <w:sz w:val="24"/>
+                <w:szCs w:val="24"/>
+              </w:rPr>
+              <w:t xml:space="preserve"> Miguel Sánchez Arévalo</w:t>
             </w:r>
           </w:p>
         </w:tc>
@@ -860,7 +900,7 @@
       <w:sdtContent>
         <w:p>
           <w:pPr>
-            <w:pStyle w:val="TOCHeading"/>
+            <w:pStyle w:val="TtuloTDC"/>
             <w:rPr>
               <w:rFonts w:ascii="Arial" w:hAnsi="Arial" w:cs="Arial"/>
               <w:lang w:val="es-ES"/>
@@ -883,7 +923,7 @@
         </w:p>
         <w:p>
           <w:pPr>
-            <w:pStyle w:val="TOC1"/>
+            <w:pStyle w:val="TDC1"/>
             <w:tabs>
               <w:tab w:val="right" w:leader="dot" w:pos="8828"/>
             </w:tabs>
@@ -905,7 +945,7 @@
           <w:hyperlink w:anchor="_Toc98776473" w:history="1">
             <w:r>
               <w:rPr>
-                <w:rStyle w:val="Hyperlink"/>
+                <w:rStyle w:val="Hipervnculo"/>
                 <w:rFonts w:ascii="Arial" w:hAnsi="Arial" w:cs="Arial"/>
                 <w:b/>
                 <w:bCs/>
@@ -965,7 +1005,7 @@
         </w:p>
         <w:p>
           <w:pPr>
-            <w:pStyle w:val="TOC1"/>
+            <w:pStyle w:val="TDC1"/>
             <w:tabs>
               <w:tab w:val="right" w:leader="dot" w:pos="8828"/>
             </w:tabs>
@@ -978,7 +1018,7 @@
           <w:hyperlink w:anchor="_Toc98776474" w:history="1">
             <w:r>
               <w:rPr>
-                <w:rStyle w:val="Hyperlink"/>
+                <w:rStyle w:val="Hipervnculo"/>
                 <w:rFonts w:ascii="Arial" w:hAnsi="Arial" w:cs="Arial"/>
                 <w:b/>
                 <w:bCs/>
@@ -1038,7 +1078,7 @@
         </w:p>
         <w:p>
           <w:pPr>
-            <w:pStyle w:val="TOC1"/>
+            <w:pStyle w:val="TDC1"/>
             <w:tabs>
               <w:tab w:val="right" w:leader="dot" w:pos="8828"/>
             </w:tabs>
@@ -1051,7 +1091,7 @@
           <w:hyperlink w:anchor="_Toc98776475" w:history="1">
             <w:r>
               <w:rPr>
-                <w:rStyle w:val="Hyperlink"/>
+                <w:rStyle w:val="Hipervnculo"/>
                 <w:rFonts w:ascii="Arial" w:hAnsi="Arial" w:cs="Arial"/>
                 <w:b/>
                 <w:bCs/>
@@ -1111,7 +1151,7 @@
         </w:p>
         <w:p>
           <w:pPr>
-            <w:pStyle w:val="TOC1"/>
+            <w:pStyle w:val="TDC1"/>
             <w:tabs>
               <w:tab w:val="right" w:leader="dot" w:pos="8828"/>
             </w:tabs>
@@ -1124,7 +1164,7 @@
           <w:hyperlink w:anchor="_Toc98776476" w:history="1">
             <w:r>
               <w:rPr>
-                <w:rStyle w:val="Hyperlink"/>
+                <w:rStyle w:val="Hipervnculo"/>
                 <w:rFonts w:ascii="Arial" w:hAnsi="Arial" w:cs="Arial"/>
                 <w:b/>
                 <w:bCs/>
@@ -1184,7 +1224,7 @@
         </w:p>
         <w:p>
           <w:pPr>
-            <w:pStyle w:val="TOC2"/>
+            <w:pStyle w:val="TDC2"/>
             <w:tabs>
               <w:tab w:val="right" w:leader="dot" w:pos="8828"/>
             </w:tabs>
@@ -1197,7 +1237,7 @@
           <w:hyperlink w:anchor="_Toc98776477" w:history="1">
             <w:r>
               <w:rPr>
-                <w:rStyle w:val="Hyperlink"/>
+                <w:rStyle w:val="Hipervnculo"/>
                 <w:rFonts w:ascii="Arial" w:hAnsi="Arial" w:cs="Arial"/>
                 <w:b/>
                 <w:bCs/>
@@ -1257,7 +1297,7 @@
         </w:p>
         <w:p>
           <w:pPr>
-            <w:pStyle w:val="TOC2"/>
+            <w:pStyle w:val="TDC2"/>
             <w:tabs>
               <w:tab w:val="right" w:leader="dot" w:pos="8828"/>
             </w:tabs>
@@ -1270,7 +1310,7 @@
           <w:hyperlink w:anchor="_Toc98776478" w:history="1">
             <w:r>
               <w:rPr>
-                <w:rStyle w:val="Hyperlink"/>
+                <w:rStyle w:val="Hipervnculo"/>
                 <w:rFonts w:ascii="Arial" w:hAnsi="Arial" w:cs="Arial"/>
                 <w:b/>
                 <w:bCs/>
@@ -1330,7 +1370,7 @@
         </w:p>
         <w:p>
           <w:pPr>
-            <w:pStyle w:val="TOC1"/>
+            <w:pStyle w:val="TDC1"/>
             <w:tabs>
               <w:tab w:val="right" w:leader="dot" w:pos="8828"/>
             </w:tabs>
@@ -1343,7 +1383,7 @@
           <w:hyperlink w:anchor="_Toc98776479" w:history="1">
             <w:r>
               <w:rPr>
-                <w:rStyle w:val="Hyperlink"/>
+                <w:rStyle w:val="Hipervnculo"/>
                 <w:rFonts w:ascii="Arial" w:hAnsi="Arial" w:cs="Arial"/>
                 <w:b/>
                 <w:bCs/>
@@ -1403,7 +1443,7 @@
         </w:p>
         <w:p>
           <w:pPr>
-            <w:pStyle w:val="TOC1"/>
+            <w:pStyle w:val="TDC1"/>
             <w:tabs>
               <w:tab w:val="right" w:leader="dot" w:pos="8828"/>
             </w:tabs>
@@ -1416,7 +1456,7 @@
           <w:hyperlink w:anchor="_Toc98776480" w:history="1">
             <w:r>
               <w:rPr>
-                <w:rStyle w:val="Hyperlink"/>
+                <w:rStyle w:val="Hipervnculo"/>
                 <w:rFonts w:ascii="Arial" w:hAnsi="Arial" w:cs="Arial"/>
                 <w:b/>
                 <w:bCs/>
@@ -1477,7 +1517,7 @@
         </w:p>
         <w:p>
           <w:pPr>
-            <w:pStyle w:val="TOC1"/>
+            <w:pStyle w:val="TDC1"/>
             <w:tabs>
               <w:tab w:val="right" w:leader="dot" w:pos="8828"/>
             </w:tabs>
@@ -1490,7 +1530,7 @@
           <w:hyperlink w:anchor="_Toc98776481" w:history="1">
             <w:r>
               <w:rPr>
-                <w:rStyle w:val="Hyperlink"/>
+                <w:rStyle w:val="Hipervnculo"/>
                 <w:rFonts w:ascii="Arial" w:hAnsi="Arial" w:cs="Arial"/>
                 <w:b/>
                 <w:bCs/>
@@ -1550,7 +1590,7 @@
         </w:p>
         <w:p>
           <w:pPr>
-            <w:pStyle w:val="TOC2"/>
+            <w:pStyle w:val="TDC2"/>
             <w:tabs>
               <w:tab w:val="left" w:pos="880"/>
               <w:tab w:val="right" w:leader="dot" w:pos="8828"/>
@@ -1564,7 +1604,7 @@
           <w:hyperlink w:anchor="_Toc98776482" w:history="1">
             <w:r>
               <w:rPr>
-                <w:rStyle w:val="Hyperlink"/>
+                <w:rStyle w:val="Hipervnculo"/>
                 <w:rFonts w:ascii="Arial" w:hAnsi="Arial" w:cs="Arial"/>
                 <w:b/>
                 <w:bCs/>
@@ -1582,7 +1622,7 @@
             </w:r>
             <w:r>
               <w:rPr>
-                <w:rStyle w:val="Hyperlink"/>
+                <w:rStyle w:val="Hipervnculo"/>
                 <w:rFonts w:ascii="Arial" w:hAnsi="Arial" w:cs="Arial"/>
                 <w:b/>
                 <w:bCs/>
@@ -1642,7 +1682,7 @@
         </w:p>
         <w:p>
           <w:pPr>
-            <w:pStyle w:val="TOC2"/>
+            <w:pStyle w:val="TDC2"/>
             <w:tabs>
               <w:tab w:val="left" w:pos="880"/>
               <w:tab w:val="right" w:leader="dot" w:pos="8828"/>
@@ -1656,7 +1696,7 @@
           <w:hyperlink w:anchor="_Toc98776483" w:history="1">
             <w:r>
               <w:rPr>
-                <w:rStyle w:val="Hyperlink"/>
+                <w:rStyle w:val="Hipervnculo"/>
                 <w:rFonts w:ascii="Arial" w:hAnsi="Arial" w:cs="Arial"/>
                 <w:b/>
                 <w:bCs/>
@@ -1674,7 +1714,7 @@
             </w:r>
             <w:r>
               <w:rPr>
-                <w:rStyle w:val="Hyperlink"/>
+                <w:rStyle w:val="Hipervnculo"/>
                 <w:rFonts w:ascii="Arial" w:hAnsi="Arial" w:cs="Arial"/>
                 <w:b/>
                 <w:bCs/>
@@ -1734,7 +1774,7 @@
         </w:p>
         <w:p>
           <w:pPr>
-            <w:pStyle w:val="TOC1"/>
+            <w:pStyle w:val="TDC1"/>
             <w:tabs>
               <w:tab w:val="right" w:leader="dot" w:pos="8828"/>
             </w:tabs>
@@ -1747,7 +1787,7 @@
           <w:hyperlink w:anchor="_Toc98776484" w:history="1">
             <w:r>
               <w:rPr>
-                <w:rStyle w:val="Hyperlink"/>
+                <w:rStyle w:val="Hipervnculo"/>
                 <w:rFonts w:ascii="Arial" w:hAnsi="Arial" w:cs="Arial"/>
                 <w:b/>
                 <w:bCs/>
@@ -1807,7 +1847,7 @@
         </w:p>
         <w:p>
           <w:pPr>
-            <w:pStyle w:val="TOC1"/>
+            <w:pStyle w:val="TDC1"/>
             <w:tabs>
               <w:tab w:val="right" w:leader="dot" w:pos="8828"/>
             </w:tabs>
@@ -1820,7 +1860,7 @@
           <w:hyperlink w:anchor="_Toc98776485" w:history="1">
             <w:r>
               <w:rPr>
-                <w:rStyle w:val="Hyperlink"/>
+                <w:rStyle w:val="Hipervnculo"/>
                 <w:rFonts w:ascii="Arial" w:hAnsi="Arial" w:cs="Arial"/>
                 <w:b/>
                 <w:bCs/>
@@ -1880,7 +1920,7 @@
         </w:p>
         <w:p>
           <w:pPr>
-            <w:pStyle w:val="TOC1"/>
+            <w:pStyle w:val="TDC1"/>
             <w:tabs>
               <w:tab w:val="right" w:leader="dot" w:pos="8828"/>
             </w:tabs>
@@ -1893,7 +1933,7 @@
           <w:hyperlink w:anchor="_Toc98776486" w:history="1">
             <w:r>
               <w:rPr>
-                <w:rStyle w:val="Hyperlink"/>
+                <w:rStyle w:val="Hipervnculo"/>
                 <w:rFonts w:ascii="Arial" w:hAnsi="Arial" w:cs="Arial"/>
                 <w:b/>
                 <w:bCs/>
@@ -1953,7 +1993,7 @@
         </w:p>
         <w:p>
           <w:pPr>
-            <w:pStyle w:val="TOC1"/>
+            <w:pStyle w:val="TDC1"/>
             <w:tabs>
               <w:tab w:val="right" w:leader="dot" w:pos="8828"/>
             </w:tabs>
@@ -1966,7 +2006,7 @@
           <w:hyperlink w:anchor="_Toc98776487" w:history="1">
             <w:r>
               <w:rPr>
-                <w:rStyle w:val="Hyperlink"/>
+                <w:rStyle w:val="Hipervnculo"/>
                 <w:rFonts w:ascii="Arial" w:hAnsi="Arial" w:cs="Arial"/>
                 <w:b/>
                 <w:bCs/>
@@ -2027,7 +2067,7 @@
         </w:p>
         <w:p>
           <w:pPr>
-            <w:pStyle w:val="TOC1"/>
+            <w:pStyle w:val="TDC1"/>
             <w:tabs>
               <w:tab w:val="right" w:leader="dot" w:pos="8828"/>
             </w:tabs>
@@ -2040,7 +2080,7 @@
           <w:hyperlink w:anchor="_Toc98776488" w:history="1">
             <w:r>
               <w:rPr>
-                <w:rStyle w:val="Hyperlink"/>
+                <w:rStyle w:val="Hipervnculo"/>
                 <w:rFonts w:ascii="Arial" w:hAnsi="Arial" w:cs="Arial"/>
                 <w:b/>
                 <w:bCs/>
@@ -2117,7 +2157,7 @@
     </w:p>
     <w:p>
       <w:pPr>
-        <w:pStyle w:val="Heading1"/>
+        <w:pStyle w:val="Ttulo1"/>
         <w:rPr>
           <w:rFonts w:ascii="Arial" w:hAnsi="Arial" w:cs="Arial"/>
           <w:b/>
@@ -2240,7 +2280,7 @@
     <w:p/>
     <w:p>
       <w:pPr>
-        <w:pStyle w:val="Heading1"/>
+        <w:pStyle w:val="Ttulo1"/>
         <w:rPr>
           <w:rFonts w:ascii="Arial" w:hAnsi="Arial" w:cs="Arial"/>
           <w:b/>
@@ -2349,7 +2389,7 @@
     </w:p>
     <w:p>
       <w:pPr>
-        <w:pStyle w:val="Heading1"/>
+        <w:pStyle w:val="Ttulo1"/>
         <w:rPr>
           <w:rFonts w:ascii="Arial" w:hAnsi="Arial" w:cs="Arial"/>
           <w:b/>
@@ -2400,7 +2440,25 @@
           <w:sz w:val="24"/>
           <w:szCs w:val="24"/>
         </w:rPr>
-        <w:t>Dado que este es el primer trabajo que Digital Team se está encargando en realizar, no está la posibilidad de compararlo con otros trabajos previos. Sin embargo, realizaremos la investigación necesaria para llevar a cabo estos tipos de páginas web y así poder implementar y desarrollar de una manera correcta.</w:t>
+        <w:t xml:space="preserve">Dado que este es el primer trabajo que Digital </w:t>
+      </w:r>
+      <w:proofErr w:type="spellStart"/>
+      <w:r>
+        <w:rPr>
+          <w:rFonts w:ascii="Arial" w:hAnsi="Arial" w:cs="Arial"/>
+          <w:sz w:val="24"/>
+          <w:szCs w:val="24"/>
+        </w:rPr>
+        <w:t>Team</w:t>
+      </w:r>
+      <w:proofErr w:type="spellEnd"/>
+      <w:r>
+        <w:rPr>
+          <w:rFonts w:ascii="Arial" w:hAnsi="Arial" w:cs="Arial"/>
+          <w:sz w:val="24"/>
+          <w:szCs w:val="24"/>
+        </w:rPr>
+        <w:t xml:space="preserve"> se está encargando en realizar, no está la posibilidad de compararlo con otros trabajos previos. Sin embargo, realizaremos la investigación necesaria para llevar a cabo estos tipos de páginas web y así poder implementar y desarrollar de una manera correcta.</w:t>
       </w:r>
     </w:p>
     <w:p>
@@ -2415,7 +2473,7 @@
     <w:p/>
     <w:p>
       <w:pPr>
-        <w:pStyle w:val="Heading1"/>
+        <w:pStyle w:val="Ttulo1"/>
         <w:rPr>
           <w:rFonts w:ascii="Arial" w:hAnsi="Arial" w:cs="Arial"/>
           <w:b/>
@@ -2470,8 +2528,18 @@
           <w:sz w:val="24"/>
           <w:szCs w:val="24"/>
         </w:rPr>
-        <w:t xml:space="preserve"> Server 2019 Datacenter</w:t>
-      </w:r>
+        <w:t xml:space="preserve"> Server 2019 </w:t>
+      </w:r>
+      <w:proofErr w:type="spellStart"/>
+      <w:r>
+        <w:rPr>
+          <w:rFonts w:ascii="Arial" w:hAnsi="Arial" w:cs="Arial"/>
+          <w:sz w:val="24"/>
+          <w:szCs w:val="24"/>
+        </w:rPr>
+        <w:t>Datacenter</w:t>
+      </w:r>
+      <w:proofErr w:type="spellEnd"/>
       <w:r>
         <w:rPr>
           <w:rFonts w:ascii="Arial" w:hAnsi="Arial" w:cs="Arial"/>
@@ -2528,7 +2596,25 @@
           <w:sz w:val="24"/>
           <w:szCs w:val="24"/>
         </w:rPr>
-        <w:t xml:space="preserve">Por otra parte, el sistema contará con un backend que se encargará de comunicarse con la base de datos y así realizar el intercambio entre la información almacenada. </w:t>
+        <w:t xml:space="preserve">Por otra parte, el sistema contará con un </w:t>
+      </w:r>
+      <w:proofErr w:type="spellStart"/>
+      <w:r>
+        <w:rPr>
+          <w:rFonts w:ascii="Arial" w:hAnsi="Arial" w:cs="Arial"/>
+          <w:sz w:val="24"/>
+          <w:szCs w:val="24"/>
+        </w:rPr>
+        <w:t>backend</w:t>
+      </w:r>
+      <w:proofErr w:type="spellEnd"/>
+      <w:r>
+        <w:rPr>
+          <w:rFonts w:ascii="Arial" w:hAnsi="Arial" w:cs="Arial"/>
+          <w:sz w:val="24"/>
+          <w:szCs w:val="24"/>
+        </w:rPr>
+        <w:t xml:space="preserve"> que se encargará de comunicarse con la base de datos y así realizar el intercambio entre la información almacenada. </w:t>
       </w:r>
       <w:r>
         <w:rPr>
@@ -2592,7 +2678,7 @@
     </w:p>
     <w:p>
       <w:pPr>
-        <w:pStyle w:val="Heading2"/>
+        <w:pStyle w:val="Ttulo2"/>
         <w:rPr>
           <w:rFonts w:ascii="Arial" w:hAnsi="Arial" w:cs="Arial"/>
           <w:b/>
@@ -2637,6 +2723,7 @@
           <w:rFonts w:ascii="Arial" w:hAnsi="Arial" w:cs="Arial"/>
           <w:b/>
           <w:bCs/>
+          <w:noProof/>
           <w:sz w:val="24"/>
           <w:szCs w:val="24"/>
         </w:rPr>
@@ -2759,7 +2846,7 @@
     </w:p>
     <w:p>
       <w:pPr>
-        <w:pStyle w:val="Heading2"/>
+        <w:pStyle w:val="Ttulo2"/>
         <w:rPr>
           <w:rFonts w:ascii="Arial" w:hAnsi="Arial" w:cs="Arial"/>
           <w:b/>
@@ -2877,7 +2964,7 @@
     </w:p>
     <w:p>
       <w:pPr>
-        <w:pStyle w:val="Heading1"/>
+        <w:pStyle w:val="Ttulo1"/>
         <w:rPr>
           <w:rFonts w:ascii="Arial" w:hAnsi="Arial" w:cs="Arial"/>
           <w:b/>
@@ -2913,7 +3000,7 @@
     <w:p/>
     <w:tbl>
       <w:tblPr>
-        <w:tblStyle w:val="GridTable4-Accent5"/>
+        <w:tblStyle w:val="Tablaconcuadrcula4-nfasis5"/>
         <w:tblW w:w="0" w:type="auto"/>
         <w:tblLook w:val="04A0" w:firstRow="1" w:lastRow="0" w:firstColumn="1" w:lastColumn="0" w:noHBand="0" w:noVBand="1"/>
       </w:tblPr>
@@ -3019,8 +3106,18 @@
                 <w:sz w:val="24"/>
                 <w:szCs w:val="24"/>
               </w:rPr>
-              <w:t>Intel Xeon Platinum</w:t>
-            </w:r>
+              <w:t xml:space="preserve">Intel Xeon </w:t>
+            </w:r>
+            <w:proofErr w:type="spellStart"/>
+            <w:r>
+              <w:rPr>
+                <w:rFonts w:ascii="Arial" w:hAnsi="Arial" w:cs="Arial"/>
+                <w:sz w:val="24"/>
+                <w:szCs w:val="24"/>
+              </w:rPr>
+              <w:t>Platinum</w:t>
+            </w:r>
+            <w:proofErr w:type="spellEnd"/>
           </w:p>
         </w:tc>
       </w:tr>
@@ -3132,6 +3229,7 @@
                 <w:szCs w:val="24"/>
               </w:rPr>
             </w:pPr>
+            <w:proofErr w:type="spellStart"/>
             <w:r>
               <w:rPr>
                 <w:rFonts w:ascii="Arial" w:hAnsi="Arial" w:cs="Arial"/>
@@ -3140,6 +3238,7 @@
               </w:rPr>
               <w:t>vCPU</w:t>
             </w:r>
+            <w:proofErr w:type="spellEnd"/>
           </w:p>
         </w:tc>
         <w:tc>
@@ -3225,7 +3324,7 @@
     <w:p/>
     <w:p>
       <w:pPr>
-        <w:pStyle w:val="Heading1"/>
+        <w:pStyle w:val="Ttulo1"/>
         <w:rPr>
           <w:rFonts w:ascii="Arial" w:hAnsi="Arial" w:cs="Arial"/>
           <w:b/>
@@ -3289,7 +3388,7 @@
     </w:p>
     <w:tbl>
       <w:tblPr>
-        <w:tblStyle w:val="TableGrid"/>
+        <w:tblStyle w:val="Tablaconcuadrcula"/>
         <w:tblW w:w="0" w:type="auto"/>
         <w:tblLook w:val="04A0" w:firstRow="1" w:lastRow="0" w:firstColumn="1" w:lastColumn="0" w:noHBand="0" w:noVBand="1"/>
       </w:tblPr>
@@ -3310,13 +3409,23 @@
                 <w:szCs w:val="24"/>
               </w:rPr>
             </w:pPr>
-            <w:r>
-              <w:rPr>
-                <w:rFonts w:ascii="Arial" w:hAnsi="Arial" w:cs="Arial"/>
-                <w:sz w:val="24"/>
-                <w:szCs w:val="24"/>
-              </w:rPr>
-              <w:t>Versión PHP</w:t>
+            <w:proofErr w:type="spellStart"/>
+            <w:r>
+              <w:rPr>
+                <w:rFonts w:ascii="Arial" w:hAnsi="Arial" w:cs="Arial"/>
+                <w:sz w:val="24"/>
+                <w:szCs w:val="24"/>
+              </w:rPr>
+              <w:t>Versión</w:t>
+            </w:r>
+            <w:proofErr w:type="spellEnd"/>
+            <w:r>
+              <w:rPr>
+                <w:rFonts w:ascii="Arial" w:hAnsi="Arial" w:cs="Arial"/>
+                <w:sz w:val="24"/>
+                <w:szCs w:val="24"/>
+              </w:rPr>
+              <w:t xml:space="preserve"> PHP</w:t>
             </w:r>
           </w:p>
         </w:tc>
@@ -3364,13 +3473,23 @@
                 <w:szCs w:val="24"/>
               </w:rPr>
             </w:pPr>
-            <w:r>
-              <w:rPr>
-                <w:rFonts w:ascii="Arial" w:hAnsi="Arial" w:cs="Arial"/>
-                <w:sz w:val="24"/>
-                <w:szCs w:val="24"/>
-              </w:rPr>
-              <w:t>Versión IIS</w:t>
+            <w:proofErr w:type="spellStart"/>
+            <w:r>
+              <w:rPr>
+                <w:rFonts w:ascii="Arial" w:hAnsi="Arial" w:cs="Arial"/>
+                <w:sz w:val="24"/>
+                <w:szCs w:val="24"/>
+              </w:rPr>
+              <w:t>Versión</w:t>
+            </w:r>
+            <w:proofErr w:type="spellEnd"/>
+            <w:r>
+              <w:rPr>
+                <w:rFonts w:ascii="Arial" w:hAnsi="Arial" w:cs="Arial"/>
+                <w:sz w:val="24"/>
+                <w:szCs w:val="24"/>
+              </w:rPr>
+              <w:t xml:space="preserve"> IIS</w:t>
             </w:r>
           </w:p>
         </w:tc>
@@ -3395,8 +3514,42 @@
                 <w:highlight w:val="yellow"/>
                 <w:lang w:val="es-MX"/>
               </w:rPr>
-              <w:t>Ve si en la VM se puede ver la versión fer xd</w:t>
-            </w:r>
+              <w:t xml:space="preserve">Ve si en la VM se puede ver la versión </w:t>
+            </w:r>
+            <w:proofErr w:type="spellStart"/>
+            <w:r>
+              <w:rPr>
+                <w:rFonts w:ascii="Arial" w:hAnsi="Arial" w:cs="Arial"/>
+                <w:sz w:val="24"/>
+                <w:szCs w:val="24"/>
+                <w:highlight w:val="yellow"/>
+                <w:lang w:val="es-MX"/>
+              </w:rPr>
+              <w:t>fer</w:t>
+            </w:r>
+            <w:proofErr w:type="spellEnd"/>
+            <w:r>
+              <w:rPr>
+                <w:rFonts w:ascii="Arial" w:hAnsi="Arial" w:cs="Arial"/>
+                <w:sz w:val="24"/>
+                <w:szCs w:val="24"/>
+                <w:highlight w:val="yellow"/>
+                <w:lang w:val="es-MX"/>
+              </w:rPr>
+              <w:t xml:space="preserve"> </w:t>
+            </w:r>
+            <w:proofErr w:type="spellStart"/>
+            <w:r>
+              <w:rPr>
+                <w:rFonts w:ascii="Arial" w:hAnsi="Arial" w:cs="Arial"/>
+                <w:sz w:val="24"/>
+                <w:szCs w:val="24"/>
+                <w:highlight w:val="yellow"/>
+                <w:lang w:val="es-MX"/>
+              </w:rPr>
+              <w:t>xd</w:t>
+            </w:r>
+            <w:proofErr w:type="spellEnd"/>
           </w:p>
         </w:tc>
       </w:tr>
@@ -3452,7 +3605,7 @@
       <w:hyperlink r:id="rId11" w:history="1">
         <w:r>
           <w:rPr>
-            <w:rStyle w:val="Hyperlink"/>
+            <w:rStyle w:val="Hipervnculo"/>
             <w:rFonts w:ascii="Arial" w:hAnsi="Arial" w:cs="Arial"/>
             <w:i/>
             <w:iCs/>
@@ -3499,7 +3652,7 @@
       <w:hyperlink r:id="rId12" w:history="1">
         <w:r>
           <w:rPr>
-            <w:rStyle w:val="Hyperlink"/>
+            <w:rStyle w:val="Hipervnculo"/>
             <w:rFonts w:ascii="Arial" w:hAnsi="Arial" w:cs="Arial"/>
             <w:i/>
             <w:iCs/>
@@ -3611,16 +3764,62 @@
           <w:sz w:val="24"/>
           <w:szCs w:val="24"/>
         </w:rPr>
-        <w:t xml:space="preserve">Si está utilizando PHP como FastCGI con IIS, debe usar las versiones de PHP </w:t>
-      </w:r>
-      <w:r>
-        <w:rPr>
-          <w:rFonts w:ascii="Arial" w:hAnsi="Arial" w:cs="Arial"/>
-          <w:sz w:val="24"/>
-          <w:szCs w:val="24"/>
-        </w:rPr>
-        <w:t>Non Thread Safe</w:t>
-      </w:r>
+        <w:t xml:space="preserve">Si está utilizando PHP como </w:t>
+      </w:r>
+      <w:proofErr w:type="spellStart"/>
+      <w:r>
+        <w:rPr>
+          <w:rFonts w:ascii="Arial" w:hAnsi="Arial" w:cs="Arial"/>
+          <w:sz w:val="24"/>
+          <w:szCs w:val="24"/>
+        </w:rPr>
+        <w:t>FastCGI</w:t>
+      </w:r>
+      <w:proofErr w:type="spellEnd"/>
+      <w:r>
+        <w:rPr>
+          <w:rFonts w:ascii="Arial" w:hAnsi="Arial" w:cs="Arial"/>
+          <w:sz w:val="24"/>
+          <w:szCs w:val="24"/>
+        </w:rPr>
+        <w:t xml:space="preserve"> con IIS, debe usar las versiones de PHP </w:t>
+      </w:r>
+      <w:r>
+        <w:rPr>
+          <w:rFonts w:ascii="Arial" w:hAnsi="Arial" w:cs="Arial"/>
+          <w:sz w:val="24"/>
+          <w:szCs w:val="24"/>
+        </w:rPr>
+        <w:t xml:space="preserve">Non </w:t>
+      </w:r>
+      <w:proofErr w:type="spellStart"/>
+      <w:r>
+        <w:rPr>
+          <w:rFonts w:ascii="Arial" w:hAnsi="Arial" w:cs="Arial"/>
+          <w:sz w:val="24"/>
+          <w:szCs w:val="24"/>
+        </w:rPr>
+        <w:t>Thread</w:t>
+      </w:r>
+      <w:proofErr w:type="spellEnd"/>
+      <w:r>
+        <w:rPr>
+          <w:rFonts w:ascii="Arial" w:hAnsi="Arial" w:cs="Arial"/>
+          <w:sz w:val="24"/>
+          <w:szCs w:val="24"/>
+        </w:rPr>
+        <w:t xml:space="preserve"> </w:t>
+      </w:r>
+      <w:proofErr w:type="spellStart"/>
+      <w:r>
+        <w:rPr>
+          <w:rFonts w:ascii="Arial" w:hAnsi="Arial" w:cs="Arial"/>
+          <w:sz w:val="24"/>
+          <w:szCs w:val="24"/>
+        </w:rPr>
+        <w:t>Safe</w:t>
+      </w:r>
+      <w:proofErr w:type="spellEnd"/>
       <w:r>
         <w:rPr>
           <w:rFonts w:ascii="Arial" w:hAnsi="Arial" w:cs="Arial"/>
@@ -3657,7 +3856,7 @@
       <w:hyperlink r:id="rId14" w:history="1">
         <w:r>
           <w:rPr>
-            <w:rStyle w:val="Hyperlink"/>
+            <w:rStyle w:val="Hipervnculo"/>
             <w:rFonts w:ascii="Arial" w:hAnsi="Arial" w:cs="Arial"/>
             <w:sz w:val="24"/>
             <w:szCs w:val="24"/>
@@ -3850,7 +4049,25 @@
           <w:sz w:val="24"/>
           <w:szCs w:val="24"/>
         </w:rPr>
-        <w:t xml:space="preserve">Lo siguiente que debemos hacer es instalar VC15, ejecutamos el </w:t>
+        <w:t xml:space="preserve">Lo siguiente que debemos hacer es instalar VC15, ejecutamos </w:t>
+      </w:r>
+      <w:proofErr w:type="spellStart"/>
+      <w:r>
+        <w:rPr>
+          <w:rFonts w:ascii="Arial" w:hAnsi="Arial" w:cs="Arial"/>
+          <w:sz w:val="24"/>
+          <w:szCs w:val="24"/>
+        </w:rPr>
+        <w:t>el</w:t>
+      </w:r>
+      <w:proofErr w:type="spellEnd"/>
+      <w:r>
+        <w:rPr>
+          <w:rFonts w:ascii="Arial" w:hAnsi="Arial" w:cs="Arial"/>
+          <w:sz w:val="24"/>
+          <w:szCs w:val="24"/>
+        </w:rPr>
+        <w:t xml:space="preserve"> </w:t>
       </w:r>
       <w:r>
         <w:rPr>
@@ -3887,6 +4104,7 @@
         </w:rPr>
         <w:t>Ahora debemos crear la variable de entorno para manejar PHP. Abrimos la barra de búsqueda de Windows y escribimos “Variables” y seleccionamos la opción “</w:t>
       </w:r>
+      <w:proofErr w:type="spellStart"/>
       <w:r>
         <w:rPr>
           <w:rFonts w:ascii="Arial" w:hAnsi="Arial" w:cs="Arial"/>
@@ -3895,16 +4113,9 @@
           <w:sz w:val="24"/>
           <w:szCs w:val="24"/>
         </w:rPr>
-        <w:t>Edit the system environment variables”</w:t>
-      </w:r>
-      <w:r>
-        <w:rPr>
-          <w:rFonts w:ascii="Arial" w:hAnsi="Arial" w:cs="Arial"/>
-          <w:sz w:val="24"/>
-          <w:szCs w:val="24"/>
-        </w:rPr>
-        <w:t>. Se nos abrirá una ventana de “</w:t>
-      </w:r>
+        <w:t>Edit</w:t>
+      </w:r>
+      <w:proofErr w:type="spellEnd"/>
       <w:r>
         <w:rPr>
           <w:rFonts w:ascii="Arial" w:hAnsi="Arial" w:cs="Arial"/>
@@ -3913,32 +4124,9 @@
           <w:sz w:val="24"/>
           <w:szCs w:val="24"/>
         </w:rPr>
-        <w:t>System Properties</w:t>
-      </w:r>
-      <w:r>
-        <w:rPr>
-          <w:rFonts w:ascii="Arial" w:hAnsi="Arial" w:cs="Arial"/>
-          <w:sz w:val="24"/>
-          <w:szCs w:val="24"/>
-        </w:rPr>
-        <w:t xml:space="preserve">” y </w:t>
-      </w:r>
-      <w:r>
-        <w:rPr>
-          <w:rFonts w:ascii="Arial" w:hAnsi="Arial" w:cs="Arial"/>
-          <w:sz w:val="24"/>
-          <w:szCs w:val="24"/>
-        </w:rPr>
-        <w:t>clickeamos</w:t>
-      </w:r>
-      <w:r>
-        <w:rPr>
-          <w:rFonts w:ascii="Arial" w:hAnsi="Arial" w:cs="Arial"/>
-          <w:sz w:val="24"/>
-          <w:szCs w:val="24"/>
-        </w:rPr>
-        <w:t xml:space="preserve"> “</w:t>
-      </w:r>
+        <w:t xml:space="preserve"> </w:t>
+      </w:r>
+      <w:proofErr w:type="spellStart"/>
       <w:r>
         <w:rPr>
           <w:rFonts w:ascii="Arial" w:hAnsi="Arial" w:cs="Arial"/>
@@ -3947,16 +4135,9 @@
           <w:sz w:val="24"/>
           <w:szCs w:val="24"/>
         </w:rPr>
-        <w:t>Environment Variables…</w:t>
-      </w:r>
-      <w:r>
-        <w:rPr>
-          <w:rFonts w:ascii="Arial" w:hAnsi="Arial" w:cs="Arial"/>
-          <w:sz w:val="24"/>
-          <w:szCs w:val="24"/>
-        </w:rPr>
-        <w:t>”, a continuación seleccionamos “</w:t>
-      </w:r>
+        <w:t>the</w:t>
+      </w:r>
+      <w:proofErr w:type="spellEnd"/>
       <w:r>
         <w:rPr>
           <w:rFonts w:ascii="Arial" w:hAnsi="Arial" w:cs="Arial"/>
@@ -3965,16 +4146,9 @@
           <w:sz w:val="24"/>
           <w:szCs w:val="24"/>
         </w:rPr>
-        <w:t>Path</w:t>
-      </w:r>
-      <w:r>
-        <w:rPr>
-          <w:rFonts w:ascii="Arial" w:hAnsi="Arial" w:cs="Arial"/>
-          <w:sz w:val="24"/>
-          <w:szCs w:val="24"/>
-        </w:rPr>
-        <w:t>” y le damos al botón de “</w:t>
-      </w:r>
+        <w:t xml:space="preserve"> </w:t>
+      </w:r>
+      <w:proofErr w:type="spellStart"/>
       <w:r>
         <w:rPr>
           <w:rFonts w:ascii="Arial" w:hAnsi="Arial" w:cs="Arial"/>
@@ -3983,8 +4157,189 @@
           <w:sz w:val="24"/>
           <w:szCs w:val="24"/>
         </w:rPr>
+        <w:t>system</w:t>
+      </w:r>
+      <w:proofErr w:type="spellEnd"/>
+      <w:r>
+        <w:rPr>
+          <w:rFonts w:ascii="Arial" w:hAnsi="Arial" w:cs="Arial"/>
+          <w:i/>
+          <w:iCs/>
+          <w:sz w:val="24"/>
+          <w:szCs w:val="24"/>
+        </w:rPr>
+        <w:t xml:space="preserve"> </w:t>
+      </w:r>
+      <w:proofErr w:type="spellStart"/>
+      <w:r>
+        <w:rPr>
+          <w:rFonts w:ascii="Arial" w:hAnsi="Arial" w:cs="Arial"/>
+          <w:i/>
+          <w:iCs/>
+          <w:sz w:val="24"/>
+          <w:szCs w:val="24"/>
+        </w:rPr>
+        <w:t>environment</w:t>
+      </w:r>
+      <w:proofErr w:type="spellEnd"/>
+      <w:r>
+        <w:rPr>
+          <w:rFonts w:ascii="Arial" w:hAnsi="Arial" w:cs="Arial"/>
+          <w:i/>
+          <w:iCs/>
+          <w:sz w:val="24"/>
+          <w:szCs w:val="24"/>
+        </w:rPr>
+        <w:t xml:space="preserve"> variables”</w:t>
+      </w:r>
+      <w:r>
+        <w:rPr>
+          <w:rFonts w:ascii="Arial" w:hAnsi="Arial" w:cs="Arial"/>
+          <w:sz w:val="24"/>
+          <w:szCs w:val="24"/>
+        </w:rPr>
+        <w:t>. Se nos abrirá una ventana de “</w:t>
+      </w:r>
+      <w:proofErr w:type="spellStart"/>
+      <w:r>
+        <w:rPr>
+          <w:rFonts w:ascii="Arial" w:hAnsi="Arial" w:cs="Arial"/>
+          <w:i/>
+          <w:iCs/>
+          <w:sz w:val="24"/>
+          <w:szCs w:val="24"/>
+        </w:rPr>
+        <w:t>System</w:t>
+      </w:r>
+      <w:proofErr w:type="spellEnd"/>
+      <w:r>
+        <w:rPr>
+          <w:rFonts w:ascii="Arial" w:hAnsi="Arial" w:cs="Arial"/>
+          <w:i/>
+          <w:iCs/>
+          <w:sz w:val="24"/>
+          <w:szCs w:val="24"/>
+        </w:rPr>
+        <w:t xml:space="preserve"> </w:t>
+      </w:r>
+      <w:proofErr w:type="spellStart"/>
+      <w:r>
+        <w:rPr>
+          <w:rFonts w:ascii="Arial" w:hAnsi="Arial" w:cs="Arial"/>
+          <w:i/>
+          <w:iCs/>
+          <w:sz w:val="24"/>
+          <w:szCs w:val="24"/>
+        </w:rPr>
+        <w:t>Properties</w:t>
+      </w:r>
+      <w:proofErr w:type="spellEnd"/>
+      <w:r>
+        <w:rPr>
+          <w:rFonts w:ascii="Arial" w:hAnsi="Arial" w:cs="Arial"/>
+          <w:sz w:val="24"/>
+          <w:szCs w:val="24"/>
+        </w:rPr>
+        <w:t xml:space="preserve">” y </w:t>
+      </w:r>
+      <w:proofErr w:type="spellStart"/>
+      <w:r>
+        <w:rPr>
+          <w:rFonts w:ascii="Arial" w:hAnsi="Arial" w:cs="Arial"/>
+          <w:sz w:val="24"/>
+          <w:szCs w:val="24"/>
+        </w:rPr>
+        <w:t>clickeamos</w:t>
+      </w:r>
+      <w:proofErr w:type="spellEnd"/>
+      <w:r>
+        <w:rPr>
+          <w:rFonts w:ascii="Arial" w:hAnsi="Arial" w:cs="Arial"/>
+          <w:sz w:val="24"/>
+          <w:szCs w:val="24"/>
+        </w:rPr>
+        <w:t xml:space="preserve"> “</w:t>
+      </w:r>
+      <w:proofErr w:type="spellStart"/>
+      <w:r>
+        <w:rPr>
+          <w:rFonts w:ascii="Arial" w:hAnsi="Arial" w:cs="Arial"/>
+          <w:i/>
+          <w:iCs/>
+          <w:sz w:val="24"/>
+          <w:szCs w:val="24"/>
+        </w:rPr>
+        <w:t>Environment</w:t>
+      </w:r>
+      <w:proofErr w:type="spellEnd"/>
+      <w:r>
+        <w:rPr>
+          <w:rFonts w:ascii="Arial" w:hAnsi="Arial" w:cs="Arial"/>
+          <w:i/>
+          <w:iCs/>
+          <w:sz w:val="24"/>
+          <w:szCs w:val="24"/>
+        </w:rPr>
+        <w:t xml:space="preserve"> Variables…</w:t>
+      </w:r>
+      <w:r>
+        <w:rPr>
+          <w:rFonts w:ascii="Arial" w:hAnsi="Arial" w:cs="Arial"/>
+          <w:sz w:val="24"/>
+          <w:szCs w:val="24"/>
+        </w:rPr>
+        <w:t xml:space="preserve">”, a </w:t>
+      </w:r>
+      <w:proofErr w:type="gramStart"/>
+      <w:r>
+        <w:rPr>
+          <w:rFonts w:ascii="Arial" w:hAnsi="Arial" w:cs="Arial"/>
+          <w:sz w:val="24"/>
+          <w:szCs w:val="24"/>
+        </w:rPr>
+        <w:t>continuación</w:t>
+      </w:r>
+      <w:proofErr w:type="gramEnd"/>
+      <w:r>
+        <w:rPr>
+          <w:rFonts w:ascii="Arial" w:hAnsi="Arial" w:cs="Arial"/>
+          <w:sz w:val="24"/>
+          <w:szCs w:val="24"/>
+        </w:rPr>
+        <w:t xml:space="preserve"> seleccionamos “</w:t>
+      </w:r>
+      <w:proofErr w:type="spellStart"/>
+      <w:r>
+        <w:rPr>
+          <w:rFonts w:ascii="Arial" w:hAnsi="Arial" w:cs="Arial"/>
+          <w:i/>
+          <w:iCs/>
+          <w:sz w:val="24"/>
+          <w:szCs w:val="24"/>
+        </w:rPr>
+        <w:t>Path</w:t>
+      </w:r>
+      <w:proofErr w:type="spellEnd"/>
+      <w:r>
+        <w:rPr>
+          <w:rFonts w:ascii="Arial" w:hAnsi="Arial" w:cs="Arial"/>
+          <w:sz w:val="24"/>
+          <w:szCs w:val="24"/>
+        </w:rPr>
+        <w:t>” y le damos al botón de “</w:t>
+      </w:r>
+      <w:proofErr w:type="spellStart"/>
+      <w:r>
+        <w:rPr>
+          <w:rFonts w:ascii="Arial" w:hAnsi="Arial" w:cs="Arial"/>
+          <w:i/>
+          <w:iCs/>
+          <w:sz w:val="24"/>
+          <w:szCs w:val="24"/>
+        </w:rPr>
         <w:t>Edit</w:t>
       </w:r>
+      <w:proofErr w:type="spellEnd"/>
       <w:r>
         <w:rPr>
           <w:rFonts w:ascii="Arial" w:hAnsi="Arial" w:cs="Arial"/>
@@ -4332,7 +4687,25 @@
           <w:sz w:val="24"/>
           <w:szCs w:val="24"/>
         </w:rPr>
-        <w:t xml:space="preserve">PHP y buscamos el archivo llamado “php.ini-production” y lo renombramos como “php.ini”. Abrimos el archivo y cambiamos </w:t>
+        <w:t>PHP y buscamos el archivo llamado “php.ini-</w:t>
+      </w:r>
+      <w:proofErr w:type="spellStart"/>
+      <w:r>
+        <w:rPr>
+          <w:rFonts w:ascii="Arial" w:hAnsi="Arial" w:cs="Arial"/>
+          <w:sz w:val="24"/>
+          <w:szCs w:val="24"/>
+        </w:rPr>
+        <w:t>production</w:t>
+      </w:r>
+      <w:proofErr w:type="spellEnd"/>
+      <w:r>
+        <w:rPr>
+          <w:rFonts w:ascii="Arial" w:hAnsi="Arial" w:cs="Arial"/>
+          <w:sz w:val="24"/>
+          <w:szCs w:val="24"/>
+        </w:rPr>
+        <w:t xml:space="preserve">” y lo renombramos como “php.ini”. Abrimos el archivo y cambiamos </w:t>
       </w:r>
       <w:r>
         <w:rPr>
@@ -4450,8 +4823,9 @@
           <w:sz w:val="32"/>
           <w:szCs w:val="32"/>
         </w:rPr>
-        <w:t>Internet Information Services</w:t>
-      </w:r>
+        <w:t xml:space="preserve">Internet </w:t>
+      </w:r>
+      <w:proofErr w:type="spellStart"/>
       <w:r>
         <w:rPr>
           <w:rFonts w:ascii="Arial" w:hAnsi="Arial" w:cs="Arial"/>
@@ -4460,6 +4834,39 @@
           <w:sz w:val="32"/>
           <w:szCs w:val="32"/>
         </w:rPr>
+        <w:t>Information</w:t>
+      </w:r>
+      <w:proofErr w:type="spellEnd"/>
+      <w:r>
+        <w:rPr>
+          <w:rFonts w:ascii="Arial" w:hAnsi="Arial" w:cs="Arial"/>
+          <w:b/>
+          <w:bCs/>
+          <w:sz w:val="32"/>
+          <w:szCs w:val="32"/>
+        </w:rPr>
+        <w:t xml:space="preserve"> </w:t>
+      </w:r>
+      <w:proofErr w:type="spellStart"/>
+      <w:r>
+        <w:rPr>
+          <w:rFonts w:ascii="Arial" w:hAnsi="Arial" w:cs="Arial"/>
+          <w:b/>
+          <w:bCs/>
+          <w:sz w:val="32"/>
+          <w:szCs w:val="32"/>
+        </w:rPr>
+        <w:t>Services</w:t>
+      </w:r>
+      <w:proofErr w:type="spellEnd"/>
+      <w:r>
+        <w:rPr>
+          <w:rFonts w:ascii="Arial" w:hAnsi="Arial" w:cs="Arial"/>
+          <w:b/>
+          <w:bCs/>
+          <w:sz w:val="32"/>
+          <w:szCs w:val="32"/>
+        </w:rPr>
         <w:t>).</w:t>
       </w:r>
     </w:p>
@@ -4477,7 +4884,43 @@
           <w:sz w:val="24"/>
           <w:szCs w:val="24"/>
         </w:rPr>
-        <w:t>Abrimos la aplicación “Server Manager” y seleccionamos “Add roles and features”</w:t>
+        <w:t>Abrimos la aplicación “Server Manager” y seleccionamos “</w:t>
+      </w:r>
+      <w:proofErr w:type="spellStart"/>
+      <w:r>
+        <w:rPr>
+          <w:rFonts w:ascii="Arial" w:hAnsi="Arial" w:cs="Arial"/>
+          <w:sz w:val="24"/>
+          <w:szCs w:val="24"/>
+        </w:rPr>
+        <w:t>Add</w:t>
+      </w:r>
+      <w:proofErr w:type="spellEnd"/>
+      <w:r>
+        <w:rPr>
+          <w:rFonts w:ascii="Arial" w:hAnsi="Arial" w:cs="Arial"/>
+          <w:sz w:val="24"/>
+          <w:szCs w:val="24"/>
+        </w:rPr>
+        <w:t xml:space="preserve"> roles and </w:t>
+      </w:r>
+      <w:proofErr w:type="spellStart"/>
+      <w:r>
+        <w:rPr>
+          <w:rFonts w:ascii="Arial" w:hAnsi="Arial" w:cs="Arial"/>
+          <w:sz w:val="24"/>
+          <w:szCs w:val="24"/>
+        </w:rPr>
+        <w:t>features</w:t>
+      </w:r>
+      <w:proofErr w:type="spellEnd"/>
+      <w:r>
+        <w:rPr>
+          <w:rFonts w:ascii="Arial" w:hAnsi="Arial" w:cs="Arial"/>
+          <w:sz w:val="24"/>
+          <w:szCs w:val="24"/>
+        </w:rPr>
+        <w:t>”</w:t>
       </w:r>
       <w:r>
         <w:rPr>
@@ -4533,7 +4976,25 @@
           <w:sz w:val="24"/>
           <w:szCs w:val="24"/>
         </w:rPr>
-        <w:t>. En “Role Services” de “Web Server Role (IIS)”</w:t>
+        <w:t xml:space="preserve">. En “Role </w:t>
+      </w:r>
+      <w:proofErr w:type="spellStart"/>
+      <w:r>
+        <w:rPr>
+          <w:rFonts w:ascii="Arial" w:hAnsi="Arial" w:cs="Arial"/>
+          <w:sz w:val="24"/>
+          <w:szCs w:val="24"/>
+        </w:rPr>
+        <w:t>Services</w:t>
+      </w:r>
+      <w:proofErr w:type="spellEnd"/>
+      <w:r>
+        <w:rPr>
+          <w:rFonts w:ascii="Arial" w:hAnsi="Arial" w:cs="Arial"/>
+          <w:sz w:val="24"/>
+          <w:szCs w:val="24"/>
+        </w:rPr>
+        <w:t>” de “Web Server Role (IIS)”</w:t>
       </w:r>
       <w:r>
         <w:rPr>
@@ -4824,15 +5285,105 @@
           <w:sz w:val="24"/>
           <w:szCs w:val="24"/>
         </w:rPr>
-        <w:t>Abrimos la aplicación de IIS y seleccionamos el servidor, en nuestro caso es “lmadev”</w:t>
-      </w:r>
-      <w:r>
-        <w:rPr>
-          <w:rFonts w:ascii="Arial" w:hAnsi="Arial" w:cs="Arial"/>
-          <w:sz w:val="24"/>
-          <w:szCs w:val="24"/>
-        </w:rPr>
-        <w:t xml:space="preserve"> y seleccionamos “Handler Mappings” y entonces “Add Module Mapping” y lo llenamos con la siguiente información:</w:t>
+        <w:t>Abrimos la aplicación de IIS y seleccionamos el servidor, en nuestro caso es “</w:t>
+      </w:r>
+      <w:proofErr w:type="spellStart"/>
+      <w:r>
+        <w:rPr>
+          <w:rFonts w:ascii="Arial" w:hAnsi="Arial" w:cs="Arial"/>
+          <w:sz w:val="24"/>
+          <w:szCs w:val="24"/>
+        </w:rPr>
+        <w:t>lmadev</w:t>
+      </w:r>
+      <w:proofErr w:type="spellEnd"/>
+      <w:r>
+        <w:rPr>
+          <w:rFonts w:ascii="Arial" w:hAnsi="Arial" w:cs="Arial"/>
+          <w:sz w:val="24"/>
+          <w:szCs w:val="24"/>
+        </w:rPr>
+        <w:t>”</w:t>
+      </w:r>
+      <w:r>
+        <w:rPr>
+          <w:rFonts w:ascii="Arial" w:hAnsi="Arial" w:cs="Arial"/>
+          <w:sz w:val="24"/>
+          <w:szCs w:val="24"/>
+        </w:rPr>
+        <w:t xml:space="preserve"> y seleccionamos “</w:t>
+      </w:r>
+      <w:proofErr w:type="spellStart"/>
+      <w:r>
+        <w:rPr>
+          <w:rFonts w:ascii="Arial" w:hAnsi="Arial" w:cs="Arial"/>
+          <w:sz w:val="24"/>
+          <w:szCs w:val="24"/>
+        </w:rPr>
+        <w:t>Handler</w:t>
+      </w:r>
+      <w:proofErr w:type="spellEnd"/>
+      <w:r>
+        <w:rPr>
+          <w:rFonts w:ascii="Arial" w:hAnsi="Arial" w:cs="Arial"/>
+          <w:sz w:val="24"/>
+          <w:szCs w:val="24"/>
+        </w:rPr>
+        <w:t xml:space="preserve"> </w:t>
+      </w:r>
+      <w:proofErr w:type="spellStart"/>
+      <w:r>
+        <w:rPr>
+          <w:rFonts w:ascii="Arial" w:hAnsi="Arial" w:cs="Arial"/>
+          <w:sz w:val="24"/>
+          <w:szCs w:val="24"/>
+        </w:rPr>
+        <w:t>Mappings</w:t>
+      </w:r>
+      <w:proofErr w:type="spellEnd"/>
+      <w:r>
+        <w:rPr>
+          <w:rFonts w:ascii="Arial" w:hAnsi="Arial" w:cs="Arial"/>
+          <w:sz w:val="24"/>
+          <w:szCs w:val="24"/>
+        </w:rPr>
+        <w:t>” y entonces “</w:t>
+      </w:r>
+      <w:proofErr w:type="spellStart"/>
+      <w:r>
+        <w:rPr>
+          <w:rFonts w:ascii="Arial" w:hAnsi="Arial" w:cs="Arial"/>
+          <w:sz w:val="24"/>
+          <w:szCs w:val="24"/>
+        </w:rPr>
+        <w:t>Add</w:t>
+      </w:r>
+      <w:proofErr w:type="spellEnd"/>
+      <w:r>
+        <w:rPr>
+          <w:rFonts w:ascii="Arial" w:hAnsi="Arial" w:cs="Arial"/>
+          <w:sz w:val="24"/>
+          <w:szCs w:val="24"/>
+        </w:rPr>
+        <w:t xml:space="preserve"> Module </w:t>
+      </w:r>
+      <w:proofErr w:type="spellStart"/>
+      <w:r>
+        <w:rPr>
+          <w:rFonts w:ascii="Arial" w:hAnsi="Arial" w:cs="Arial"/>
+          <w:sz w:val="24"/>
+          <w:szCs w:val="24"/>
+        </w:rPr>
+        <w:t>Mapping</w:t>
+      </w:r>
+      <w:proofErr w:type="spellEnd"/>
+      <w:r>
+        <w:rPr>
+          <w:rFonts w:ascii="Arial" w:hAnsi="Arial" w:cs="Arial"/>
+          <w:sz w:val="24"/>
+          <w:szCs w:val="24"/>
+        </w:rPr>
+        <w:t>” y lo llenamos con la siguiente información:</w:t>
       </w:r>
     </w:p>
     <w:p>
@@ -5168,7 +5719,25 @@
           <w:sz w:val="24"/>
           <w:szCs w:val="24"/>
         </w:rPr>
-        <w:t xml:space="preserve"> (Aparece una vez instalado IIS). Eliminamos los archivos predeterminados dentro de la carpeta wwwroot y movemos los archivos de nuestra página web ahí mismo.</w:t>
+        <w:t xml:space="preserve"> (Aparece una vez instalado IIS). Eliminamos los archivos predeterminados dentro de la carpeta </w:t>
+      </w:r>
+      <w:proofErr w:type="spellStart"/>
+      <w:r>
+        <w:rPr>
+          <w:rFonts w:ascii="Arial" w:hAnsi="Arial" w:cs="Arial"/>
+          <w:sz w:val="24"/>
+          <w:szCs w:val="24"/>
+        </w:rPr>
+        <w:t>wwwroot</w:t>
+      </w:r>
+      <w:proofErr w:type="spellEnd"/>
+      <w:r>
+        <w:rPr>
+          <w:rFonts w:ascii="Arial" w:hAnsi="Arial" w:cs="Arial"/>
+          <w:sz w:val="24"/>
+          <w:szCs w:val="24"/>
+        </w:rPr>
+        <w:t xml:space="preserve"> y movemos los archivos de nuestra página web ahí mismo.</w:t>
       </w:r>
     </w:p>
     <w:p>
@@ -5226,7 +5795,7 @@
     </w:p>
     <w:tbl>
       <w:tblPr>
-        <w:tblStyle w:val="TableGrid"/>
+        <w:tblStyle w:val="Tablaconcuadrcula"/>
         <w:tblW w:w="0" w:type="auto"/>
         <w:tblLook w:val="04A0" w:firstRow="1" w:lastRow="0" w:firstColumn="1" w:lastColumn="0" w:noHBand="0" w:noVBand="1"/>
       </w:tblPr>
@@ -5492,18 +6061,28 @@
           <w:szCs w:val="24"/>
         </w:rPr>
       </w:pPr>
-      <w:r>
-        <w:rPr>
-          <w:rFonts w:ascii="Arial" w:hAnsi="Arial" w:cs="Arial"/>
-          <w:sz w:val="24"/>
-          <w:szCs w:val="24"/>
-        </w:rPr>
-        <w:t xml:space="preserve">Primeramente debemos descargar el instalador de MySQL para Windows, lo podemos </w:t>
+      <w:proofErr w:type="gramStart"/>
+      <w:r>
+        <w:rPr>
+          <w:rFonts w:ascii="Arial" w:hAnsi="Arial" w:cs="Arial"/>
+          <w:sz w:val="24"/>
+          <w:szCs w:val="24"/>
+        </w:rPr>
+        <w:t>Primeramente</w:t>
+      </w:r>
+      <w:proofErr w:type="gramEnd"/>
+      <w:r>
+        <w:rPr>
+          <w:rFonts w:ascii="Arial" w:hAnsi="Arial" w:cs="Arial"/>
+          <w:sz w:val="24"/>
+          <w:szCs w:val="24"/>
+        </w:rPr>
+        <w:t xml:space="preserve"> debemos descargar el instalador de MySQL para Windows, lo podemos </w:t>
       </w:r>
       <w:hyperlink r:id="rId27" w:history="1">
         <w:r>
           <w:rPr>
-            <w:rStyle w:val="Hyperlink"/>
+            <w:rStyle w:val="Hipervnculo"/>
             <w:rFonts w:ascii="Arial" w:hAnsi="Arial" w:cs="Arial"/>
             <w:sz w:val="24"/>
             <w:szCs w:val="24"/>
@@ -5534,7 +6113,25 @@
           <w:sz w:val="24"/>
           <w:szCs w:val="24"/>
         </w:rPr>
-        <w:t>Una vez abierto el instalador nos mostrará qué tipo de instalación queremos, en nuestro caso elegimos la opción “Custom” para hacer una instalación personalizada y elegir las herramientas que necesitamos.</w:t>
+        <w:t>Una vez abierto el instalador nos mostrará qué tipo de instalación queremos, en nuestro caso elegimos la opción “</w:t>
+      </w:r>
+      <w:proofErr w:type="spellStart"/>
+      <w:r>
+        <w:rPr>
+          <w:rFonts w:ascii="Arial" w:hAnsi="Arial" w:cs="Arial"/>
+          <w:sz w:val="24"/>
+          <w:szCs w:val="24"/>
+        </w:rPr>
+        <w:t>Custom</w:t>
+      </w:r>
+      <w:proofErr w:type="spellEnd"/>
+      <w:r>
+        <w:rPr>
+          <w:rFonts w:ascii="Arial" w:hAnsi="Arial" w:cs="Arial"/>
+          <w:sz w:val="24"/>
+          <w:szCs w:val="24"/>
+        </w:rPr>
+        <w:t>” para hacer una instalación personalizada y elegir las herramientas que necesitamos.</w:t>
       </w:r>
       <w:r>
         <w:rPr>
@@ -5718,7 +6315,25 @@
           <w:sz w:val="24"/>
           <w:szCs w:val="24"/>
         </w:rPr>
-        <w:t>es el programa donde habilita todas las funciones de la base de datos y hacer posible la creación de tablas, querys, entre otras cosas.</w:t>
+        <w:t xml:space="preserve">es el programa donde habilita todas las funciones de la base de datos y hacer posible la creación de tablas, </w:t>
+      </w:r>
+      <w:proofErr w:type="spellStart"/>
+      <w:r>
+        <w:rPr>
+          <w:rFonts w:ascii="Arial" w:hAnsi="Arial" w:cs="Arial"/>
+          <w:sz w:val="24"/>
+          <w:szCs w:val="24"/>
+        </w:rPr>
+        <w:t>querys</w:t>
+      </w:r>
+      <w:proofErr w:type="spellEnd"/>
+      <w:r>
+        <w:rPr>
+          <w:rFonts w:ascii="Arial" w:hAnsi="Arial" w:cs="Arial"/>
+          <w:sz w:val="24"/>
+          <w:szCs w:val="24"/>
+        </w:rPr>
+        <w:t>, entre otras cosas.</w:t>
       </w:r>
     </w:p>
     <w:p>
@@ -5737,33 +6352,9 @@
           <w:sz w:val="24"/>
           <w:szCs w:val="24"/>
         </w:rPr>
-        <w:t>MySQL Workbench</w:t>
-      </w:r>
-      <w:r>
-        <w:rPr>
-          <w:rFonts w:ascii="Arial" w:hAnsi="Arial" w:cs="Arial"/>
-          <w:sz w:val="24"/>
-          <w:szCs w:val="24"/>
-        </w:rPr>
-        <w:t xml:space="preserve"> </w:t>
-      </w:r>
-      <w:r>
-        <w:rPr>
-          <w:rFonts w:ascii="Arial" w:hAnsi="Arial" w:cs="Arial"/>
-          <w:sz w:val="24"/>
-          <w:szCs w:val="24"/>
-        </w:rPr>
-        <w:t>es una herramienta de diseño de bases de datos visuales que integra el desarrollo, la administración, el diseño, la creación y el mantenimiento de bases de datos SQL en un único entorno de desarrollo integrado para el sistema de bases de datos MySQL</w:t>
-      </w:r>
-    </w:p>
-    <w:p>
-      <w:pPr>
-        <w:rPr>
-          <w:rFonts w:ascii="Arial" w:hAnsi="Arial" w:cs="Arial"/>
-          <w:sz w:val="24"/>
-          <w:szCs w:val="24"/>
-        </w:rPr>
-      </w:pPr>
+        <w:t xml:space="preserve">MySQL </w:t>
+      </w:r>
+      <w:proofErr w:type="spellStart"/>
       <w:r>
         <w:rPr>
           <w:rFonts w:ascii="Arial" w:hAnsi="Arial" w:cs="Arial"/>
@@ -5772,15 +6363,24 @@
           <w:sz w:val="24"/>
           <w:szCs w:val="24"/>
         </w:rPr>
-        <w:t xml:space="preserve">MySQL Shell </w:t>
-      </w:r>
-      <w:r>
-        <w:rPr>
-          <w:rFonts w:ascii="Arial" w:hAnsi="Arial" w:cs="Arial"/>
-          <w:sz w:val="24"/>
-          <w:szCs w:val="24"/>
-        </w:rPr>
-        <w:t>es ‎‎un cliente avanzado y editor de código para MySQL. Proporciona capacidades de scripting para JavaScript y Python e incluye API para trabajar con MySQL</w:t>
+        <w:t>Workbench</w:t>
+      </w:r>
+      <w:proofErr w:type="spellEnd"/>
+      <w:r>
+        <w:rPr>
+          <w:rFonts w:ascii="Arial" w:hAnsi="Arial" w:cs="Arial"/>
+          <w:sz w:val="24"/>
+          <w:szCs w:val="24"/>
+        </w:rPr>
+        <w:t xml:space="preserve"> </w:t>
+      </w:r>
+      <w:r>
+        <w:rPr>
+          <w:rFonts w:ascii="Arial" w:hAnsi="Arial" w:cs="Arial"/>
+          <w:sz w:val="24"/>
+          <w:szCs w:val="24"/>
+        </w:rPr>
+        <w:t>es una herramienta de diseño de bases de datos visuales que integra el desarrollo, la administración, el diseño, la creación y el mantenimiento de bases de datos SQL en un único entorno de desarrollo integrado para el sistema de bases de datos MySQL</w:t>
       </w:r>
     </w:p>
     <w:p>
@@ -5799,15 +6399,82 @@
           <w:sz w:val="24"/>
           <w:szCs w:val="24"/>
         </w:rPr>
-        <w:t xml:space="preserve">MySQL Router </w:t>
-      </w:r>
-      <w:r>
-        <w:rPr>
-          <w:rFonts w:ascii="Arial" w:hAnsi="Arial" w:cs="Arial"/>
-          <w:sz w:val="24"/>
-          <w:szCs w:val="24"/>
-        </w:rPr>
-        <w:t>es ‎‎un middleware ligero que proporciona enrutamiento transparente entre su aplicación y cualquier servidor MySQL backend‎‎.</w:t>
+        <w:t xml:space="preserve">MySQL Shell </w:t>
+      </w:r>
+      <w:r>
+        <w:rPr>
+          <w:rFonts w:ascii="Arial" w:hAnsi="Arial" w:cs="Arial"/>
+          <w:sz w:val="24"/>
+          <w:szCs w:val="24"/>
+        </w:rPr>
+        <w:t>es ‎‎un cliente avanzado y editor de código para MySQL. Proporciona capacidades de scripting para JavaScript y Python e incluye API para trabajar con MySQL</w:t>
+      </w:r>
+    </w:p>
+    <w:p>
+      <w:pPr>
+        <w:rPr>
+          <w:rFonts w:ascii="Arial" w:hAnsi="Arial" w:cs="Arial"/>
+          <w:sz w:val="24"/>
+          <w:szCs w:val="24"/>
+        </w:rPr>
+      </w:pPr>
+      <w:r>
+        <w:rPr>
+          <w:rFonts w:ascii="Arial" w:hAnsi="Arial" w:cs="Arial"/>
+          <w:b/>
+          <w:bCs/>
+          <w:sz w:val="24"/>
+          <w:szCs w:val="24"/>
+        </w:rPr>
+        <w:t xml:space="preserve">MySQL </w:t>
+      </w:r>
+      <w:proofErr w:type="spellStart"/>
+      <w:r>
+        <w:rPr>
+          <w:rFonts w:ascii="Arial" w:hAnsi="Arial" w:cs="Arial"/>
+          <w:b/>
+          <w:bCs/>
+          <w:sz w:val="24"/>
+          <w:szCs w:val="24"/>
+        </w:rPr>
+        <w:t>Router</w:t>
+      </w:r>
+      <w:proofErr w:type="spellEnd"/>
+      <w:r>
+        <w:rPr>
+          <w:rFonts w:ascii="Arial" w:hAnsi="Arial" w:cs="Arial"/>
+          <w:b/>
+          <w:bCs/>
+          <w:sz w:val="24"/>
+          <w:szCs w:val="24"/>
+        </w:rPr>
+        <w:t xml:space="preserve"> </w:t>
+      </w:r>
+      <w:r>
+        <w:rPr>
+          <w:rFonts w:ascii="Arial" w:hAnsi="Arial" w:cs="Arial"/>
+          <w:sz w:val="24"/>
+          <w:szCs w:val="24"/>
+        </w:rPr>
+        <w:t xml:space="preserve">es ‎‎un middleware ligero que proporciona enrutamiento transparente entre su aplicación y cualquier servidor MySQL </w:t>
+      </w:r>
+      <w:proofErr w:type="spellStart"/>
+      <w:r>
+        <w:rPr>
+          <w:rFonts w:ascii="Arial" w:hAnsi="Arial" w:cs="Arial"/>
+          <w:sz w:val="24"/>
+          <w:szCs w:val="24"/>
+        </w:rPr>
+        <w:t>backend</w:t>
+      </w:r>
+      <w:proofErr w:type="spellEnd"/>
+      <w:r>
+        <w:rPr>
+          <w:rFonts w:ascii="Arial" w:hAnsi="Arial" w:cs="Arial"/>
+          <w:sz w:val="24"/>
+          <w:szCs w:val="24"/>
+        </w:rPr>
+        <w:t>‎‎.</w:t>
       </w:r>
     </w:p>
     <w:p>
@@ -5895,7 +6562,43 @@
           <w:sz w:val="24"/>
           <w:szCs w:val="24"/>
         </w:rPr>
-        <w:t>En “Type and Networking” debemos elegir ciertas con</w:t>
+        <w:t>En “</w:t>
+      </w:r>
+      <w:proofErr w:type="spellStart"/>
+      <w:r>
+        <w:rPr>
+          <w:rFonts w:ascii="Arial" w:hAnsi="Arial" w:cs="Arial"/>
+          <w:sz w:val="24"/>
+          <w:szCs w:val="24"/>
+        </w:rPr>
+        <w:t>Type</w:t>
+      </w:r>
+      <w:proofErr w:type="spellEnd"/>
+      <w:r>
+        <w:rPr>
+          <w:rFonts w:ascii="Arial" w:hAnsi="Arial" w:cs="Arial"/>
+          <w:sz w:val="24"/>
+          <w:szCs w:val="24"/>
+        </w:rPr>
+        <w:t xml:space="preserve"> and </w:t>
+      </w:r>
+      <w:proofErr w:type="spellStart"/>
+      <w:r>
+        <w:rPr>
+          <w:rFonts w:ascii="Arial" w:hAnsi="Arial" w:cs="Arial"/>
+          <w:sz w:val="24"/>
+          <w:szCs w:val="24"/>
+        </w:rPr>
+        <w:t>Networking</w:t>
+      </w:r>
+      <w:proofErr w:type="spellEnd"/>
+      <w:r>
+        <w:rPr>
+          <w:rFonts w:ascii="Arial" w:hAnsi="Arial" w:cs="Arial"/>
+          <w:sz w:val="24"/>
+          <w:szCs w:val="24"/>
+        </w:rPr>
+        <w:t>” debemos elegir ciertas con</w:t>
       </w:r>
       <w:r>
         <w:rPr>
@@ -5911,7 +6614,43 @@
           <w:sz w:val="24"/>
           <w:szCs w:val="24"/>
         </w:rPr>
-        <w:t xml:space="preserve">, en nuestro caso elegimos “Dedicated Computer” para que todos los recursos se operen en la base de datos, hay otras opciones por si hay aplicaciones </w:t>
+        <w:t>, en nuestro caso elegimos “</w:t>
+      </w:r>
+      <w:proofErr w:type="spellStart"/>
+      <w:r>
+        <w:rPr>
+          <w:rFonts w:ascii="Arial" w:hAnsi="Arial" w:cs="Arial"/>
+          <w:sz w:val="24"/>
+          <w:szCs w:val="24"/>
+        </w:rPr>
+        <w:t>Dedicated</w:t>
+      </w:r>
+      <w:proofErr w:type="spellEnd"/>
+      <w:r>
+        <w:rPr>
+          <w:rFonts w:ascii="Arial" w:hAnsi="Arial" w:cs="Arial"/>
+          <w:sz w:val="24"/>
+          <w:szCs w:val="24"/>
+        </w:rPr>
+        <w:t xml:space="preserve"> </w:t>
+      </w:r>
+      <w:proofErr w:type="spellStart"/>
+      <w:r>
+        <w:rPr>
+          <w:rFonts w:ascii="Arial" w:hAnsi="Arial" w:cs="Arial"/>
+          <w:sz w:val="24"/>
+          <w:szCs w:val="24"/>
+        </w:rPr>
+        <w:t>Computer</w:t>
+      </w:r>
+      <w:proofErr w:type="spellEnd"/>
+      <w:r>
+        <w:rPr>
+          <w:rFonts w:ascii="Arial" w:hAnsi="Arial" w:cs="Arial"/>
+          <w:sz w:val="24"/>
+          <w:szCs w:val="24"/>
+        </w:rPr>
+        <w:t xml:space="preserve">” para que todos los recursos se operen en la base de datos, hay otras opciones por si hay aplicaciones </w:t>
       </w:r>
       <w:r>
         <w:rPr>
@@ -6019,7 +6758,25 @@
           <w:sz w:val="24"/>
           <w:szCs w:val="24"/>
         </w:rPr>
-        <w:t>Elegimos la contraseña con la que nos conectaremos con la cuenta principal (root), determinamos como queremos que se llame el servicio de Windows de MySQL (MySQL 8018)</w:t>
+        <w:t>Elegimos la contraseña con la que nos conectaremos con la cuenta principal (</w:t>
+      </w:r>
+      <w:proofErr w:type="spellStart"/>
+      <w:r>
+        <w:rPr>
+          <w:rFonts w:ascii="Arial" w:hAnsi="Arial" w:cs="Arial"/>
+          <w:sz w:val="24"/>
+          <w:szCs w:val="24"/>
+        </w:rPr>
+        <w:t>root</w:t>
+      </w:r>
+      <w:proofErr w:type="spellEnd"/>
+      <w:r>
+        <w:rPr>
+          <w:rFonts w:ascii="Arial" w:hAnsi="Arial" w:cs="Arial"/>
+          <w:sz w:val="24"/>
+          <w:szCs w:val="24"/>
+        </w:rPr>
+        <w:t>), determinamos como queremos que se llame el servicio de Windows de MySQL (MySQL 8018)</w:t>
       </w:r>
       <w:r>
         <w:rPr>
@@ -6392,7 +7149,7 @@
     </w:p>
     <w:p>
       <w:pPr>
-        <w:pStyle w:val="Heading1"/>
+        <w:pStyle w:val="Ttulo1"/>
         <w:rPr>
           <w:rFonts w:ascii="Arial" w:hAnsi="Arial" w:cs="Arial"/>
           <w:b/>
@@ -6418,7 +7175,7 @@
     <w:p/>
     <w:p>
       <w:pPr>
-        <w:pStyle w:val="Heading2"/>
+        <w:pStyle w:val="Ttulo2"/>
         <w:rPr>
           <w:rFonts w:ascii="Arial" w:hAnsi="Arial" w:cs="Arial"/>
           <w:b/>
@@ -6483,7 +7240,7 @@
     </w:p>
     <w:p>
       <w:pPr>
-        <w:pStyle w:val="Heading2"/>
+        <w:pStyle w:val="Ttulo2"/>
         <w:rPr>
           <w:rFonts w:ascii="Arial" w:hAnsi="Arial" w:cs="Arial"/>
           <w:b/>
@@ -6550,7 +7307,7 @@
     </w:p>
     <w:p>
       <w:pPr>
-        <w:pStyle w:val="ListParagraph"/>
+        <w:pStyle w:val="Prrafodelista"/>
         <w:numPr>
           <w:ilvl w:val="0"/>
           <w:numId w:val="1"/>
@@ -6572,7 +7329,7 @@
     </w:p>
     <w:p>
       <w:pPr>
-        <w:pStyle w:val="ListParagraph"/>
+        <w:pStyle w:val="Prrafodelista"/>
         <w:numPr>
           <w:ilvl w:val="0"/>
           <w:numId w:val="1"/>
@@ -6594,7 +7351,7 @@
     </w:p>
     <w:p>
       <w:pPr>
-        <w:pStyle w:val="ListParagraph"/>
+        <w:pStyle w:val="Prrafodelista"/>
         <w:numPr>
           <w:ilvl w:val="0"/>
           <w:numId w:val="1"/>
@@ -6616,7 +7373,7 @@
     </w:p>
     <w:p>
       <w:pPr>
-        <w:pStyle w:val="ListParagraph"/>
+        <w:pStyle w:val="Prrafodelista"/>
         <w:numPr>
           <w:ilvl w:val="0"/>
           <w:numId w:val="1"/>
@@ -6638,7 +7395,7 @@
     </w:p>
     <w:p>
       <w:pPr>
-        <w:pStyle w:val="ListParagraph"/>
+        <w:pStyle w:val="Prrafodelista"/>
         <w:numPr>
           <w:ilvl w:val="0"/>
           <w:numId w:val="1"/>
@@ -6695,7 +7452,7 @@
     </w:p>
     <w:p>
       <w:pPr>
-        <w:pStyle w:val="Heading1"/>
+        <w:pStyle w:val="Ttulo1"/>
         <w:rPr>
           <w:rFonts w:ascii="Arial" w:hAnsi="Arial" w:cs="Arial"/>
           <w:b/>
@@ -6732,7 +7489,25 @@
           <w:sz w:val="24"/>
           <w:szCs w:val="24"/>
         </w:rPr>
-        <w:t>Al utilizar Microsoft Azure, ya nos otorga la licencia del sistema operativo que se desea utilizar, en nuestro caso es Windows Server 2019 Datacenter.</w:t>
+        <w:t xml:space="preserve">Al utilizar Microsoft Azure, ya nos otorga la licencia del sistema operativo que se desea utilizar, en nuestro caso es Windows Server 2019 </w:t>
+      </w:r>
+      <w:proofErr w:type="spellStart"/>
+      <w:r>
+        <w:rPr>
+          <w:rFonts w:ascii="Arial" w:hAnsi="Arial" w:cs="Arial"/>
+          <w:sz w:val="24"/>
+          <w:szCs w:val="24"/>
+        </w:rPr>
+        <w:t>Datacenter</w:t>
+      </w:r>
+      <w:proofErr w:type="spellEnd"/>
+      <w:r>
+        <w:rPr>
+          <w:rFonts w:ascii="Arial" w:hAnsi="Arial" w:cs="Arial"/>
+          <w:sz w:val="24"/>
+          <w:szCs w:val="24"/>
+        </w:rPr>
+        <w:t>.</w:t>
       </w:r>
     </w:p>
     <w:p/>
@@ -6744,7 +7519,7 @@
     </w:p>
     <w:p>
       <w:pPr>
-        <w:pStyle w:val="Heading1"/>
+        <w:pStyle w:val="Ttulo1"/>
         <w:rPr>
           <w:rFonts w:ascii="Arial" w:hAnsi="Arial" w:cs="Arial"/>
           <w:b/>
@@ -6833,7 +7608,7 @@
     </w:p>
     <w:tbl>
       <w:tblPr>
-        <w:tblStyle w:val="GridTable4-Accent5"/>
+        <w:tblStyle w:val="Tablaconcuadrcula4-nfasis5"/>
         <w:tblW w:w="0" w:type="auto"/>
         <w:tblLook w:val="04A0" w:firstRow="1" w:lastRow="0" w:firstColumn="1" w:lastColumn="0" w:noHBand="0" w:noVBand="1"/>
       </w:tblPr>
@@ -7033,13 +7808,23 @@
                 <w:szCs w:val="24"/>
               </w:rPr>
             </w:pPr>
-            <w:r>
-              <w:rPr>
-                <w:rFonts w:ascii="Arial" w:hAnsi="Arial" w:cs="Arial"/>
-                <w:sz w:val="24"/>
-                <w:szCs w:val="24"/>
-              </w:rPr>
-              <w:t>lmadev_group-vnet/default</w:t>
+            <w:proofErr w:type="spellStart"/>
+            <w:r>
+              <w:rPr>
+                <w:rFonts w:ascii="Arial" w:hAnsi="Arial" w:cs="Arial"/>
+                <w:sz w:val="24"/>
+                <w:szCs w:val="24"/>
+              </w:rPr>
+              <w:t>lmadev_group-vnet</w:t>
+            </w:r>
+            <w:proofErr w:type="spellEnd"/>
+            <w:r>
+              <w:rPr>
+                <w:rFonts w:ascii="Arial" w:hAnsi="Arial" w:cs="Arial"/>
+                <w:sz w:val="24"/>
+                <w:szCs w:val="24"/>
+              </w:rPr>
+              <w:t>/default</w:t>
             </w:r>
           </w:p>
         </w:tc>
@@ -7048,7 +7833,7 @@
     <w:p/>
     <w:tbl>
       <w:tblPr>
-        <w:tblStyle w:val="GridTable4-Accent5"/>
+        <w:tblStyle w:val="Tablaconcuadrcula4-nfasis5"/>
         <w:tblW w:w="0" w:type="auto"/>
         <w:tblLook w:val="04A0" w:firstRow="1" w:lastRow="0" w:firstColumn="1" w:lastColumn="0" w:noHBand="0" w:noVBand="1"/>
       </w:tblPr>
@@ -7470,7 +8255,7 @@
     </w:p>
     <w:tbl>
       <w:tblPr>
-        <w:tblStyle w:val="GridTable4-Accent5"/>
+        <w:tblStyle w:val="Tablaconcuadrcula4-nfasis5"/>
         <w:tblW w:w="0" w:type="auto"/>
         <w:tblLook w:val="04A0" w:firstRow="1" w:lastRow="0" w:firstColumn="1" w:lastColumn="0" w:noHBand="0" w:noVBand="1"/>
       </w:tblPr>
@@ -7673,6 +8458,7 @@
                 <w:lang w:val="en-US"/>
               </w:rPr>
             </w:pPr>
+            <w:proofErr w:type="spellStart"/>
             <w:r>
               <w:rPr>
                 <w:rFonts w:ascii="Arial" w:hAnsi="Arial" w:cs="Arial"/>
@@ -7680,7 +8466,17 @@
                 <w:szCs w:val="24"/>
                 <w:lang w:val="en-US"/>
               </w:rPr>
-              <w:t>mediacourse-db_group-vnet/default</w:t>
+              <w:t>mediacourse-db_group-vnet</w:t>
+            </w:r>
+            <w:proofErr w:type="spellEnd"/>
+            <w:r>
+              <w:rPr>
+                <w:rFonts w:ascii="Arial" w:hAnsi="Arial" w:cs="Arial"/>
+                <w:sz w:val="24"/>
+                <w:szCs w:val="24"/>
+                <w:lang w:val="en-US"/>
+              </w:rPr>
+              <w:t>/default</w:t>
             </w:r>
           </w:p>
         </w:tc>
@@ -7695,7 +8491,7 @@
     </w:p>
     <w:tbl>
       <w:tblPr>
-        <w:tblStyle w:val="GridTable4-Accent5"/>
+        <w:tblStyle w:val="Tablaconcuadrcula4-nfasis5"/>
         <w:tblW w:w="0" w:type="auto"/>
         <w:tblLook w:val="04A0" w:firstRow="1" w:lastRow="0" w:firstColumn="1" w:lastColumn="0" w:noHBand="0" w:noVBand="1"/>
       </w:tblPr>
@@ -8149,7 +8945,7 @@
     </w:p>
     <w:p>
       <w:pPr>
-        <w:pStyle w:val="Heading1"/>
+        <w:pStyle w:val="Ttulo1"/>
         <w:rPr>
           <w:rFonts w:ascii="Arial" w:hAnsi="Arial" w:cs="Arial"/>
           <w:b/>
@@ -8197,40 +8993,48 @@
           <w:sz w:val="24"/>
           <w:szCs w:val="24"/>
         </w:rPr>
-        <w:t>El Sistema Operativo que utilizaremos será Windows Server, el cuál es una distribución de Microsoft para el uso de servidores. Utilizaremos la versión Windows Server 2019 Datacenter. ‎La edición Datacenter está optimizada para la virtualización a gran escala; su licencia permite que un servidor ejecute un número ilimitado de instancias de Windows Server.</w:t>
-      </w:r>
-    </w:p>
-    <w:p>
-      <w:pPr>
-        <w:rPr>
-          <w:rFonts w:ascii="Arial" w:hAnsi="Arial" w:cs="Arial"/>
-          <w:sz w:val="24"/>
-          <w:szCs w:val="24"/>
-        </w:rPr>
-      </w:pPr>
-    </w:p>
-    <w:p>
-      <w:pPr>
-        <w:rPr>
-          <w:rFonts w:ascii="Arial" w:hAnsi="Arial" w:cs="Arial"/>
-          <w:sz w:val="24"/>
-          <w:szCs w:val="24"/>
-        </w:rPr>
-      </w:pPr>
-    </w:p>
-    <w:p>
-      <w:pPr>
-        <w:pStyle w:val="Heading1"/>
-        <w:rPr>
-          <w:rFonts w:ascii="Arial" w:hAnsi="Arial" w:cs="Arial"/>
-          <w:b/>
-          <w:bCs/>
-          <w:sz w:val="40"/>
-          <w:szCs w:val="40"/>
-        </w:rPr>
-      </w:pPr>
-      <w:bookmarkStart w:id="16" w:name="_Toc98776487"/>
-      <w:r>
+        <w:t xml:space="preserve">El Sistema Operativo que utilizaremos será Windows Server, el cuál es una distribución de Microsoft para el uso de servidores. Utilizaremos la versión Windows Server 2019 </w:t>
+      </w:r>
+      <w:proofErr w:type="spellStart"/>
+      <w:r>
+        <w:rPr>
+          <w:rFonts w:ascii="Arial" w:hAnsi="Arial" w:cs="Arial"/>
+          <w:sz w:val="24"/>
+          <w:szCs w:val="24"/>
+        </w:rPr>
+        <w:t>Datacenter</w:t>
+      </w:r>
+      <w:proofErr w:type="spellEnd"/>
+      <w:r>
+        <w:rPr>
+          <w:rFonts w:ascii="Arial" w:hAnsi="Arial" w:cs="Arial"/>
+          <w:sz w:val="24"/>
+          <w:szCs w:val="24"/>
+        </w:rPr>
+        <w:t xml:space="preserve">. ‎La edición </w:t>
+      </w:r>
+      <w:proofErr w:type="spellStart"/>
+      <w:r>
+        <w:rPr>
+          <w:rFonts w:ascii="Arial" w:hAnsi="Arial" w:cs="Arial"/>
+          <w:sz w:val="24"/>
+          <w:szCs w:val="24"/>
+        </w:rPr>
+        <w:t>Datacenter</w:t>
+      </w:r>
+      <w:proofErr w:type="spellEnd"/>
+      <w:r>
+        <w:rPr>
+          <w:rFonts w:ascii="Arial" w:hAnsi="Arial" w:cs="Arial"/>
+          <w:sz w:val="24"/>
+          <w:szCs w:val="24"/>
+        </w:rPr>
+        <w:t xml:space="preserve"> está optimizada para la virtualización a gran escala; su licencia permite que un servidor ejecute un número ilimitado de instancias de Windows Server.</w:t>
+      </w:r>
+    </w:p>
+    <w:p>
+      <w:pPr>
+        <w:pStyle w:val="Ttulo1"/>
         <w:rPr>
           <w:rFonts w:ascii="Arial" w:hAnsi="Arial" w:cs="Arial"/>
           <w:b/>
@@ -8239,9 +9043,21 @@
           <w:szCs w:val="40"/>
           <w:highlight w:val="yellow"/>
         </w:rPr>
-        <w:t>11. Niveles de Servicio</w:t>
-      </w:r>
-      <w:bookmarkEnd w:id="16"/>
+      </w:pPr>
+      <w:bookmarkStart w:id="16" w:name="_Toc98776487"/>
+    </w:p>
+    <w:p>
+      <w:pPr>
+        <w:rPr>
+          <w:rFonts w:ascii="Arial" w:eastAsiaTheme="majorEastAsia" w:hAnsi="Arial" w:cs="Arial"/>
+          <w:b/>
+          <w:bCs/>
+          <w:color w:val="2F5496" w:themeColor="accent1" w:themeShade="BF"/>
+          <w:sz w:val="40"/>
+          <w:szCs w:val="40"/>
+          <w:highlight w:val="yellow"/>
+        </w:rPr>
+      </w:pPr>
       <w:r>
         <w:rPr>
           <w:rFonts w:ascii="Arial" w:hAnsi="Arial" w:cs="Arial"/>
@@ -8249,6 +9065,42 @@
           <w:bCs/>
           <w:sz w:val="40"/>
           <w:szCs w:val="40"/>
+          <w:highlight w:val="yellow"/>
+        </w:rPr>
+        <w:br w:type="page"/>
+      </w:r>
+    </w:p>
+    <w:p>
+      <w:pPr>
+        <w:pStyle w:val="Ttulo1"/>
+        <w:rPr>
+          <w:rFonts w:ascii="Arial" w:hAnsi="Arial" w:cs="Arial"/>
+          <w:b/>
+          <w:bCs/>
+          <w:sz w:val="40"/>
+          <w:szCs w:val="40"/>
+        </w:rPr>
+      </w:pPr>
+      <w:r>
+        <w:rPr>
+          <w:rFonts w:ascii="Arial" w:hAnsi="Arial" w:cs="Arial"/>
+          <w:b/>
+          <w:bCs/>
+          <w:sz w:val="40"/>
+          <w:szCs w:val="40"/>
+          <w:highlight w:val="yellow"/>
+        </w:rPr>
+        <w:lastRenderedPageBreak/>
+        <w:t>11. Niveles de Servicio</w:t>
+      </w:r>
+      <w:bookmarkEnd w:id="16"/>
+      <w:r>
+        <w:rPr>
+          <w:rFonts w:ascii="Arial" w:hAnsi="Arial" w:cs="Arial"/>
+          <w:b/>
+          <w:bCs/>
+          <w:sz w:val="40"/>
+          <w:szCs w:val="40"/>
         </w:rPr>
         <w:t xml:space="preserve"> </w:t>
       </w:r>
@@ -8256,16 +9108,18 @@
     <w:p/>
     <w:tbl>
       <w:tblPr>
-        <w:tblStyle w:val="GridTable4-Accent5"/>
-        <w:tblW w:w="0" w:type="auto"/>
+        <w:tblStyle w:val="Tablaconcuadrcula4-nfasis5"/>
+        <w:tblW w:w="11766" w:type="dxa"/>
+        <w:tblInd w:w="-1423" w:type="dxa"/>
         <w:tblLook w:val="04A0" w:firstRow="1" w:lastRow="0" w:firstColumn="1" w:lastColumn="0" w:noHBand="0" w:noVBand="1"/>
       </w:tblPr>
       <w:tblGrid>
-        <w:gridCol w:w="1765"/>
-        <w:gridCol w:w="1765"/>
-        <w:gridCol w:w="1766"/>
-        <w:gridCol w:w="1766"/>
-        <w:gridCol w:w="1766"/>
+        <w:gridCol w:w="1778"/>
+        <w:gridCol w:w="2901"/>
+        <w:gridCol w:w="1402"/>
+        <w:gridCol w:w="963"/>
+        <w:gridCol w:w="987"/>
+        <w:gridCol w:w="3735"/>
       </w:tblGrid>
       <w:tr>
         <w:trPr>
@@ -8274,48 +9128,91 @@
         <w:tc>
           <w:tcPr>
             <w:cnfStyle w:val="001000000000" w:firstRow="0" w:lastRow="0" w:firstColumn="1" w:lastColumn="0" w:oddVBand="0" w:evenVBand="0" w:oddHBand="0" w:evenHBand="0" w:firstRowFirstColumn="0" w:firstRowLastColumn="0" w:lastRowFirstColumn="0" w:lastRowLastColumn="0"/>
-            <w:tcW w:w="1765" w:type="dxa"/>
+            <w:tcW w:w="1778" w:type="dxa"/>
+            <w:vAlign w:val="center"/>
           </w:tcPr>
-          <w:p/>
+          <w:p>
+            <w:pPr>
+              <w:jc w:val="center"/>
+            </w:pPr>
+            <w:r>
+              <w:t>Componentes</w:t>
+            </w:r>
+          </w:p>
         </w:tc>
         <w:tc>
           <w:tcPr>
-            <w:tcW w:w="1765" w:type="dxa"/>
+            <w:tcW w:w="2901" w:type="dxa"/>
+            <w:vAlign w:val="center"/>
           </w:tcPr>
           <w:p>
             <w:pPr>
+              <w:jc w:val="center"/>
               <w:cnfStyle w:val="100000000000" w:firstRow="1" w:lastRow="0" w:firstColumn="0" w:lastColumn="0" w:oddVBand="0" w:evenVBand="0" w:oddHBand="0" w:evenHBand="0" w:firstRowFirstColumn="0" w:firstRowLastColumn="0" w:lastRowFirstColumn="0" w:lastRowLastColumn="0"/>
             </w:pPr>
+            <w:r>
+              <w:t>Descripción del componente</w:t>
+            </w:r>
           </w:p>
         </w:tc>
         <w:tc>
           <w:tcPr>
-            <w:tcW w:w="1766" w:type="dxa"/>
+            <w:tcW w:w="1402" w:type="dxa"/>
+            <w:vAlign w:val="center"/>
           </w:tcPr>
           <w:p>
             <w:pPr>
+              <w:jc w:val="center"/>
               <w:cnfStyle w:val="100000000000" w:firstRow="1" w:lastRow="0" w:firstColumn="0" w:lastColumn="0" w:oddVBand="0" w:evenVBand="0" w:oddHBand="0" w:evenHBand="0" w:firstRowFirstColumn="0" w:firstRowLastColumn="0" w:lastRowFirstColumn="0" w:lastRowLastColumn="0"/>
             </w:pPr>
+            <w:r>
+              <w:t>Compromiso</w:t>
+            </w:r>
           </w:p>
         </w:tc>
         <w:tc>
           <w:tcPr>
-            <w:tcW w:w="1766" w:type="dxa"/>
+            <w:tcW w:w="963" w:type="dxa"/>
+            <w:vAlign w:val="center"/>
           </w:tcPr>
           <w:p>
             <w:pPr>
+              <w:jc w:val="center"/>
               <w:cnfStyle w:val="100000000000" w:firstRow="1" w:lastRow="0" w:firstColumn="0" w:lastColumn="0" w:oddVBand="0" w:evenVBand="0" w:oddHBand="0" w:evenHBand="0" w:firstRowFirstColumn="0" w:firstRowLastColumn="0" w:lastRowFirstColumn="0" w:lastRowLastColumn="0"/>
             </w:pPr>
+            <w:r>
+              <w:t>Unidad</w:t>
+            </w:r>
           </w:p>
         </w:tc>
         <w:tc>
           <w:tcPr>
-            <w:tcW w:w="1766" w:type="dxa"/>
+            <w:tcW w:w="987" w:type="dxa"/>
+            <w:vAlign w:val="center"/>
           </w:tcPr>
           <w:p>
             <w:pPr>
+              <w:jc w:val="center"/>
               <w:cnfStyle w:val="100000000000" w:firstRow="1" w:lastRow="0" w:firstColumn="0" w:lastColumn="0" w:oddVBand="0" w:evenVBand="0" w:oddHBand="0" w:evenHBand="0" w:firstRowFirstColumn="0" w:firstRowLastColumn="0" w:lastRowFirstColumn="0" w:lastRowLastColumn="0"/>
             </w:pPr>
+            <w:r>
+              <w:t>Periodo</w:t>
+            </w:r>
+          </w:p>
+        </w:tc>
+        <w:tc>
+          <w:tcPr>
+            <w:tcW w:w="3735" w:type="dxa"/>
+            <w:vAlign w:val="center"/>
+          </w:tcPr>
+          <w:p>
+            <w:pPr>
+              <w:jc w:val="center"/>
+              <w:cnfStyle w:val="100000000000" w:firstRow="1" w:lastRow="0" w:firstColumn="0" w:lastColumn="0" w:oddVBand="0" w:evenVBand="0" w:oddHBand="0" w:evenHBand="0" w:firstRowFirstColumn="0" w:firstRowLastColumn="0" w:lastRowFirstColumn="0" w:lastRowLastColumn="0"/>
+            </w:pPr>
+            <w:r>
+              <w:t>Observaciones / Condiciones</w:t>
+            </w:r>
           </w:p>
         </w:tc>
       </w:tr>
@@ -8326,48 +9223,94 @@
         <w:tc>
           <w:tcPr>
             <w:cnfStyle w:val="001000000000" w:firstRow="0" w:lastRow="0" w:firstColumn="1" w:lastColumn="0" w:oddVBand="0" w:evenVBand="0" w:oddHBand="0" w:evenHBand="0" w:firstRowFirstColumn="0" w:firstRowLastColumn="0" w:lastRowFirstColumn="0" w:lastRowLastColumn="0"/>
-            <w:tcW w:w="1765" w:type="dxa"/>
+            <w:tcW w:w="1778" w:type="dxa"/>
+            <w:vAlign w:val="center"/>
           </w:tcPr>
-          <w:p/>
+          <w:p>
+            <w:pPr>
+              <w:jc w:val="center"/>
+            </w:pPr>
+            <w:r>
+              <w:t>Monitoreo</w:t>
+            </w:r>
+          </w:p>
         </w:tc>
         <w:tc>
           <w:tcPr>
-            <w:tcW w:w="1765" w:type="dxa"/>
+            <w:tcW w:w="2901" w:type="dxa"/>
+            <w:vAlign w:val="center"/>
           </w:tcPr>
           <w:p>
             <w:pPr>
+              <w:jc w:val="center"/>
               <w:cnfStyle w:val="000000100000" w:firstRow="0" w:lastRow="0" w:firstColumn="0" w:lastColumn="0" w:oddVBand="0" w:evenVBand="0" w:oddHBand="1" w:evenHBand="0" w:firstRowFirstColumn="0" w:firstRowLastColumn="0" w:lastRowFirstColumn="0" w:lastRowLastColumn="0"/>
             </w:pPr>
+            <w:r>
+              <w:t>Recolección de información de la máquina virtual</w:t>
+            </w:r>
+            <w:r>
+              <w:t>.</w:t>
+            </w:r>
           </w:p>
         </w:tc>
         <w:tc>
           <w:tcPr>
-            <w:tcW w:w="1766" w:type="dxa"/>
+            <w:tcW w:w="1402" w:type="dxa"/>
+            <w:vAlign w:val="center"/>
           </w:tcPr>
           <w:p>
             <w:pPr>
+              <w:jc w:val="center"/>
               <w:cnfStyle w:val="000000100000" w:firstRow="0" w:lastRow="0" w:firstColumn="0" w:lastColumn="0" w:oddVBand="0" w:evenVBand="0" w:oddHBand="1" w:evenHBand="0" w:firstRowFirstColumn="0" w:firstRowLastColumn="0" w:lastRowFirstColumn="0" w:lastRowLastColumn="0"/>
             </w:pPr>
+            <w:r>
+              <w:t>100%</w:t>
+            </w:r>
           </w:p>
         </w:tc>
         <w:tc>
           <w:tcPr>
-            <w:tcW w:w="1766" w:type="dxa"/>
+            <w:tcW w:w="963" w:type="dxa"/>
+            <w:vAlign w:val="center"/>
           </w:tcPr>
           <w:p>
             <w:pPr>
+              <w:jc w:val="center"/>
               <w:cnfStyle w:val="000000100000" w:firstRow="0" w:lastRow="0" w:firstColumn="0" w:lastColumn="0" w:oddVBand="0" w:evenVBand="0" w:oddHBand="1" w:evenHBand="0" w:firstRowFirstColumn="0" w:firstRowLastColumn="0" w:lastRowFirstColumn="0" w:lastRowLastColumn="0"/>
             </w:pPr>
+            <w:r>
+              <w:t>Minutos</w:t>
+            </w:r>
           </w:p>
         </w:tc>
         <w:tc>
           <w:tcPr>
-            <w:tcW w:w="1766" w:type="dxa"/>
+            <w:tcW w:w="987" w:type="dxa"/>
+            <w:vAlign w:val="center"/>
           </w:tcPr>
           <w:p>
             <w:pPr>
+              <w:jc w:val="center"/>
               <w:cnfStyle w:val="000000100000" w:firstRow="0" w:lastRow="0" w:firstColumn="0" w:lastColumn="0" w:oddVBand="0" w:evenVBand="0" w:oddHBand="1" w:evenHBand="0" w:firstRowFirstColumn="0" w:firstRowLastColumn="0" w:lastRowFirstColumn="0" w:lastRowLastColumn="0"/>
             </w:pPr>
+            <w:r>
+              <w:t>Mensual</w:t>
+            </w:r>
+          </w:p>
+        </w:tc>
+        <w:tc>
+          <w:tcPr>
+            <w:tcW w:w="3735" w:type="dxa"/>
+            <w:vAlign w:val="center"/>
+          </w:tcPr>
+          <w:p>
+            <w:pPr>
+              <w:jc w:val="center"/>
+              <w:cnfStyle w:val="000000100000" w:firstRow="0" w:lastRow="0" w:firstColumn="0" w:lastColumn="0" w:oddVBand="0" w:evenVBand="0" w:oddHBand="1" w:evenHBand="0" w:firstRowFirstColumn="0" w:firstRowLastColumn="0" w:lastRowFirstColumn="0" w:lastRowLastColumn="0"/>
+            </w:pPr>
+            <w:r>
+              <w:t>Incluye monitoreo del rendimiento del servidor. Los diagnósticos deberán ser monitoreados desde dentro de la máquina</w:t>
+            </w:r>
           </w:p>
         </w:tc>
       </w:tr>
@@ -8375,48 +9318,103 @@
         <w:tc>
           <w:tcPr>
             <w:cnfStyle w:val="001000000000" w:firstRow="0" w:lastRow="0" w:firstColumn="1" w:lastColumn="0" w:oddVBand="0" w:evenVBand="0" w:oddHBand="0" w:evenHBand="0" w:firstRowFirstColumn="0" w:firstRowLastColumn="0" w:lastRowFirstColumn="0" w:lastRowLastColumn="0"/>
-            <w:tcW w:w="1765" w:type="dxa"/>
+            <w:tcW w:w="1778" w:type="dxa"/>
+            <w:vAlign w:val="center"/>
           </w:tcPr>
-          <w:p/>
+          <w:p>
+            <w:pPr>
+              <w:jc w:val="center"/>
+            </w:pPr>
+            <w:r>
+              <w:t>Almacenamiento de Puntuaciones</w:t>
+            </w:r>
+          </w:p>
         </w:tc>
         <w:tc>
           <w:tcPr>
-            <w:tcW w:w="1765" w:type="dxa"/>
+            <w:tcW w:w="2901" w:type="dxa"/>
+            <w:vAlign w:val="center"/>
           </w:tcPr>
           <w:p>
             <w:pPr>
+              <w:jc w:val="center"/>
+              <w:cnfStyle w:val="000000000000" w:firstRow="0" w:lastRow="0" w:firstColumn="0" w:lastColumn="0" w:oddVBand="0" w:evenVBand="0" w:oddHBand="0" w:evenHBand="0" w:firstRowFirstColumn="0" w:firstRowLastColumn="0" w:lastRowFirstColumn="0" w:lastRowLastColumn="0"/>
+            </w:pPr>
+          </w:p>
+          <w:p>
+            <w:pPr>
+              <w:jc w:val="center"/>
+              <w:cnfStyle w:val="000000000000" w:firstRow="0" w:lastRow="0" w:firstColumn="0" w:lastColumn="0" w:oddVBand="0" w:evenVBand="0" w:oddHBand="0" w:evenHBand="0" w:firstRowFirstColumn="0" w:firstRowLastColumn="0" w:lastRowFirstColumn="0" w:lastRowLastColumn="0"/>
+            </w:pPr>
+            <w:r>
+              <w:t>Tiempo en el que se solicita información de los puntajes y su tiempo de respuesta.</w:t>
+            </w:r>
+          </w:p>
+          <w:p>
+            <w:pPr>
+              <w:jc w:val="center"/>
               <w:cnfStyle w:val="000000000000" w:firstRow="0" w:lastRow="0" w:firstColumn="0" w:lastColumn="0" w:oddVBand="0" w:evenVBand="0" w:oddHBand="0" w:evenHBand="0" w:firstRowFirstColumn="0" w:firstRowLastColumn="0" w:lastRowFirstColumn="0" w:lastRowLastColumn="0"/>
             </w:pPr>
           </w:p>
         </w:tc>
         <w:tc>
           <w:tcPr>
-            <w:tcW w:w="1766" w:type="dxa"/>
+            <w:tcW w:w="1402" w:type="dxa"/>
+            <w:vAlign w:val="center"/>
           </w:tcPr>
           <w:p>
             <w:pPr>
+              <w:jc w:val="center"/>
               <w:cnfStyle w:val="000000000000" w:firstRow="0" w:lastRow="0" w:firstColumn="0" w:lastColumn="0" w:oddVBand="0" w:evenVBand="0" w:oddHBand="0" w:evenHBand="0" w:firstRowFirstColumn="0" w:firstRowLastColumn="0" w:lastRowFirstColumn="0" w:lastRowLastColumn="0"/>
             </w:pPr>
+            <w:r>
+              <w:t>100%</w:t>
+            </w:r>
           </w:p>
         </w:tc>
         <w:tc>
           <w:tcPr>
-            <w:tcW w:w="1766" w:type="dxa"/>
+            <w:tcW w:w="963" w:type="dxa"/>
+            <w:vAlign w:val="center"/>
           </w:tcPr>
           <w:p>
             <w:pPr>
+              <w:jc w:val="center"/>
               <w:cnfStyle w:val="000000000000" w:firstRow="0" w:lastRow="0" w:firstColumn="0" w:lastColumn="0" w:oddVBand="0" w:evenVBand="0" w:oddHBand="0" w:evenHBand="0" w:firstRowFirstColumn="0" w:firstRowLastColumn="0" w:lastRowFirstColumn="0" w:lastRowLastColumn="0"/>
             </w:pPr>
+            <w:r>
+              <w:t>Días</w:t>
+            </w:r>
           </w:p>
         </w:tc>
         <w:tc>
           <w:tcPr>
-            <w:tcW w:w="1766" w:type="dxa"/>
+            <w:tcW w:w="987" w:type="dxa"/>
+            <w:vAlign w:val="center"/>
           </w:tcPr>
           <w:p>
             <w:pPr>
+              <w:jc w:val="center"/>
               <w:cnfStyle w:val="000000000000" w:firstRow="0" w:lastRow="0" w:firstColumn="0" w:lastColumn="0" w:oddVBand="0" w:evenVBand="0" w:oddHBand="0" w:evenHBand="0" w:firstRowFirstColumn="0" w:firstRowLastColumn="0" w:lastRowFirstColumn="0" w:lastRowLastColumn="0"/>
             </w:pPr>
+            <w:r>
+              <w:t>Semanal</w:t>
+            </w:r>
+          </w:p>
+        </w:tc>
+        <w:tc>
+          <w:tcPr>
+            <w:tcW w:w="3735" w:type="dxa"/>
+            <w:vAlign w:val="center"/>
+          </w:tcPr>
+          <w:p>
+            <w:pPr>
+              <w:jc w:val="center"/>
+              <w:cnfStyle w:val="000000000000" w:firstRow="0" w:lastRow="0" w:firstColumn="0" w:lastColumn="0" w:oddVBand="0" w:evenVBand="0" w:oddHBand="0" w:evenHBand="0" w:firstRowFirstColumn="0" w:firstRowLastColumn="0" w:lastRowFirstColumn="0" w:lastRowLastColumn="0"/>
+            </w:pPr>
+            <w:r>
+              <w:t>Cada que sea posible, se aplicará una optimización, que será aplicada desde dentro de la máquina.</w:t>
+            </w:r>
           </w:p>
         </w:tc>
       </w:tr>
@@ -8427,46 +9425,330 @@
         <w:tc>
           <w:tcPr>
             <w:cnfStyle w:val="001000000000" w:firstRow="0" w:lastRow="0" w:firstColumn="1" w:lastColumn="0" w:oddVBand="0" w:evenVBand="0" w:oddHBand="0" w:evenHBand="0" w:firstRowFirstColumn="0" w:firstRowLastColumn="0" w:lastRowFirstColumn="0" w:lastRowLastColumn="0"/>
-            <w:tcW w:w="1765" w:type="dxa"/>
+            <w:tcW w:w="1778" w:type="dxa"/>
+            <w:vMerge w:val="restart"/>
+            <w:vAlign w:val="center"/>
           </w:tcPr>
-          <w:p/>
+          <w:p>
+            <w:pPr>
+              <w:jc w:val="center"/>
+            </w:pPr>
+            <w:r>
+              <w:t>Atención de solicitudes de servicio</w:t>
+            </w:r>
+          </w:p>
         </w:tc>
         <w:tc>
           <w:tcPr>
-            <w:tcW w:w="1765" w:type="dxa"/>
+            <w:tcW w:w="2901" w:type="dxa"/>
+            <w:vAlign w:val="center"/>
           </w:tcPr>
           <w:p>
             <w:pPr>
+              <w:jc w:val="center"/>
+              <w:cnfStyle w:val="000000100000" w:firstRow="0" w:lastRow="0" w:firstColumn="0" w:lastColumn="0" w:oddVBand="0" w:evenVBand="0" w:oddHBand="1" w:evenHBand="0" w:firstRowFirstColumn="0" w:firstRowLastColumn="0" w:lastRowFirstColumn="0" w:lastRowLastColumn="0"/>
+            </w:pPr>
+          </w:p>
+          <w:p>
+            <w:pPr>
+              <w:jc w:val="center"/>
+              <w:cnfStyle w:val="000000100000" w:firstRow="0" w:lastRow="0" w:firstColumn="0" w:lastColumn="0" w:oddVBand="0" w:evenVBand="0" w:oddHBand="1" w:evenHBand="0" w:firstRowFirstColumn="0" w:firstRowLastColumn="0" w:lastRowFirstColumn="0" w:lastRowLastColumn="0"/>
+            </w:pPr>
+            <w:r>
+              <w:t>Solicitud de cambio que requiera la carga del juego</w:t>
+            </w:r>
+            <w:r>
+              <w:t>.</w:t>
+            </w:r>
+          </w:p>
+          <w:p>
+            <w:pPr>
+              <w:jc w:val="center"/>
               <w:cnfStyle w:val="000000100000" w:firstRow="0" w:lastRow="0" w:firstColumn="0" w:lastColumn="0" w:oddVBand="0" w:evenVBand="0" w:oddHBand="1" w:evenHBand="0" w:firstRowFirstColumn="0" w:firstRowLastColumn="0" w:lastRowFirstColumn="0" w:lastRowLastColumn="0"/>
             </w:pPr>
           </w:p>
         </w:tc>
         <w:tc>
           <w:tcPr>
-            <w:tcW w:w="1766" w:type="dxa"/>
+            <w:tcW w:w="1402" w:type="dxa"/>
+            <w:vAlign w:val="center"/>
           </w:tcPr>
           <w:p>
             <w:pPr>
+              <w:jc w:val="center"/>
               <w:cnfStyle w:val="000000100000" w:firstRow="0" w:lastRow="0" w:firstColumn="0" w:lastColumn="0" w:oddVBand="0" w:evenVBand="0" w:oddHBand="1" w:evenHBand="0" w:firstRowFirstColumn="0" w:firstRowLastColumn="0" w:lastRowFirstColumn="0" w:lastRowLastColumn="0"/>
             </w:pPr>
+            <w:r>
+              <w:t>9</w:t>
+            </w:r>
+            <w:r>
+              <w:t>0~</w:t>
+            </w:r>
+            <w:r>
+              <w:t>%</w:t>
+            </w:r>
           </w:p>
         </w:tc>
         <w:tc>
           <w:tcPr>
-            <w:tcW w:w="1766" w:type="dxa"/>
+            <w:tcW w:w="963" w:type="dxa"/>
+            <w:vAlign w:val="center"/>
           </w:tcPr>
           <w:p>
             <w:pPr>
+              <w:jc w:val="center"/>
               <w:cnfStyle w:val="000000100000" w:firstRow="0" w:lastRow="0" w:firstColumn="0" w:lastColumn="0" w:oddVBand="0" w:evenVBand="0" w:oddHBand="1" w:evenHBand="0" w:firstRowFirstColumn="0" w:firstRowLastColumn="0" w:lastRowFirstColumn="0" w:lastRowLastColumn="0"/>
             </w:pPr>
+            <w:r>
+              <w:t>Evento</w:t>
+            </w:r>
           </w:p>
         </w:tc>
         <w:tc>
           <w:tcPr>
-            <w:tcW w:w="1766" w:type="dxa"/>
+            <w:tcW w:w="987" w:type="dxa"/>
+            <w:vMerge w:val="restart"/>
+            <w:vAlign w:val="center"/>
           </w:tcPr>
           <w:p>
             <w:pPr>
+              <w:jc w:val="center"/>
+              <w:cnfStyle w:val="000000100000" w:firstRow="0" w:lastRow="0" w:firstColumn="0" w:lastColumn="0" w:oddVBand="0" w:evenVBand="0" w:oddHBand="1" w:evenHBand="0" w:firstRowFirstColumn="0" w:firstRowLastColumn="0" w:lastRowFirstColumn="0" w:lastRowLastColumn="0"/>
+            </w:pPr>
+            <w:r>
+              <w:t>-----------</w:t>
+            </w:r>
+          </w:p>
+        </w:tc>
+        <w:tc>
+          <w:tcPr>
+            <w:tcW w:w="3735" w:type="dxa"/>
+            <w:vMerge w:val="restart"/>
+            <w:vAlign w:val="center"/>
+          </w:tcPr>
+          <w:p>
+            <w:pPr>
+              <w:jc w:val="center"/>
+              <w:cnfStyle w:val="000000100000" w:firstRow="0" w:lastRow="0" w:firstColumn="0" w:lastColumn="0" w:oddVBand="0" w:evenVBand="0" w:oddHBand="1" w:evenHBand="0" w:firstRowFirstColumn="0" w:firstRowLastColumn="0" w:lastRowFirstColumn="0" w:lastRowLastColumn="0"/>
+            </w:pPr>
+            <w:r>
+              <w:t xml:space="preserve">Los tiempos de atención y solución dependerá del grado de incidente registrado o detectado al centro de atención. </w:t>
+            </w:r>
+          </w:p>
+        </w:tc>
+      </w:tr>
+      <w:tr>
+        <w:tc>
+          <w:tcPr>
+            <w:cnfStyle w:val="001000000000" w:firstRow="0" w:lastRow="0" w:firstColumn="1" w:lastColumn="0" w:oddVBand="0" w:evenVBand="0" w:oddHBand="0" w:evenHBand="0" w:firstRowFirstColumn="0" w:firstRowLastColumn="0" w:lastRowFirstColumn="0" w:lastRowLastColumn="0"/>
+            <w:tcW w:w="1778" w:type="dxa"/>
+            <w:vMerge/>
+            <w:vAlign w:val="center"/>
+          </w:tcPr>
+          <w:p>
+            <w:pPr>
+              <w:jc w:val="center"/>
+            </w:pPr>
+          </w:p>
+        </w:tc>
+        <w:tc>
+          <w:tcPr>
+            <w:tcW w:w="2901" w:type="dxa"/>
+            <w:vAlign w:val="center"/>
+          </w:tcPr>
+          <w:p>
+            <w:pPr>
+              <w:jc w:val="center"/>
+              <w:cnfStyle w:val="000000000000" w:firstRow="0" w:lastRow="0" w:firstColumn="0" w:lastColumn="0" w:oddVBand="0" w:evenVBand="0" w:oddHBand="0" w:evenHBand="0" w:firstRowFirstColumn="0" w:firstRowLastColumn="0" w:lastRowFirstColumn="0" w:lastRowLastColumn="0"/>
+            </w:pPr>
+          </w:p>
+          <w:p>
+            <w:pPr>
+              <w:jc w:val="center"/>
+              <w:cnfStyle w:val="000000000000" w:firstRow="0" w:lastRow="0" w:firstColumn="0" w:lastColumn="0" w:oddVBand="0" w:evenVBand="0" w:oddHBand="0" w:evenHBand="0" w:firstRowFirstColumn="0" w:firstRowLastColumn="0" w:lastRowFirstColumn="0" w:lastRowLastColumn="0"/>
+            </w:pPr>
+            <w:r>
+              <w:t>Solicitud de cambio que requiera el cambio de vista de las puntuaciones</w:t>
+            </w:r>
+            <w:r>
+              <w:t>.</w:t>
+            </w:r>
+          </w:p>
+          <w:p>
+            <w:pPr>
+              <w:jc w:val="center"/>
+              <w:cnfStyle w:val="000000000000" w:firstRow="0" w:lastRow="0" w:firstColumn="0" w:lastColumn="0" w:oddVBand="0" w:evenVBand="0" w:oddHBand="0" w:evenHBand="0" w:firstRowFirstColumn="0" w:firstRowLastColumn="0" w:lastRowFirstColumn="0" w:lastRowLastColumn="0"/>
+            </w:pPr>
+          </w:p>
+        </w:tc>
+        <w:tc>
+          <w:tcPr>
+            <w:tcW w:w="1402" w:type="dxa"/>
+            <w:vAlign w:val="center"/>
+          </w:tcPr>
+          <w:p>
+            <w:pPr>
+              <w:jc w:val="center"/>
+              <w:cnfStyle w:val="000000000000" w:firstRow="0" w:lastRow="0" w:firstColumn="0" w:lastColumn="0" w:oddVBand="0" w:evenVBand="0" w:oddHBand="0" w:evenHBand="0" w:firstRowFirstColumn="0" w:firstRowLastColumn="0" w:lastRowFirstColumn="0" w:lastRowLastColumn="0"/>
+            </w:pPr>
+            <w:r>
+              <w:t>9</w:t>
+            </w:r>
+            <w:r>
+              <w:t>0~</w:t>
+            </w:r>
+            <w:r>
+              <w:t>%</w:t>
+            </w:r>
+          </w:p>
+        </w:tc>
+        <w:tc>
+          <w:tcPr>
+            <w:tcW w:w="963" w:type="dxa"/>
+            <w:vAlign w:val="center"/>
+          </w:tcPr>
+          <w:p>
+            <w:pPr>
+              <w:jc w:val="center"/>
+              <w:cnfStyle w:val="000000000000" w:firstRow="0" w:lastRow="0" w:firstColumn="0" w:lastColumn="0" w:oddVBand="0" w:evenVBand="0" w:oddHBand="0" w:evenHBand="0" w:firstRowFirstColumn="0" w:firstRowLastColumn="0" w:lastRowFirstColumn="0" w:lastRowLastColumn="0"/>
+            </w:pPr>
+            <w:r>
+              <w:t>Evento</w:t>
+            </w:r>
+          </w:p>
+        </w:tc>
+        <w:tc>
+          <w:tcPr>
+            <w:tcW w:w="987" w:type="dxa"/>
+            <w:vMerge/>
+            <w:vAlign w:val="center"/>
+          </w:tcPr>
+          <w:p>
+            <w:pPr>
+              <w:jc w:val="center"/>
+              <w:cnfStyle w:val="000000000000" w:firstRow="0" w:lastRow="0" w:firstColumn="0" w:lastColumn="0" w:oddVBand="0" w:evenVBand="0" w:oddHBand="0" w:evenHBand="0" w:firstRowFirstColumn="0" w:firstRowLastColumn="0" w:lastRowFirstColumn="0" w:lastRowLastColumn="0"/>
+            </w:pPr>
+          </w:p>
+        </w:tc>
+        <w:tc>
+          <w:tcPr>
+            <w:tcW w:w="3735" w:type="dxa"/>
+            <w:vMerge/>
+            <w:vAlign w:val="center"/>
+          </w:tcPr>
+          <w:p>
+            <w:pPr>
+              <w:jc w:val="center"/>
+              <w:cnfStyle w:val="000000000000" w:firstRow="0" w:lastRow="0" w:firstColumn="0" w:lastColumn="0" w:oddVBand="0" w:evenVBand="0" w:oddHBand="0" w:evenHBand="0" w:firstRowFirstColumn="0" w:firstRowLastColumn="0" w:lastRowFirstColumn="0" w:lastRowLastColumn="0"/>
+            </w:pPr>
+          </w:p>
+        </w:tc>
+      </w:tr>
+      <w:tr>
+        <w:trPr>
+          <w:cnfStyle w:val="000000100000" w:firstRow="0" w:lastRow="0" w:firstColumn="0" w:lastColumn="0" w:oddVBand="0" w:evenVBand="0" w:oddHBand="1" w:evenHBand="0" w:firstRowFirstColumn="0" w:firstRowLastColumn="0" w:lastRowFirstColumn="0" w:lastRowLastColumn="0"/>
+        </w:trPr>
+        <w:tc>
+          <w:tcPr>
+            <w:cnfStyle w:val="001000000000" w:firstRow="0" w:lastRow="0" w:firstColumn="1" w:lastColumn="0" w:oddVBand="0" w:evenVBand="0" w:oddHBand="0" w:evenHBand="0" w:firstRowFirstColumn="0" w:firstRowLastColumn="0" w:lastRowFirstColumn="0" w:lastRowLastColumn="0"/>
+            <w:tcW w:w="1778" w:type="dxa"/>
+            <w:vMerge/>
+            <w:vAlign w:val="center"/>
+          </w:tcPr>
+          <w:p>
+            <w:pPr>
+              <w:jc w:val="center"/>
+            </w:pPr>
+          </w:p>
+        </w:tc>
+        <w:tc>
+          <w:tcPr>
+            <w:tcW w:w="2901" w:type="dxa"/>
+            <w:vAlign w:val="center"/>
+          </w:tcPr>
+          <w:p>
+            <w:pPr>
+              <w:jc w:val="center"/>
+              <w:cnfStyle w:val="000000100000" w:firstRow="0" w:lastRow="0" w:firstColumn="0" w:lastColumn="0" w:oddVBand="0" w:evenVBand="0" w:oddHBand="1" w:evenHBand="0" w:firstRowFirstColumn="0" w:firstRowLastColumn="0" w:lastRowFirstColumn="0" w:lastRowLastColumn="0"/>
+            </w:pPr>
+          </w:p>
+          <w:p>
+            <w:pPr>
+              <w:jc w:val="center"/>
+              <w:cnfStyle w:val="000000100000" w:firstRow="0" w:lastRow="0" w:firstColumn="0" w:lastColumn="0" w:oddVBand="0" w:evenVBand="0" w:oddHBand="1" w:evenHBand="0" w:firstRowFirstColumn="0" w:firstRowLastColumn="0" w:lastRowFirstColumn="0" w:lastRowLastColumn="0"/>
+            </w:pPr>
+            <w:r>
+              <w:t>Solicitud de cambio que añade los cambios del cliente</w:t>
+            </w:r>
+            <w:r>
+              <w:t>.</w:t>
+            </w:r>
+          </w:p>
+          <w:p>
+            <w:pPr>
+              <w:jc w:val="center"/>
+              <w:cnfStyle w:val="000000100000" w:firstRow="0" w:lastRow="0" w:firstColumn="0" w:lastColumn="0" w:oddVBand="0" w:evenVBand="0" w:oddHBand="1" w:evenHBand="0" w:firstRowFirstColumn="0" w:firstRowLastColumn="0" w:lastRowFirstColumn="0" w:lastRowLastColumn="0"/>
+            </w:pPr>
+          </w:p>
+        </w:tc>
+        <w:tc>
+          <w:tcPr>
+            <w:tcW w:w="1402" w:type="dxa"/>
+            <w:vAlign w:val="center"/>
+          </w:tcPr>
+          <w:p>
+            <w:pPr>
+              <w:jc w:val="center"/>
+              <w:cnfStyle w:val="000000100000" w:firstRow="0" w:lastRow="0" w:firstColumn="0" w:lastColumn="0" w:oddVBand="0" w:evenVBand="0" w:oddHBand="1" w:evenHBand="0" w:firstRowFirstColumn="0" w:firstRowLastColumn="0" w:lastRowFirstColumn="0" w:lastRowLastColumn="0"/>
+            </w:pPr>
+            <w:r>
+              <w:t>9</w:t>
+            </w:r>
+            <w:r>
+              <w:t>0~</w:t>
+            </w:r>
+            <w:r>
+              <w:t>%</w:t>
+            </w:r>
+          </w:p>
+        </w:tc>
+        <w:tc>
+          <w:tcPr>
+            <w:tcW w:w="963" w:type="dxa"/>
+            <w:vAlign w:val="center"/>
+          </w:tcPr>
+          <w:p>
+            <w:pPr>
+              <w:jc w:val="center"/>
+              <w:cnfStyle w:val="000000100000" w:firstRow="0" w:lastRow="0" w:firstColumn="0" w:lastColumn="0" w:oddVBand="0" w:evenVBand="0" w:oddHBand="1" w:evenHBand="0" w:firstRowFirstColumn="0" w:firstRowLastColumn="0" w:lastRowFirstColumn="0" w:lastRowLastColumn="0"/>
+            </w:pPr>
+            <w:r>
+              <w:t>Evento</w:t>
+            </w:r>
+          </w:p>
+        </w:tc>
+        <w:tc>
+          <w:tcPr>
+            <w:tcW w:w="987" w:type="dxa"/>
+            <w:vMerge/>
+            <w:vAlign w:val="center"/>
+          </w:tcPr>
+          <w:p>
+            <w:pPr>
+              <w:jc w:val="center"/>
+              <w:cnfStyle w:val="000000100000" w:firstRow="0" w:lastRow="0" w:firstColumn="0" w:lastColumn="0" w:oddVBand="0" w:evenVBand="0" w:oddHBand="1" w:evenHBand="0" w:firstRowFirstColumn="0" w:firstRowLastColumn="0" w:lastRowFirstColumn="0" w:lastRowLastColumn="0"/>
+            </w:pPr>
+          </w:p>
+        </w:tc>
+        <w:tc>
+          <w:tcPr>
+            <w:tcW w:w="3735" w:type="dxa"/>
+            <w:vMerge/>
+            <w:vAlign w:val="center"/>
+          </w:tcPr>
+          <w:p>
+            <w:pPr>
+              <w:jc w:val="center"/>
               <w:cnfStyle w:val="000000100000" w:firstRow="0" w:lastRow="0" w:firstColumn="0" w:lastColumn="0" w:oddVBand="0" w:evenVBand="0" w:oddHBand="1" w:evenHBand="0" w:firstRowFirstColumn="0" w:firstRowLastColumn="0" w:lastRowFirstColumn="0" w:lastRowLastColumn="0"/>
             </w:pPr>
           </w:p>
@@ -8474,15 +9756,896 @@
       </w:tr>
     </w:tbl>
     <w:p/>
-    <w:p/>
-    <w:p>
-      <w:r>
-        <w:br w:type="page"/>
-      </w:r>
-    </w:p>
-    <w:p>
-      <w:pPr>
-        <w:pStyle w:val="Heading1"/>
+    <w:tbl>
+      <w:tblPr>
+        <w:tblStyle w:val="Tablaconcuadrcula"/>
+        <w:tblW w:w="0" w:type="auto"/>
+        <w:tblLook w:val="04A0" w:firstRow="1" w:lastRow="0" w:firstColumn="1" w:lastColumn="0" w:noHBand="0" w:noVBand="1"/>
+      </w:tblPr>
+      <w:tblGrid>
+        <w:gridCol w:w="1838"/>
+        <w:gridCol w:w="6990"/>
+      </w:tblGrid>
+      <w:tr>
+        <w:tc>
+          <w:tcPr>
+            <w:tcW w:w="8828" w:type="dxa"/>
+            <w:gridSpan w:val="2"/>
+            <w:vAlign w:val="center"/>
+          </w:tcPr>
+          <w:p>
+            <w:pPr>
+              <w:jc w:val="center"/>
+              <w:rPr>
+                <w:b/>
+                <w:bCs/>
+                <w:sz w:val="26"/>
+                <w:szCs w:val="26"/>
+              </w:rPr>
+            </w:pPr>
+            <w:r>
+              <w:br w:type="page"/>
+            </w:r>
+            <w:r>
+              <w:rPr>
+                <w:b/>
+                <w:bCs/>
+                <w:sz w:val="28"/>
+                <w:szCs w:val="28"/>
+              </w:rPr>
+              <w:t>DEFINICIÓN DE TIEMPOS</w:t>
+            </w:r>
+          </w:p>
+        </w:tc>
+      </w:tr>
+      <w:tr>
+        <w:tc>
+          <w:tcPr>
+            <w:tcW w:w="1838" w:type="dxa"/>
+            <w:vAlign w:val="center"/>
+          </w:tcPr>
+          <w:p>
+            <w:pPr>
+              <w:jc w:val="center"/>
+              <w:rPr>
+                <w:b/>
+                <w:bCs/>
+                <w:sz w:val="26"/>
+                <w:szCs w:val="26"/>
+              </w:rPr>
+            </w:pPr>
+            <w:proofErr w:type="spellStart"/>
+            <w:r>
+              <w:rPr>
+                <w:b/>
+                <w:bCs/>
+                <w:sz w:val="26"/>
+                <w:szCs w:val="26"/>
+              </w:rPr>
+              <w:t>Atención</w:t>
+            </w:r>
+            <w:proofErr w:type="spellEnd"/>
+          </w:p>
+        </w:tc>
+        <w:tc>
+          <w:tcPr>
+            <w:tcW w:w="6990" w:type="dxa"/>
+            <w:vAlign w:val="center"/>
+          </w:tcPr>
+          <w:p>
+            <w:pPr>
+              <w:jc w:val="center"/>
+              <w:rPr>
+                <w:sz w:val="24"/>
+                <w:szCs w:val="24"/>
+              </w:rPr>
+            </w:pPr>
+          </w:p>
+          <w:p>
+            <w:pPr>
+              <w:jc w:val="center"/>
+              <w:rPr>
+                <w:sz w:val="24"/>
+                <w:szCs w:val="24"/>
+              </w:rPr>
+            </w:pPr>
+            <w:r>
+              <w:rPr>
+                <w:sz w:val="24"/>
+                <w:szCs w:val="24"/>
+              </w:rPr>
+              <w:t xml:space="preserve">El </w:t>
+            </w:r>
+            <w:proofErr w:type="spellStart"/>
+            <w:r>
+              <w:rPr>
+                <w:sz w:val="24"/>
+                <w:szCs w:val="24"/>
+              </w:rPr>
+              <w:t>tiempo</w:t>
+            </w:r>
+            <w:proofErr w:type="spellEnd"/>
+            <w:r>
+              <w:rPr>
+                <w:sz w:val="24"/>
+                <w:szCs w:val="24"/>
+              </w:rPr>
+              <w:t xml:space="preserve"> </w:t>
+            </w:r>
+            <w:proofErr w:type="spellStart"/>
+            <w:r>
+              <w:rPr>
+                <w:sz w:val="24"/>
+                <w:szCs w:val="24"/>
+              </w:rPr>
+              <w:t>mínimo</w:t>
+            </w:r>
+            <w:proofErr w:type="spellEnd"/>
+            <w:r>
+              <w:rPr>
+                <w:sz w:val="24"/>
+                <w:szCs w:val="24"/>
+              </w:rPr>
+              <w:t xml:space="preserve"> </w:t>
+            </w:r>
+            <w:proofErr w:type="spellStart"/>
+            <w:r>
+              <w:rPr>
+                <w:sz w:val="24"/>
+                <w:szCs w:val="24"/>
+              </w:rPr>
+              <w:t>desde</w:t>
+            </w:r>
+            <w:proofErr w:type="spellEnd"/>
+            <w:r>
+              <w:rPr>
+                <w:sz w:val="24"/>
+                <w:szCs w:val="24"/>
+              </w:rPr>
+              <w:t xml:space="preserve"> que </w:t>
+            </w:r>
+            <w:proofErr w:type="spellStart"/>
+            <w:r>
+              <w:rPr>
+                <w:sz w:val="24"/>
+                <w:szCs w:val="24"/>
+              </w:rPr>
+              <w:t>el</w:t>
+            </w:r>
+            <w:proofErr w:type="spellEnd"/>
+            <w:r>
+              <w:rPr>
+                <w:sz w:val="24"/>
+                <w:szCs w:val="24"/>
+              </w:rPr>
+              <w:t xml:space="preserve"> </w:t>
+            </w:r>
+            <w:proofErr w:type="spellStart"/>
+            <w:r>
+              <w:rPr>
+                <w:sz w:val="24"/>
+                <w:szCs w:val="24"/>
+              </w:rPr>
+              <w:t>cliente</w:t>
+            </w:r>
+            <w:proofErr w:type="spellEnd"/>
+            <w:r>
+              <w:rPr>
+                <w:sz w:val="24"/>
+                <w:szCs w:val="24"/>
+              </w:rPr>
+              <w:t xml:space="preserve"> ha </w:t>
+            </w:r>
+            <w:proofErr w:type="spellStart"/>
+            <w:r>
+              <w:rPr>
+                <w:sz w:val="24"/>
+                <w:szCs w:val="24"/>
+              </w:rPr>
+              <w:t>enviado</w:t>
+            </w:r>
+            <w:proofErr w:type="spellEnd"/>
+            <w:r>
+              <w:rPr>
+                <w:sz w:val="24"/>
+                <w:szCs w:val="24"/>
+              </w:rPr>
+              <w:t xml:space="preserve"> </w:t>
+            </w:r>
+            <w:proofErr w:type="spellStart"/>
+            <w:r>
+              <w:rPr>
+                <w:sz w:val="24"/>
+                <w:szCs w:val="24"/>
+              </w:rPr>
+              <w:t>el</w:t>
+            </w:r>
+            <w:proofErr w:type="spellEnd"/>
+            <w:r>
+              <w:rPr>
+                <w:sz w:val="24"/>
+                <w:szCs w:val="24"/>
+              </w:rPr>
+              <w:t xml:space="preserve"> </w:t>
+            </w:r>
+            <w:proofErr w:type="spellStart"/>
+            <w:r>
+              <w:rPr>
+                <w:sz w:val="24"/>
+                <w:szCs w:val="24"/>
+              </w:rPr>
+              <w:t>correo</w:t>
+            </w:r>
+            <w:proofErr w:type="spellEnd"/>
+            <w:r>
+              <w:rPr>
+                <w:sz w:val="24"/>
+                <w:szCs w:val="24"/>
+              </w:rPr>
+              <w:t xml:space="preserve"> </w:t>
+            </w:r>
+            <w:proofErr w:type="spellStart"/>
+            <w:r>
+              <w:rPr>
+                <w:sz w:val="24"/>
+                <w:szCs w:val="24"/>
+              </w:rPr>
+              <w:t>correspondiente</w:t>
+            </w:r>
+            <w:proofErr w:type="spellEnd"/>
+            <w:r>
+              <w:rPr>
+                <w:sz w:val="24"/>
+                <w:szCs w:val="24"/>
+              </w:rPr>
+              <w:t xml:space="preserve"> y/o </w:t>
+            </w:r>
+            <w:proofErr w:type="spellStart"/>
+            <w:r>
+              <w:rPr>
+                <w:sz w:val="24"/>
+                <w:szCs w:val="24"/>
+              </w:rPr>
+              <w:t>generación</w:t>
+            </w:r>
+            <w:proofErr w:type="spellEnd"/>
+            <w:r>
+              <w:rPr>
+                <w:sz w:val="24"/>
+                <w:szCs w:val="24"/>
+              </w:rPr>
+              <w:t xml:space="preserve"> de </w:t>
+            </w:r>
+            <w:proofErr w:type="spellStart"/>
+            <w:r>
+              <w:rPr>
+                <w:sz w:val="24"/>
+                <w:szCs w:val="24"/>
+              </w:rPr>
+              <w:t>una</w:t>
+            </w:r>
+            <w:proofErr w:type="spellEnd"/>
+            <w:r>
+              <w:rPr>
+                <w:sz w:val="24"/>
+                <w:szCs w:val="24"/>
+              </w:rPr>
+              <w:t xml:space="preserve"> </w:t>
+            </w:r>
+            <w:proofErr w:type="spellStart"/>
+            <w:r>
+              <w:rPr>
+                <w:sz w:val="24"/>
+                <w:szCs w:val="24"/>
+              </w:rPr>
+              <w:t>solicitud</w:t>
+            </w:r>
+            <w:proofErr w:type="spellEnd"/>
+            <w:r>
+              <w:rPr>
+                <w:sz w:val="24"/>
+                <w:szCs w:val="24"/>
+              </w:rPr>
+              <w:t>.</w:t>
+            </w:r>
+          </w:p>
+          <w:p>
+            <w:pPr>
+              <w:jc w:val="center"/>
+              <w:rPr>
+                <w:sz w:val="24"/>
+                <w:szCs w:val="24"/>
+              </w:rPr>
+            </w:pPr>
+          </w:p>
+        </w:tc>
+      </w:tr>
+      <w:tr>
+        <w:tc>
+          <w:tcPr>
+            <w:tcW w:w="1838" w:type="dxa"/>
+            <w:vAlign w:val="center"/>
+          </w:tcPr>
+          <w:p>
+            <w:pPr>
+              <w:jc w:val="center"/>
+              <w:rPr>
+                <w:b/>
+                <w:bCs/>
+                <w:sz w:val="26"/>
+                <w:szCs w:val="26"/>
+              </w:rPr>
+            </w:pPr>
+            <w:r>
+              <w:rPr>
+                <w:b/>
+                <w:bCs/>
+                <w:sz w:val="26"/>
+                <w:szCs w:val="26"/>
+              </w:rPr>
+              <w:t>Respuesta</w:t>
+            </w:r>
+          </w:p>
+        </w:tc>
+        <w:tc>
+          <w:tcPr>
+            <w:tcW w:w="6990" w:type="dxa"/>
+            <w:vAlign w:val="center"/>
+          </w:tcPr>
+          <w:p>
+            <w:pPr>
+              <w:jc w:val="center"/>
+              <w:rPr>
+                <w:sz w:val="24"/>
+                <w:szCs w:val="24"/>
+              </w:rPr>
+            </w:pPr>
+          </w:p>
+          <w:p>
+            <w:pPr>
+              <w:jc w:val="center"/>
+              <w:rPr>
+                <w:sz w:val="24"/>
+                <w:szCs w:val="24"/>
+              </w:rPr>
+            </w:pPr>
+            <w:r>
+              <w:rPr>
+                <w:sz w:val="24"/>
+                <w:szCs w:val="24"/>
+              </w:rPr>
+              <w:t>E</w:t>
+            </w:r>
+            <w:r>
+              <w:rPr>
+                <w:sz w:val="24"/>
+                <w:szCs w:val="24"/>
+              </w:rPr>
+              <w:t xml:space="preserve">ntre </w:t>
+            </w:r>
+            <w:proofErr w:type="spellStart"/>
+            <w:r>
+              <w:rPr>
+                <w:sz w:val="24"/>
+                <w:szCs w:val="24"/>
+              </w:rPr>
+              <w:t>e</w:t>
+            </w:r>
+            <w:r>
+              <w:rPr>
+                <w:sz w:val="24"/>
+                <w:szCs w:val="24"/>
+              </w:rPr>
+              <w:t>l</w:t>
+            </w:r>
+            <w:proofErr w:type="spellEnd"/>
+            <w:r>
+              <w:rPr>
+                <w:sz w:val="24"/>
+                <w:szCs w:val="24"/>
+              </w:rPr>
+              <w:t xml:space="preserve"> </w:t>
+            </w:r>
+            <w:proofErr w:type="spellStart"/>
+            <w:r>
+              <w:rPr>
+                <w:sz w:val="24"/>
+                <w:szCs w:val="24"/>
+              </w:rPr>
+              <w:t>tiempo</w:t>
+            </w:r>
+            <w:proofErr w:type="spellEnd"/>
+            <w:r>
+              <w:rPr>
+                <w:sz w:val="24"/>
+                <w:szCs w:val="24"/>
+              </w:rPr>
+              <w:t xml:space="preserve"> </w:t>
+            </w:r>
+            <w:proofErr w:type="spellStart"/>
+            <w:r>
+              <w:rPr>
+                <w:sz w:val="24"/>
+                <w:szCs w:val="24"/>
+              </w:rPr>
+              <w:t>mínimo</w:t>
+            </w:r>
+            <w:proofErr w:type="spellEnd"/>
+            <w:r>
+              <w:rPr>
+                <w:sz w:val="24"/>
+                <w:szCs w:val="24"/>
+              </w:rPr>
+              <w:t xml:space="preserve"> </w:t>
+            </w:r>
+            <w:r>
+              <w:rPr>
+                <w:sz w:val="24"/>
+                <w:szCs w:val="24"/>
+              </w:rPr>
+              <w:t xml:space="preserve">y medio, </w:t>
+            </w:r>
+            <w:proofErr w:type="spellStart"/>
+            <w:r>
+              <w:rPr>
+                <w:sz w:val="24"/>
+                <w:szCs w:val="24"/>
+              </w:rPr>
+              <w:t>dependiento</w:t>
+            </w:r>
+            <w:proofErr w:type="spellEnd"/>
+            <w:r>
+              <w:rPr>
+                <w:sz w:val="24"/>
+                <w:szCs w:val="24"/>
+              </w:rPr>
+              <w:t xml:space="preserve"> la </w:t>
+            </w:r>
+            <w:proofErr w:type="spellStart"/>
+            <w:r>
+              <w:rPr>
+                <w:sz w:val="24"/>
+                <w:szCs w:val="24"/>
+              </w:rPr>
+              <w:t>cantidad</w:t>
+            </w:r>
+            <w:proofErr w:type="spellEnd"/>
+            <w:r>
+              <w:rPr>
+                <w:sz w:val="24"/>
+                <w:szCs w:val="24"/>
+              </w:rPr>
+              <w:t xml:space="preserve"> de </w:t>
+            </w:r>
+            <w:proofErr w:type="spellStart"/>
+            <w:r>
+              <w:rPr>
+                <w:sz w:val="24"/>
+                <w:szCs w:val="24"/>
+              </w:rPr>
+              <w:t>pedidos</w:t>
+            </w:r>
+            <w:proofErr w:type="spellEnd"/>
+            <w:r>
+              <w:rPr>
+                <w:sz w:val="24"/>
+                <w:szCs w:val="24"/>
+              </w:rPr>
+              <w:t xml:space="preserve"> que se </w:t>
+            </w:r>
+            <w:proofErr w:type="spellStart"/>
+            <w:r>
+              <w:rPr>
+                <w:sz w:val="24"/>
+                <w:szCs w:val="24"/>
+              </w:rPr>
+              <w:t>hayan</w:t>
+            </w:r>
+            <w:proofErr w:type="spellEnd"/>
+            <w:r>
+              <w:rPr>
+                <w:sz w:val="24"/>
+                <w:szCs w:val="24"/>
+              </w:rPr>
+              <w:t xml:space="preserve"> </w:t>
+            </w:r>
+            <w:proofErr w:type="spellStart"/>
+            <w:r>
+              <w:rPr>
+                <w:sz w:val="24"/>
+                <w:szCs w:val="24"/>
+              </w:rPr>
+              <w:t>generado</w:t>
+            </w:r>
+            <w:proofErr w:type="spellEnd"/>
+            <w:r>
+              <w:rPr>
+                <w:sz w:val="24"/>
+                <w:szCs w:val="24"/>
+              </w:rPr>
+              <w:t xml:space="preserve"> </w:t>
+            </w:r>
+            <w:proofErr w:type="spellStart"/>
+            <w:r>
+              <w:rPr>
+                <w:sz w:val="24"/>
+                <w:szCs w:val="24"/>
+              </w:rPr>
+              <w:t>anteriormente</w:t>
+            </w:r>
+            <w:proofErr w:type="spellEnd"/>
+            <w:r>
+              <w:rPr>
+                <w:sz w:val="24"/>
+                <w:szCs w:val="24"/>
+              </w:rPr>
+              <w:t xml:space="preserve"> y que no </w:t>
+            </w:r>
+            <w:proofErr w:type="spellStart"/>
+            <w:r>
+              <w:rPr>
+                <w:sz w:val="24"/>
+                <w:szCs w:val="24"/>
+              </w:rPr>
+              <w:t>han</w:t>
+            </w:r>
+            <w:proofErr w:type="spellEnd"/>
+            <w:r>
+              <w:rPr>
+                <w:sz w:val="24"/>
+                <w:szCs w:val="24"/>
+              </w:rPr>
+              <w:t xml:space="preserve"> </w:t>
+            </w:r>
+            <w:proofErr w:type="spellStart"/>
+            <w:r>
+              <w:rPr>
+                <w:sz w:val="24"/>
+                <w:szCs w:val="24"/>
+              </w:rPr>
+              <w:t>sido</w:t>
+            </w:r>
+            <w:proofErr w:type="spellEnd"/>
+            <w:r>
+              <w:rPr>
+                <w:sz w:val="24"/>
+                <w:szCs w:val="24"/>
+              </w:rPr>
+              <w:t xml:space="preserve"> </w:t>
+            </w:r>
+            <w:proofErr w:type="spellStart"/>
+            <w:r>
+              <w:rPr>
+                <w:sz w:val="24"/>
+                <w:szCs w:val="24"/>
+              </w:rPr>
+              <w:t>respondidos</w:t>
+            </w:r>
+            <w:proofErr w:type="spellEnd"/>
+            <w:r>
+              <w:rPr>
+                <w:sz w:val="24"/>
+                <w:szCs w:val="24"/>
+              </w:rPr>
+              <w:t xml:space="preserve"> </w:t>
+            </w:r>
+            <w:proofErr w:type="spellStart"/>
+            <w:r>
+              <w:rPr>
+                <w:sz w:val="24"/>
+                <w:szCs w:val="24"/>
+              </w:rPr>
+              <w:t>aún</w:t>
+            </w:r>
+            <w:proofErr w:type="spellEnd"/>
+            <w:r>
+              <w:rPr>
+                <w:sz w:val="24"/>
+                <w:szCs w:val="24"/>
+              </w:rPr>
+              <w:t>.</w:t>
+            </w:r>
+          </w:p>
+          <w:p>
+            <w:pPr>
+              <w:jc w:val="center"/>
+              <w:rPr>
+                <w:sz w:val="24"/>
+                <w:szCs w:val="24"/>
+              </w:rPr>
+            </w:pPr>
+          </w:p>
+        </w:tc>
+      </w:tr>
+      <w:tr>
+        <w:tc>
+          <w:tcPr>
+            <w:tcW w:w="1838" w:type="dxa"/>
+            <w:vAlign w:val="center"/>
+          </w:tcPr>
+          <w:p>
+            <w:pPr>
+              <w:jc w:val="center"/>
+              <w:rPr>
+                <w:b/>
+                <w:bCs/>
+                <w:sz w:val="26"/>
+                <w:szCs w:val="26"/>
+              </w:rPr>
+            </w:pPr>
+            <w:proofErr w:type="spellStart"/>
+            <w:r>
+              <w:rPr>
+                <w:b/>
+                <w:bCs/>
+                <w:sz w:val="26"/>
+                <w:szCs w:val="26"/>
+              </w:rPr>
+              <w:t>Solución</w:t>
+            </w:r>
+            <w:proofErr w:type="spellEnd"/>
+          </w:p>
+        </w:tc>
+        <w:tc>
+          <w:tcPr>
+            <w:tcW w:w="6990" w:type="dxa"/>
+            <w:vAlign w:val="center"/>
+          </w:tcPr>
+          <w:p>
+            <w:pPr>
+              <w:jc w:val="center"/>
+              <w:rPr>
+                <w:sz w:val="24"/>
+                <w:szCs w:val="24"/>
+              </w:rPr>
+            </w:pPr>
+          </w:p>
+          <w:p>
+            <w:pPr>
+              <w:jc w:val="center"/>
+              <w:rPr>
+                <w:sz w:val="24"/>
+                <w:szCs w:val="24"/>
+              </w:rPr>
+            </w:pPr>
+            <w:r>
+              <w:rPr>
+                <w:sz w:val="24"/>
+                <w:szCs w:val="24"/>
+              </w:rPr>
+              <w:t xml:space="preserve">Entre </w:t>
+            </w:r>
+            <w:proofErr w:type="spellStart"/>
+            <w:r>
+              <w:rPr>
+                <w:sz w:val="24"/>
+                <w:szCs w:val="24"/>
+              </w:rPr>
+              <w:t>el</w:t>
+            </w:r>
+            <w:proofErr w:type="spellEnd"/>
+            <w:r>
+              <w:rPr>
+                <w:sz w:val="24"/>
+                <w:szCs w:val="24"/>
+              </w:rPr>
+              <w:t xml:space="preserve"> </w:t>
+            </w:r>
+            <w:proofErr w:type="spellStart"/>
+            <w:r>
+              <w:rPr>
+                <w:sz w:val="24"/>
+                <w:szCs w:val="24"/>
+              </w:rPr>
+              <w:t>tiempo</w:t>
+            </w:r>
+            <w:proofErr w:type="spellEnd"/>
+            <w:r>
+              <w:rPr>
+                <w:sz w:val="24"/>
+                <w:szCs w:val="24"/>
+              </w:rPr>
+              <w:t xml:space="preserve"> </w:t>
+            </w:r>
+            <w:proofErr w:type="spellStart"/>
+            <w:r>
+              <w:rPr>
+                <w:sz w:val="24"/>
+                <w:szCs w:val="24"/>
+              </w:rPr>
+              <w:t>mínimo</w:t>
+            </w:r>
+            <w:proofErr w:type="spellEnd"/>
+            <w:r>
+              <w:rPr>
+                <w:sz w:val="24"/>
+                <w:szCs w:val="24"/>
+              </w:rPr>
+              <w:t xml:space="preserve"> y medio, </w:t>
+            </w:r>
+            <w:proofErr w:type="spellStart"/>
+            <w:r>
+              <w:rPr>
+                <w:sz w:val="24"/>
+                <w:szCs w:val="24"/>
+              </w:rPr>
+              <w:t>dependiento</w:t>
+            </w:r>
+            <w:proofErr w:type="spellEnd"/>
+            <w:r>
+              <w:rPr>
+                <w:sz w:val="24"/>
+                <w:szCs w:val="24"/>
+              </w:rPr>
+              <w:t xml:space="preserve"> la </w:t>
+            </w:r>
+            <w:proofErr w:type="spellStart"/>
+            <w:r>
+              <w:rPr>
+                <w:sz w:val="24"/>
+                <w:szCs w:val="24"/>
+              </w:rPr>
+              <w:t>urgencia</w:t>
+            </w:r>
+            <w:proofErr w:type="spellEnd"/>
+            <w:r>
+              <w:rPr>
+                <w:sz w:val="24"/>
+                <w:szCs w:val="24"/>
+              </w:rPr>
+              <w:t xml:space="preserve"> y </w:t>
+            </w:r>
+            <w:proofErr w:type="spellStart"/>
+            <w:r>
+              <w:rPr>
+                <w:sz w:val="24"/>
+                <w:szCs w:val="24"/>
+              </w:rPr>
+              <w:t>actividad</w:t>
+            </w:r>
+            <w:proofErr w:type="spellEnd"/>
+            <w:r>
+              <w:rPr>
+                <w:sz w:val="24"/>
+                <w:szCs w:val="24"/>
+              </w:rPr>
+              <w:t xml:space="preserve"> que </w:t>
+            </w:r>
+            <w:proofErr w:type="spellStart"/>
+            <w:r>
+              <w:rPr>
+                <w:sz w:val="24"/>
+                <w:szCs w:val="24"/>
+              </w:rPr>
+              <w:t>el</w:t>
+            </w:r>
+            <w:proofErr w:type="spellEnd"/>
+            <w:r>
+              <w:rPr>
+                <w:sz w:val="24"/>
+                <w:szCs w:val="24"/>
+              </w:rPr>
+              <w:t xml:space="preserve"> </w:t>
+            </w:r>
+            <w:proofErr w:type="spellStart"/>
+            <w:r>
+              <w:rPr>
+                <w:sz w:val="24"/>
+                <w:szCs w:val="24"/>
+              </w:rPr>
+              <w:t>cliente</w:t>
+            </w:r>
+            <w:proofErr w:type="spellEnd"/>
+            <w:r>
+              <w:rPr>
+                <w:sz w:val="24"/>
+                <w:szCs w:val="24"/>
+              </w:rPr>
+              <w:t xml:space="preserve"> ha </w:t>
+            </w:r>
+            <w:proofErr w:type="spellStart"/>
+            <w:r>
+              <w:rPr>
+                <w:sz w:val="24"/>
+                <w:szCs w:val="24"/>
+              </w:rPr>
+              <w:t>solicitado</w:t>
+            </w:r>
+            <w:proofErr w:type="spellEnd"/>
+            <w:r>
+              <w:rPr>
+                <w:sz w:val="24"/>
+                <w:szCs w:val="24"/>
+              </w:rPr>
+              <w:t xml:space="preserve">, </w:t>
+            </w:r>
+            <w:proofErr w:type="spellStart"/>
+            <w:r>
+              <w:rPr>
+                <w:sz w:val="24"/>
+                <w:szCs w:val="24"/>
+              </w:rPr>
+              <w:t>además</w:t>
+            </w:r>
+            <w:proofErr w:type="spellEnd"/>
+            <w:r>
+              <w:rPr>
+                <w:sz w:val="24"/>
+                <w:szCs w:val="24"/>
+              </w:rPr>
+              <w:t xml:space="preserve"> de las solicitudes que </w:t>
+            </w:r>
+            <w:proofErr w:type="spellStart"/>
+            <w:r>
+              <w:rPr>
+                <w:sz w:val="24"/>
+                <w:szCs w:val="24"/>
+              </w:rPr>
+              <w:t>aún</w:t>
+            </w:r>
+            <w:proofErr w:type="spellEnd"/>
+            <w:r>
+              <w:rPr>
+                <w:sz w:val="24"/>
+                <w:szCs w:val="24"/>
+              </w:rPr>
+              <w:t xml:space="preserve"> </w:t>
+            </w:r>
+            <w:proofErr w:type="spellStart"/>
+            <w:r>
+              <w:rPr>
+                <w:sz w:val="24"/>
+                <w:szCs w:val="24"/>
+              </w:rPr>
+              <w:t>están</w:t>
+            </w:r>
+            <w:proofErr w:type="spellEnd"/>
+            <w:r>
+              <w:rPr>
+                <w:sz w:val="24"/>
+                <w:szCs w:val="24"/>
+              </w:rPr>
+              <w:t xml:space="preserve"> </w:t>
+            </w:r>
+            <w:proofErr w:type="spellStart"/>
+            <w:r>
+              <w:rPr>
+                <w:sz w:val="24"/>
+                <w:szCs w:val="24"/>
+              </w:rPr>
+              <w:t>en</w:t>
+            </w:r>
+            <w:proofErr w:type="spellEnd"/>
+            <w:r>
+              <w:rPr>
+                <w:sz w:val="24"/>
+                <w:szCs w:val="24"/>
+              </w:rPr>
+              <w:t xml:space="preserve"> cola</w:t>
+            </w:r>
+            <w:r>
+              <w:rPr>
+                <w:sz w:val="24"/>
+                <w:szCs w:val="24"/>
+              </w:rPr>
+              <w:t>.</w:t>
+            </w:r>
+          </w:p>
+          <w:p>
+            <w:pPr>
+              <w:jc w:val="center"/>
+              <w:rPr>
+                <w:sz w:val="24"/>
+                <w:szCs w:val="24"/>
+              </w:rPr>
+            </w:pPr>
+          </w:p>
+        </w:tc>
+      </w:tr>
+    </w:tbl>
+    <w:p>
+      <w:pPr>
+        <w:pStyle w:val="Ttulo1"/>
         <w:rPr>
           <w:rFonts w:ascii="Arial" w:hAnsi="Arial" w:cs="Arial"/>
           <w:b/>
@@ -8530,24 +10693,60 @@
           <w:sz w:val="24"/>
           <w:szCs w:val="24"/>
         </w:rPr>
-        <w:t>Todas las modificaciones, cambios o mantenimiento que se hicieron durante el desarrollo del trabajo, se realizaron bajo el nombre de Digital Team.</w:t>
-      </w:r>
-    </w:p>
-    <w:p>
-      <w:pPr>
-        <w:rPr>
-          <w:rFonts w:ascii="Arial" w:hAnsi="Arial" w:cs="Arial"/>
-          <w:sz w:val="24"/>
-          <w:szCs w:val="24"/>
-        </w:rPr>
-      </w:pPr>
-      <w:r>
-        <w:rPr>
-          <w:rFonts w:ascii="Arial" w:hAnsi="Arial" w:cs="Arial"/>
-          <w:sz w:val="24"/>
-          <w:szCs w:val="24"/>
-        </w:rPr>
-        <w:t>La configuración hasta el fin del desarrollo será decidida y ejecutada por Digital Team, una vez activada será ejecutada por el cliente, con la posibilidad de comunicarse con nosotros.</w:t>
+        <w:t xml:space="preserve">Todas las modificaciones, cambios o mantenimiento que se hicieron durante el desarrollo del trabajo, se realizaron bajo el nombre de Digital </w:t>
+      </w:r>
+      <w:proofErr w:type="spellStart"/>
+      <w:r>
+        <w:rPr>
+          <w:rFonts w:ascii="Arial" w:hAnsi="Arial" w:cs="Arial"/>
+          <w:sz w:val="24"/>
+          <w:szCs w:val="24"/>
+        </w:rPr>
+        <w:t>Team</w:t>
+      </w:r>
+      <w:proofErr w:type="spellEnd"/>
+      <w:r>
+        <w:rPr>
+          <w:rFonts w:ascii="Arial" w:hAnsi="Arial" w:cs="Arial"/>
+          <w:sz w:val="24"/>
+          <w:szCs w:val="24"/>
+        </w:rPr>
+        <w:t>.</w:t>
+      </w:r>
+    </w:p>
+    <w:p>
+      <w:pPr>
+        <w:rPr>
+          <w:rFonts w:ascii="Arial" w:hAnsi="Arial" w:cs="Arial"/>
+          <w:sz w:val="24"/>
+          <w:szCs w:val="24"/>
+        </w:rPr>
+      </w:pPr>
+      <w:r>
+        <w:rPr>
+          <w:rFonts w:ascii="Arial" w:hAnsi="Arial" w:cs="Arial"/>
+          <w:sz w:val="24"/>
+          <w:szCs w:val="24"/>
+        </w:rPr>
+        <w:t xml:space="preserve">La configuración hasta el fin del desarrollo será decidida y ejecutada por Digital </w:t>
+      </w:r>
+      <w:proofErr w:type="spellStart"/>
+      <w:r>
+        <w:rPr>
+          <w:rFonts w:ascii="Arial" w:hAnsi="Arial" w:cs="Arial"/>
+          <w:sz w:val="24"/>
+          <w:szCs w:val="24"/>
+        </w:rPr>
+        <w:t>Team</w:t>
+      </w:r>
+      <w:proofErr w:type="spellEnd"/>
+      <w:r>
+        <w:rPr>
+          <w:rFonts w:ascii="Arial" w:hAnsi="Arial" w:cs="Arial"/>
+          <w:sz w:val="24"/>
+          <w:szCs w:val="24"/>
+        </w:rPr>
+        <w:t>, una vez activada será ejecutada por el cliente, con la posibilidad de comunicarse con nosotros.</w:t>
       </w:r>
     </w:p>
     <w:p>
@@ -8653,7 +10852,7 @@
 <w:ftr xmlns:wpc="http://schemas.microsoft.com/office/word/2010/wordprocessingCanvas" xmlns:cx="http://schemas.microsoft.com/office/drawing/2014/chartex" xmlns:cx1="http://schemas.microsoft.com/office/drawing/2015/9/8/chartex" xmlns:cx2="http://schemas.microsoft.com/office/drawing/2015/10/21/chartex" xmlns:cx3="http://schemas.microsoft.com/office/drawing/2016/5/9/chartex" xmlns:cx4="http://schemas.microsoft.com/office/drawing/2016/5/10/chartex" xmlns:cx5="http://schemas.microsoft.com/office/drawing/2016/5/11/chartex" xmlns:cx6="http://schemas.microsoft.com/office/drawing/2016/5/12/chartex" xmlns:cx7="http://schemas.microsoft.com/office/drawing/2016/5/13/chartex" xmlns:cx8="http://schemas.microsoft.com/office/drawing/2016/5/14/chartex" xmlns:mc="http://schemas.openxmlformats.org/markup-compatibility/2006" xmlns:aink="http://schemas.microsoft.com/office/drawing/2016/ink" xmlns:am3d="http://schemas.microsoft.com/office/drawing/2017/model3d" xmlns:o="urn:schemas-microsoft-com:office:office" xmlns:r="http://schemas.openxmlformats.org/officeDocument/2006/relationships" xmlns:m="http://schemas.openxmlformats.org/officeDocument/2006/math" xmlns:v="urn:schemas-microsoft-com:vml" xmlns:wp14="http://schemas.microsoft.com/office/word/2010/wordprocessingDrawing" xmlns:wp="http://schemas.openxmlformats.org/drawingml/2006/wordprocessingDrawing" xmlns:w10="urn:schemas-microsoft-com:office:word" xmlns:w="http://schemas.openxmlformats.org/wordprocessingml/2006/main" xmlns:w14="http://schemas.microsoft.com/office/word/2010/wordml" xmlns:w15="http://schemas.microsoft.com/office/word/2012/wordml" xmlns:w16cex="http://schemas.microsoft.com/office/word/2018/wordml/cex" xmlns:w16cid="http://schemas.microsoft.com/office/word/2016/wordml/cid" xmlns:w16="http://schemas.microsoft.com/office/word/2018/wordml" xmlns:w16sdtdh="http://schemas.microsoft.com/office/word/2020/wordml/sdtdatahash" xmlns:w16se="http://schemas.microsoft.com/office/word/2015/wordml/symex" xmlns:wpg="http://schemas.microsoft.com/office/word/2010/wordprocessingGroup" xmlns:wpi="http://schemas.microsoft.com/office/word/2010/wordprocessingInk" xmlns:wne="http://schemas.microsoft.com/office/word/2006/wordml" xmlns:wps="http://schemas.microsoft.com/office/word/2010/wordprocessingShape" mc:Ignorable="w14 w15 w16se w16cid w16 w16cex w16sdtdh wp14">
   <w:p>
     <w:pPr>
-      <w:pStyle w:val="Footer"/>
+      <w:pStyle w:val="Piedepgina"/>
       <w:jc w:val="right"/>
     </w:pPr>
     <w:r>
@@ -8823,7 +11022,7 @@
   </w:p>
   <w:p>
     <w:pPr>
-      <w:pStyle w:val="Footer"/>
+      <w:pStyle w:val="Piedepgina"/>
     </w:pPr>
   </w:p>
 </w:ftr>
@@ -8833,7 +11032,7 @@
 <w:ftr xmlns:wpc="http://schemas.microsoft.com/office/word/2010/wordprocessingCanvas" xmlns:cx="http://schemas.microsoft.com/office/drawing/2014/chartex" xmlns:cx1="http://schemas.microsoft.com/office/drawing/2015/9/8/chartex" xmlns:cx2="http://schemas.microsoft.com/office/drawing/2015/10/21/chartex" xmlns:cx3="http://schemas.microsoft.com/office/drawing/2016/5/9/chartex" xmlns:cx4="http://schemas.microsoft.com/office/drawing/2016/5/10/chartex" xmlns:cx5="http://schemas.microsoft.com/office/drawing/2016/5/11/chartex" xmlns:cx6="http://schemas.microsoft.com/office/drawing/2016/5/12/chartex" xmlns:cx7="http://schemas.microsoft.com/office/drawing/2016/5/13/chartex" xmlns:cx8="http://schemas.microsoft.com/office/drawing/2016/5/14/chartex" xmlns:mc="http://schemas.openxmlformats.org/markup-compatibility/2006" xmlns:aink="http://schemas.microsoft.com/office/drawing/2016/ink" xmlns:am3d="http://schemas.microsoft.com/office/drawing/2017/model3d" xmlns:o="urn:schemas-microsoft-com:office:office" xmlns:r="http://schemas.openxmlformats.org/officeDocument/2006/relationships" xmlns:m="http://schemas.openxmlformats.org/officeDocument/2006/math" xmlns:v="urn:schemas-microsoft-com:vml" xmlns:wp14="http://schemas.microsoft.com/office/word/2010/wordprocessingDrawing" xmlns:wp="http://schemas.openxmlformats.org/drawingml/2006/wordprocessingDrawing" xmlns:w10="urn:schemas-microsoft-com:office:word" xmlns:w="http://schemas.openxmlformats.org/wordprocessingml/2006/main" xmlns:w14="http://schemas.microsoft.com/office/word/2010/wordml" xmlns:w15="http://schemas.microsoft.com/office/word/2012/wordml" xmlns:w16cex="http://schemas.microsoft.com/office/word/2018/wordml/cex" xmlns:w16cid="http://schemas.microsoft.com/office/word/2016/wordml/cid" xmlns:w16="http://schemas.microsoft.com/office/word/2018/wordml" xmlns:w16sdtdh="http://schemas.microsoft.com/office/word/2020/wordml/sdtdatahash" xmlns:w16se="http://schemas.microsoft.com/office/word/2015/wordml/symex" xmlns:wpg="http://schemas.microsoft.com/office/word/2010/wordprocessingGroup" xmlns:wpi="http://schemas.microsoft.com/office/word/2010/wordprocessingInk" xmlns:wne="http://schemas.microsoft.com/office/word/2006/wordml" xmlns:wps="http://schemas.microsoft.com/office/word/2010/wordprocessingShape" mc:Ignorable="w14 w15 w16se w16cid w16 w16cex w16sdtdh wp14">
   <w:p>
     <w:pPr>
-      <w:pStyle w:val="Footer"/>
+      <w:pStyle w:val="Piedepgina"/>
     </w:pPr>
     <w:r>
       <w:rPr>
@@ -8982,7 +11181,7 @@
 <w:hdr xmlns:wpc="http://schemas.microsoft.com/office/word/2010/wordprocessingCanvas" xmlns:cx="http://schemas.microsoft.com/office/drawing/2014/chartex" xmlns:cx1="http://schemas.microsoft.com/office/drawing/2015/9/8/chartex" xmlns:cx2="http://schemas.microsoft.com/office/drawing/2015/10/21/chartex" xmlns:cx3="http://schemas.microsoft.com/office/drawing/2016/5/9/chartex" xmlns:cx4="http://schemas.microsoft.com/office/drawing/2016/5/10/chartex" xmlns:cx5="http://schemas.microsoft.com/office/drawing/2016/5/11/chartex" xmlns:cx6="http://schemas.microsoft.com/office/drawing/2016/5/12/chartex" xmlns:cx7="http://schemas.microsoft.com/office/drawing/2016/5/13/chartex" xmlns:cx8="http://schemas.microsoft.com/office/drawing/2016/5/14/chartex" xmlns:mc="http://schemas.openxmlformats.org/markup-compatibility/2006" xmlns:aink="http://schemas.microsoft.com/office/drawing/2016/ink" xmlns:am3d="http://schemas.microsoft.com/office/drawing/2017/model3d" xmlns:o="urn:schemas-microsoft-com:office:office" xmlns:r="http://schemas.openxmlformats.org/officeDocument/2006/relationships" xmlns:m="http://schemas.openxmlformats.org/officeDocument/2006/math" xmlns:v="urn:schemas-microsoft-com:vml" xmlns:wp14="http://schemas.microsoft.com/office/word/2010/wordprocessingDrawing" xmlns:wp="http://schemas.openxmlformats.org/drawingml/2006/wordprocessingDrawing" xmlns:w10="urn:schemas-microsoft-com:office:word" xmlns:w="http://schemas.openxmlformats.org/wordprocessingml/2006/main" xmlns:w14="http://schemas.microsoft.com/office/word/2010/wordml" xmlns:w15="http://schemas.microsoft.com/office/word/2012/wordml" xmlns:w16cex="http://schemas.microsoft.com/office/word/2018/wordml/cex" xmlns:w16cid="http://schemas.microsoft.com/office/word/2016/wordml/cid" xmlns:w16="http://schemas.microsoft.com/office/word/2018/wordml" xmlns:w16sdtdh="http://schemas.microsoft.com/office/word/2020/wordml/sdtdatahash" xmlns:w16se="http://schemas.microsoft.com/office/word/2015/wordml/symex" xmlns:wpg="http://schemas.microsoft.com/office/word/2010/wordprocessingGroup" xmlns:wpi="http://schemas.microsoft.com/office/word/2010/wordprocessingInk" xmlns:wne="http://schemas.microsoft.com/office/word/2006/wordml" xmlns:wps="http://schemas.microsoft.com/office/word/2010/wordprocessingShape" mc:Ignorable="w14 w15 w16se w16cid w16 w16cex w16sdtdh wp14">
   <w:p>
     <w:pPr>
-      <w:pStyle w:val="Header"/>
+      <w:pStyle w:val="Encabezado"/>
     </w:pPr>
     <w:r>
       <w:rPr>
@@ -9048,7 +11247,7 @@
   </w:p>
   <w:p>
     <w:pPr>
-      <w:pStyle w:val="Header"/>
+      <w:pStyle w:val="Encabezado"/>
     </w:pPr>
   </w:p>
 </w:hdr>
@@ -9574,11 +11773,11 @@
     <w:name w:val="Normal"/>
     <w:qFormat/>
   </w:style>
-  <w:style w:type="paragraph" w:styleId="Heading1">
+  <w:style w:type="paragraph" w:styleId="Ttulo1">
     <w:name w:val="heading 1"/>
     <w:basedOn w:val="Normal"/>
     <w:next w:val="Normal"/>
-    <w:link w:val="Heading1Char"/>
+    <w:link w:val="Ttulo1Car"/>
     <w:uiPriority w:val="9"/>
     <w:qFormat/>
     <w:rsid w:val="00CB57AA"/>
@@ -9595,11 +11794,11 @@
       <w:szCs w:val="32"/>
     </w:rPr>
   </w:style>
-  <w:style w:type="paragraph" w:styleId="Heading2">
+  <w:style w:type="paragraph" w:styleId="Ttulo2">
     <w:name w:val="heading 2"/>
     <w:basedOn w:val="Normal"/>
     <w:next w:val="Normal"/>
-    <w:link w:val="Heading2Char"/>
+    <w:link w:val="Ttulo2Car"/>
     <w:uiPriority w:val="9"/>
     <w:unhideWhenUsed/>
     <w:qFormat/>
@@ -9617,13 +11816,13 @@
       <w:szCs w:val="26"/>
     </w:rPr>
   </w:style>
-  <w:style w:type="character" w:default="1" w:styleId="DefaultParagraphFont">
+  <w:style w:type="character" w:default="1" w:styleId="Fuentedeprrafopredeter">
     <w:name w:val="Default Paragraph Font"/>
     <w:uiPriority w:val="1"/>
     <w:semiHidden/>
     <w:unhideWhenUsed/>
   </w:style>
-  <w:style w:type="table" w:default="1" w:styleId="TableNormal">
+  <w:style w:type="table" w:default="1" w:styleId="Tablanormal">
     <w:name w:val="Normal Table"/>
     <w:uiPriority w:val="99"/>
     <w:semiHidden/>
@@ -9638,16 +11837,16 @@
       </w:tblCellMar>
     </w:tblPr>
   </w:style>
-  <w:style w:type="numbering" w:default="1" w:styleId="NoList">
+  <w:style w:type="numbering" w:default="1" w:styleId="Sinlista">
     <w:name w:val="No List"/>
     <w:uiPriority w:val="99"/>
     <w:semiHidden/>
     <w:unhideWhenUsed/>
   </w:style>
-  <w:style w:type="paragraph" w:styleId="Header">
+  <w:style w:type="paragraph" w:styleId="Encabezado">
     <w:name w:val="header"/>
     <w:basedOn w:val="Normal"/>
-    <w:link w:val="HeaderChar"/>
+    <w:link w:val="EncabezadoCar"/>
     <w:uiPriority w:val="99"/>
     <w:unhideWhenUsed/>
     <w:rsid w:val="00922593"/>
@@ -9659,17 +11858,17 @@
       <w:spacing w:after="0" w:line="240" w:lineRule="auto"/>
     </w:pPr>
   </w:style>
-  <w:style w:type="character" w:customStyle="1" w:styleId="HeaderChar">
-    <w:name w:val="Header Char"/>
-    <w:basedOn w:val="DefaultParagraphFont"/>
-    <w:link w:val="Header"/>
+  <w:style w:type="character" w:customStyle="1" w:styleId="EncabezadoCar">
+    <w:name w:val="Encabezado Car"/>
+    <w:basedOn w:val="Fuentedeprrafopredeter"/>
+    <w:link w:val="Encabezado"/>
     <w:uiPriority w:val="99"/>
     <w:rsid w:val="00922593"/>
   </w:style>
-  <w:style w:type="paragraph" w:styleId="Footer">
+  <w:style w:type="paragraph" w:styleId="Piedepgina">
     <w:name w:val="footer"/>
     <w:basedOn w:val="Normal"/>
-    <w:link w:val="FooterChar"/>
+    <w:link w:val="PiedepginaCar"/>
     <w:uiPriority w:val="99"/>
     <w:unhideWhenUsed/>
     <w:rsid w:val="00922593"/>
@@ -9681,18 +11880,18 @@
       <w:spacing w:after="0" w:line="240" w:lineRule="auto"/>
     </w:pPr>
   </w:style>
-  <w:style w:type="character" w:customStyle="1" w:styleId="FooterChar">
-    <w:name w:val="Footer Char"/>
-    <w:basedOn w:val="DefaultParagraphFont"/>
-    <w:link w:val="Footer"/>
+  <w:style w:type="character" w:customStyle="1" w:styleId="PiedepginaCar">
+    <w:name w:val="Pie de página Car"/>
+    <w:basedOn w:val="Fuentedeprrafopredeter"/>
+    <w:link w:val="Piedepgina"/>
     <w:uiPriority w:val="99"/>
     <w:rsid w:val="00922593"/>
   </w:style>
-  <w:style w:type="paragraph" w:styleId="Title">
+  <w:style w:type="paragraph" w:styleId="Ttulo">
     <w:name w:val="Title"/>
     <w:basedOn w:val="Normal"/>
     <w:next w:val="Normal"/>
-    <w:link w:val="TitleChar"/>
+    <w:link w:val="TtuloCar"/>
     <w:uiPriority w:val="10"/>
     <w:qFormat/>
     <w:rsid w:val="00B97E31"/>
@@ -9708,10 +11907,10 @@
       <w:szCs w:val="56"/>
     </w:rPr>
   </w:style>
-  <w:style w:type="character" w:customStyle="1" w:styleId="TitleChar">
-    <w:name w:val="Title Char"/>
-    <w:basedOn w:val="DefaultParagraphFont"/>
-    <w:link w:val="Title"/>
+  <w:style w:type="character" w:customStyle="1" w:styleId="TtuloCar">
+    <w:name w:val="Título Car"/>
+    <w:basedOn w:val="Fuentedeprrafopredeter"/>
+    <w:link w:val="Ttulo"/>
     <w:uiPriority w:val="10"/>
     <w:rsid w:val="00B97E31"/>
     <w:rPr>
@@ -9722,9 +11921,9 @@
       <w:szCs w:val="56"/>
     </w:rPr>
   </w:style>
-  <w:style w:type="table" w:styleId="GridTable4-Accent5">
+  <w:style w:type="table" w:styleId="Tablaconcuadrcula4-nfasis5">
     <w:name w:val="Grid Table 4 Accent 5"/>
-    <w:basedOn w:val="TableNormal"/>
+    <w:basedOn w:val="Tablanormal"/>
     <w:uiPriority w:val="49"/>
     <w:rsid w:val="00DE1E9E"/>
     <w:pPr>
@@ -9798,10 +11997,10 @@
       </w:tcPr>
     </w:tblStylePr>
   </w:style>
-  <w:style w:type="character" w:customStyle="1" w:styleId="Heading1Char">
-    <w:name w:val="Heading 1 Char"/>
-    <w:basedOn w:val="DefaultParagraphFont"/>
-    <w:link w:val="Heading1"/>
+  <w:style w:type="character" w:customStyle="1" w:styleId="Ttulo1Car">
+    <w:name w:val="Título 1 Car"/>
+    <w:basedOn w:val="Fuentedeprrafopredeter"/>
+    <w:link w:val="Ttulo1"/>
     <w:uiPriority w:val="9"/>
     <w:rsid w:val="00CB57AA"/>
     <w:rPr>
@@ -9811,11 +12010,11 @@
       <w:szCs w:val="32"/>
     </w:rPr>
   </w:style>
-  <w:style w:type="paragraph" w:styleId="Subtitle">
+  <w:style w:type="paragraph" w:styleId="Subttulo">
     <w:name w:val="Subtitle"/>
     <w:basedOn w:val="Normal"/>
     <w:next w:val="Normal"/>
-    <w:link w:val="SubtitleChar"/>
+    <w:link w:val="SubttuloCar"/>
     <w:uiPriority w:val="11"/>
     <w:qFormat/>
     <w:rsid w:val="0049481C"/>
@@ -9830,10 +12029,10 @@
       <w:spacing w:val="15"/>
     </w:rPr>
   </w:style>
-  <w:style w:type="character" w:customStyle="1" w:styleId="SubtitleChar">
-    <w:name w:val="Subtitle Char"/>
-    <w:basedOn w:val="DefaultParagraphFont"/>
-    <w:link w:val="Subtitle"/>
+  <w:style w:type="character" w:customStyle="1" w:styleId="SubttuloCar">
+    <w:name w:val="Subtítulo Car"/>
+    <w:basedOn w:val="Fuentedeprrafopredeter"/>
+    <w:link w:val="Subttulo"/>
     <w:uiPriority w:val="11"/>
     <w:rsid w:val="0049481C"/>
     <w:rPr>
@@ -9842,10 +12041,10 @@
       <w:spacing w:val="15"/>
     </w:rPr>
   </w:style>
-  <w:style w:type="character" w:customStyle="1" w:styleId="Heading2Char">
-    <w:name w:val="Heading 2 Char"/>
-    <w:basedOn w:val="DefaultParagraphFont"/>
-    <w:link w:val="Heading2"/>
+  <w:style w:type="character" w:customStyle="1" w:styleId="Ttulo2Car">
+    <w:name w:val="Título 2 Car"/>
+    <w:basedOn w:val="Fuentedeprrafopredeter"/>
+    <w:link w:val="Ttulo2"/>
     <w:uiPriority w:val="9"/>
     <w:rsid w:val="006960F4"/>
     <w:rPr>
@@ -9855,7 +12054,7 @@
       <w:szCs w:val="26"/>
     </w:rPr>
   </w:style>
-  <w:style w:type="paragraph" w:styleId="ListParagraph">
+  <w:style w:type="paragraph" w:styleId="Prrafodelista">
     <w:name w:val="List Paragraph"/>
     <w:basedOn w:val="Normal"/>
     <w:uiPriority w:val="34"/>
@@ -9866,9 +12065,9 @@
       <w:contextualSpacing/>
     </w:pPr>
   </w:style>
-  <w:style w:type="table" w:styleId="TableGrid">
+  <w:style w:type="table" w:styleId="Tablaconcuadrcula">
     <w:name w:val="Table Grid"/>
-    <w:basedOn w:val="TableNormal"/>
+    <w:basedOn w:val="Tablanormal"/>
     <w:uiPriority w:val="39"/>
     <w:rsid w:val="00D96A47"/>
     <w:pPr>
@@ -9888,9 +12087,9 @@
       </w:tblBorders>
     </w:tblPr>
   </w:style>
-  <w:style w:type="paragraph" w:styleId="TOCHeading">
+  <w:style w:type="paragraph" w:styleId="TtuloTDC">
     <w:name w:val="TOC Heading"/>
-    <w:basedOn w:val="Heading1"/>
+    <w:basedOn w:val="Ttulo1"/>
     <w:next w:val="Normal"/>
     <w:uiPriority w:val="39"/>
     <w:unhideWhenUsed/>
@@ -9903,7 +12102,7 @@
       <w:lang w:eastAsia="es-MX"/>
     </w:rPr>
   </w:style>
-  <w:style w:type="paragraph" w:styleId="TOC1">
+  <w:style w:type="paragraph" w:styleId="TDC1">
     <w:name w:val="toc 1"/>
     <w:basedOn w:val="Normal"/>
     <w:next w:val="Normal"/>
@@ -9915,7 +12114,7 @@
       <w:spacing w:after="100"/>
     </w:pPr>
   </w:style>
-  <w:style w:type="paragraph" w:styleId="TOC2">
+  <w:style w:type="paragraph" w:styleId="TDC2">
     <w:name w:val="toc 2"/>
     <w:basedOn w:val="Normal"/>
     <w:next w:val="Normal"/>
@@ -9928,9 +12127,9 @@
       <w:ind w:left="220"/>
     </w:pPr>
   </w:style>
-  <w:style w:type="character" w:styleId="Hyperlink">
+  <w:style w:type="character" w:styleId="Hipervnculo">
     <w:name w:val="Hyperlink"/>
-    <w:basedOn w:val="DefaultParagraphFont"/>
+    <w:basedOn w:val="Fuentedeprrafopredeter"/>
     <w:uiPriority w:val="99"/>
     <w:unhideWhenUsed/>
     <w:rsid w:val="004008A8"/>
@@ -9939,9 +12138,9 @@
       <w:u w:val="single"/>
     </w:rPr>
   </w:style>
-  <w:style w:type="character" w:styleId="UnresolvedMention">
+  <w:style w:type="character" w:styleId="Mencinsinresolver">
     <w:name w:val="Unresolved Mention"/>
-    <w:basedOn w:val="DefaultParagraphFont"/>
+    <w:basedOn w:val="Fuentedeprrafopredeter"/>
     <w:uiPriority w:val="99"/>
     <w:semiHidden/>
     <w:unhideWhenUsed/>
@@ -9951,9 +12150,9 @@
       <w:shd w:val="clear" w:color="auto" w:fill="E1DFDD"/>
     </w:rPr>
   </w:style>
-  <w:style w:type="character" w:styleId="FollowedHyperlink">
+  <w:style w:type="character" w:styleId="Hipervnculovisitado">
     <w:name w:val="FollowedHyperlink"/>
-    <w:basedOn w:val="DefaultParagraphFont"/>
+    <w:basedOn w:val="Fuentedeprrafopredeter"/>
     <w:uiPriority w:val="99"/>
     <w:semiHidden/>
     <w:unhideWhenUsed/>

</xml_diff>